<commit_message>
recenzija: nastavak na Draganov tekst
</commit_message>
<xml_diff>
--- a/revizija/answer.docx
+++ b/revizija/answer.docx
@@ -1,6 +1,6 @@
 
 <file path=word/document.xml><?xml version="1.0" encoding="utf-8"?>
-<w:document xmlns:wpc="http://schemas.microsoft.com/office/word/2010/wordprocessingCanvas" xmlns:cx="http://schemas.microsoft.com/office/drawing/2014/chartex" xmlns:mc="http://schemas.openxmlformats.org/markup-compatibility/2006" xmlns:o="urn:schemas-microsoft-com:office:office" xmlns:r="http://schemas.openxmlformats.org/officeDocument/2006/relationships" xmlns:m="http://schemas.openxmlformats.org/officeDocument/2006/math" xmlns:v="urn:schemas-microsoft-com:vml" xmlns:wp14="http://schemas.microsoft.com/office/word/2010/wordprocessingDrawing" xmlns:wp="http://schemas.openxmlformats.org/drawingml/2006/wordprocessingDrawing" xmlns:w10="urn:schemas-microsoft-com:office:word" xmlns:w="http://schemas.openxmlformats.org/wordprocessingml/2006/main" xmlns:w14="http://schemas.microsoft.com/office/word/2010/wordml" xmlns:w15="http://schemas.microsoft.com/office/word/2012/wordml" xmlns:w16se="http://schemas.microsoft.com/office/word/2015/wordml/symex" xmlns:wpg="http://schemas.microsoft.com/office/word/2010/wordprocessingGroup" xmlns:wpi="http://schemas.microsoft.com/office/word/2010/wordprocessingInk" xmlns:wne="http://schemas.microsoft.com/office/word/2006/wordml" xmlns:wps="http://schemas.microsoft.com/office/word/2010/wordprocessingShape" mc:Ignorable="w14 w15 w16se wp14">
+<w:document xmlns:wpc="http://schemas.microsoft.com/office/word/2010/wordprocessingCanvas" xmlns:cx="http://schemas.microsoft.com/office/drawing/2014/chartex" xmlns:cx1="http://schemas.microsoft.com/office/drawing/2015/9/8/chartex" xmlns:cx2="http://schemas.microsoft.com/office/drawing/2015/10/21/chartex" xmlns:cx3="http://schemas.microsoft.com/office/drawing/2016/5/9/chartex" xmlns:cx4="http://schemas.microsoft.com/office/drawing/2016/5/10/chartex" xmlns:cx5="http://schemas.microsoft.com/office/drawing/2016/5/11/chartex" xmlns:cx6="http://schemas.microsoft.com/office/drawing/2016/5/12/chartex" xmlns:cx7="http://schemas.microsoft.com/office/drawing/2016/5/13/chartex" xmlns:cx8="http://schemas.microsoft.com/office/drawing/2016/5/14/chartex" xmlns:mc="http://schemas.openxmlformats.org/markup-compatibility/2006" xmlns:aink="http://schemas.microsoft.com/office/drawing/2016/ink" xmlns:am3d="http://schemas.microsoft.com/office/drawing/2017/model3d" xmlns:o="urn:schemas-microsoft-com:office:office" xmlns:r="http://schemas.openxmlformats.org/officeDocument/2006/relationships" xmlns:m="http://schemas.openxmlformats.org/officeDocument/2006/math" xmlns:v="urn:schemas-microsoft-com:vml" xmlns:wp14="http://schemas.microsoft.com/office/word/2010/wordprocessingDrawing" xmlns:wp="http://schemas.openxmlformats.org/drawingml/2006/wordprocessingDrawing" xmlns:w10="urn:schemas-microsoft-com:office:word" xmlns:w="http://schemas.openxmlformats.org/wordprocessingml/2006/main" xmlns:w14="http://schemas.microsoft.com/office/word/2010/wordml" xmlns:w15="http://schemas.microsoft.com/office/word/2012/wordml" xmlns:w16cid="http://schemas.microsoft.com/office/word/2016/wordml/cid" xmlns:w16se="http://schemas.microsoft.com/office/word/2015/wordml/symex" xmlns:wpg="http://schemas.microsoft.com/office/word/2010/wordprocessingGroup" xmlns:wpi="http://schemas.microsoft.com/office/word/2010/wordprocessingInk" xmlns:wne="http://schemas.microsoft.com/office/word/2006/wordml" xmlns:wps="http://schemas.microsoft.com/office/word/2010/wordprocessingShape" mc:Ignorable="w14 w15 w16se w16cid wp14">
   <w:body>
     <w:p>
       <w:pPr>
@@ -196,23 +196,63 @@
           <w:sz w:val="24"/>
           <w:szCs w:val="24"/>
         </w:rPr>
-        <w:t>We also thank the</w:t>
-      </w:r>
-      <w:r>
-        <w:rPr>
-          <w:rFonts w:asciiTheme="minorHAnsi" w:hAnsiTheme="minorHAnsi" w:cstheme="minorHAnsi"/>
-          <w:sz w:val="24"/>
-          <w:szCs w:val="24"/>
-        </w:rPr>
-        <w:t xml:space="preserve"> Referee for </w:t>
-      </w:r>
-      <w:r>
-        <w:rPr>
-          <w:rFonts w:asciiTheme="minorHAnsi" w:hAnsiTheme="minorHAnsi" w:cstheme="minorHAnsi"/>
-          <w:sz w:val="24"/>
-          <w:szCs w:val="24"/>
-        </w:rPr>
-        <w:t xml:space="preserve">his </w:t>
+        <w:t xml:space="preserve">We also </w:t>
+      </w:r>
+      <w:r>
+        <w:rPr>
+          <w:rFonts w:asciiTheme="minorHAnsi" w:hAnsiTheme="minorHAnsi" w:cstheme="minorHAnsi"/>
+          <w:sz w:val="24"/>
+          <w:szCs w:val="24"/>
+        </w:rPr>
+        <w:t xml:space="preserve">want to </w:t>
+      </w:r>
+      <w:r>
+        <w:rPr>
+          <w:rFonts w:asciiTheme="minorHAnsi" w:hAnsiTheme="minorHAnsi" w:cstheme="minorHAnsi"/>
+          <w:sz w:val="24"/>
+          <w:szCs w:val="24"/>
+        </w:rPr>
+        <w:t>thank the</w:t>
+      </w:r>
+      <w:r>
+        <w:rPr>
+          <w:rFonts w:asciiTheme="minorHAnsi" w:hAnsiTheme="minorHAnsi" w:cstheme="minorHAnsi"/>
+          <w:sz w:val="24"/>
+          <w:szCs w:val="24"/>
+        </w:rPr>
+        <w:t xml:space="preserve"> Referee</w:t>
+      </w:r>
+      <w:r>
+        <w:rPr>
+          <w:rFonts w:asciiTheme="minorHAnsi" w:hAnsiTheme="minorHAnsi" w:cstheme="minorHAnsi"/>
+          <w:sz w:val="24"/>
+          <w:szCs w:val="24"/>
+        </w:rPr>
+        <w:t>s</w:t>
+      </w:r>
+      <w:r>
+        <w:rPr>
+          <w:rFonts w:asciiTheme="minorHAnsi" w:hAnsiTheme="minorHAnsi" w:cstheme="minorHAnsi"/>
+          <w:sz w:val="24"/>
+          <w:szCs w:val="24"/>
+        </w:rPr>
+        <w:t xml:space="preserve"> for </w:t>
+      </w:r>
+      <w:r>
+        <w:rPr>
+          <w:rFonts w:asciiTheme="minorHAnsi" w:hAnsiTheme="minorHAnsi" w:cstheme="minorHAnsi"/>
+          <w:sz w:val="24"/>
+          <w:szCs w:val="24"/>
+        </w:rPr>
+        <w:t>their</w:t>
+      </w:r>
+      <w:r>
+        <w:rPr>
+          <w:rFonts w:asciiTheme="minorHAnsi" w:hAnsiTheme="minorHAnsi" w:cstheme="minorHAnsi"/>
+          <w:sz w:val="24"/>
+          <w:szCs w:val="24"/>
+        </w:rPr>
+        <w:t xml:space="preserve"> </w:t>
       </w:r>
       <w:r>
         <w:rPr>
@@ -236,7 +276,23 @@
           <w:sz w:val="24"/>
           <w:szCs w:val="24"/>
         </w:rPr>
-        <w:t xml:space="preserve"> accepted them in the revised version of </w:t>
+        <w:t xml:space="preserve"> </w:t>
+      </w:r>
+      <w:r>
+        <w:rPr>
+          <w:rFonts w:asciiTheme="minorHAnsi" w:hAnsiTheme="minorHAnsi" w:cstheme="minorHAnsi"/>
+          <w:sz w:val="24"/>
+          <w:szCs w:val="24"/>
+        </w:rPr>
+        <w:t xml:space="preserve">mainly </w:t>
+      </w:r>
+      <w:r>
+        <w:rPr>
+          <w:rFonts w:asciiTheme="minorHAnsi" w:hAnsiTheme="minorHAnsi" w:cstheme="minorHAnsi"/>
+          <w:sz w:val="24"/>
+          <w:szCs w:val="24"/>
+        </w:rPr>
+        <w:t xml:space="preserve">accepted them in the revised version of </w:t>
       </w:r>
       <w:r>
         <w:rPr>
@@ -315,6 +371,13 @@
           <w:sz w:val="24"/>
           <w:szCs w:val="24"/>
         </w:rPr>
+        <w:t>s’</w:t>
+      </w:r>
+      <w:r>
+        <w:rPr>
+          <w:sz w:val="24"/>
+          <w:szCs w:val="24"/>
+        </w:rPr>
         <w:t xml:space="preserve"> comments in </w:t>
       </w:r>
       <w:r>
@@ -343,7 +406,21 @@
           <w:sz w:val="24"/>
           <w:szCs w:val="24"/>
         </w:rPr>
-        <w:t xml:space="preserve"> letter enclosed below. </w:t>
+        <w:t xml:space="preserve"> letter </w:t>
+      </w:r>
+      <w:r>
+        <w:rPr>
+          <w:sz w:val="24"/>
+          <w:szCs w:val="24"/>
+        </w:rPr>
+        <w:t xml:space="preserve">as </w:t>
+      </w:r>
+      <w:r>
+        <w:rPr>
+          <w:sz w:val="24"/>
+          <w:szCs w:val="24"/>
+        </w:rPr>
+        <w:t xml:space="preserve">enclosed below. </w:t>
       </w:r>
     </w:p>
     <w:p>
@@ -397,7 +474,16 @@
           <w:szCs w:val="24"/>
           <w:lang w:val="sr-Latn-CS"/>
         </w:rPr>
-        <w:t>Authors</w:t>
+        <w:t>The A</w:t>
+      </w:r>
+      <w:r>
+        <w:rPr>
+          <w:iCs/>
+          <w:sz w:val="24"/>
+          <w:szCs w:val="24"/>
+          <w:lang w:val="sr-Latn-CS"/>
+        </w:rPr>
+        <w:t>uthors</w:t>
       </w:r>
     </w:p>
     <w:p>
@@ -670,7 +756,25 @@
           <w:sz w:val="24"/>
           <w:szCs w:val="24"/>
         </w:rPr>
-        <w:t>While I believe the problem may have interesting applications and the paper is well written, I believe it currently has important issues that need to be addressed and, in my view, it doesn't present enough novelty for publication at this moment. Similar problems and variants of the Art Gallery Problem were considered in recent papers with very successful results in practice. It's not clear to me that these algorithms couldn't be applied with little modification to solve the discretized WOAGP or even its continuous (and more challenging) version where the objective is to cover the whole polygon. The problem itself, after discretization, seems to be almost the same as solving the Weighted Set Cover Problem. That said, it would be more significant to solve the problem without discretization, aiming at the full coverage of the polygon. I also believe that the experiments are not enough and they need to be more detailed and performed on larger data sets.</w:t>
+        <w:t xml:space="preserve">While I believe the problem may have interesting applications and the paper is well written, I believe it currently has important issues that need to be addressed and, in my view, it doesn't present enough novelty for publication at this moment. Similar problems and variants of the Art Gallery Problem were considered in recent papers with very successful results in practice. It's not clear to me that these algorithms couldn't be applied with little modification to solve the </w:t>
+      </w:r>
+      <w:proofErr w:type="spellStart"/>
+      <w:r>
+        <w:rPr>
+          <w:rFonts w:asciiTheme="minorHAnsi" w:hAnsiTheme="minorHAnsi" w:cstheme="minorHAnsi"/>
+          <w:sz w:val="24"/>
+          <w:szCs w:val="24"/>
+        </w:rPr>
+        <w:t>discretized</w:t>
+      </w:r>
+      <w:proofErr w:type="spellEnd"/>
+      <w:r>
+        <w:rPr>
+          <w:rFonts w:asciiTheme="minorHAnsi" w:hAnsiTheme="minorHAnsi" w:cstheme="minorHAnsi"/>
+          <w:sz w:val="24"/>
+          <w:szCs w:val="24"/>
+        </w:rPr>
+        <w:t xml:space="preserve"> WOAGP or even its continuous (and more challenging) version where the objective is to cover the whole polygon. The problem itself, after discretization, seems to be almost the same as solving the Weighted Set Cover Problem. That said, it would be more significant to solve the problem without discretization, aiming at the full coverage of the polygon. I also believe that the experiments are not enough and they need to be more detailed and performed on larger data sets.</w:t>
       </w:r>
       <w:r>
         <w:rPr>
@@ -712,7 +816,16 @@
           <w:sz w:val="24"/>
           <w:szCs w:val="24"/>
         </w:rPr>
-        <w:t>Answer</w:t>
+        <w:t>Answe</w:t>
+      </w:r>
+      <w:r>
+        <w:rPr>
+          <w:rFonts w:asciiTheme="minorHAnsi" w:hAnsiTheme="minorHAnsi" w:cstheme="minorHAnsi"/>
+          <w:b/>
+          <w:sz w:val="24"/>
+          <w:szCs w:val="24"/>
+        </w:rPr>
+        <w:t>r:</w:t>
       </w:r>
     </w:p>
     <w:p>
@@ -732,7 +845,7 @@
           <w:sz w:val="24"/>
           <w:szCs w:val="24"/>
         </w:rPr>
-        <w:t xml:space="preserve">We thank to Reviewer for his valuable comments. </w:t>
+        <w:t xml:space="preserve">We completely understand the Reviewer's remark and we would like to explain the motivation of our approach. </w:t>
       </w:r>
     </w:p>
     <w:p>
@@ -764,7 +877,241 @@
           <w:sz w:val="24"/>
           <w:szCs w:val="24"/>
         </w:rPr>
-        <w:t xml:space="preserve">We completely understand the Reviewer's remark and we would like to explain the motivation of our approach. </w:t>
+        <w:t>The aim of our paper was not to propose any new state-of-the-art method for solving discrete AGP, but the investigate whether "an easy</w:t>
+      </w:r>
+      <w:r>
+        <w:rPr>
+          <w:rFonts w:asciiTheme="minorHAnsi" w:hAnsiTheme="minorHAnsi" w:cstheme="minorHAnsi"/>
+          <w:sz w:val="24"/>
+          <w:szCs w:val="24"/>
+        </w:rPr>
+        <w:t>-</w:t>
+      </w:r>
+      <w:r>
+        <w:rPr>
+          <w:rFonts w:asciiTheme="minorHAnsi" w:hAnsiTheme="minorHAnsi" w:cstheme="minorHAnsi"/>
+          <w:sz w:val="24"/>
+          <w:szCs w:val="24"/>
+        </w:rPr>
+        <w:t>to</w:t>
+      </w:r>
+      <w:r>
+        <w:rPr>
+          <w:rFonts w:asciiTheme="minorHAnsi" w:hAnsiTheme="minorHAnsi" w:cstheme="minorHAnsi"/>
+          <w:sz w:val="24"/>
+          <w:szCs w:val="24"/>
+        </w:rPr>
+        <w:t>-i</w:t>
+      </w:r>
+      <w:r>
+        <w:rPr>
+          <w:rFonts w:asciiTheme="minorHAnsi" w:hAnsiTheme="minorHAnsi" w:cstheme="minorHAnsi"/>
+          <w:sz w:val="24"/>
+          <w:szCs w:val="24"/>
+        </w:rPr>
+        <w:t xml:space="preserve">mplement" greedy like heuristics could be applied on the weighted variant of the problem. </w:t>
+      </w:r>
+      <w:r>
+        <w:rPr>
+          <w:rFonts w:asciiTheme="minorHAnsi" w:hAnsiTheme="minorHAnsi" w:cstheme="minorHAnsi"/>
+          <w:sz w:val="24"/>
+          <w:szCs w:val="24"/>
+        </w:rPr>
+        <w:t xml:space="preserve">Having </w:t>
+      </w:r>
+      <w:r>
+        <w:rPr>
+          <w:rFonts w:asciiTheme="minorHAnsi" w:hAnsiTheme="minorHAnsi" w:cstheme="minorHAnsi"/>
+          <w:sz w:val="24"/>
+          <w:szCs w:val="24"/>
+        </w:rPr>
+        <w:t>this</w:t>
+      </w:r>
+      <w:r>
+        <w:rPr>
+          <w:rFonts w:asciiTheme="minorHAnsi" w:hAnsiTheme="minorHAnsi" w:cstheme="minorHAnsi"/>
+          <w:sz w:val="24"/>
+          <w:szCs w:val="24"/>
+        </w:rPr>
+        <w:t xml:space="preserve"> </w:t>
+      </w:r>
+      <w:r>
+        <w:rPr>
+          <w:rFonts w:asciiTheme="minorHAnsi" w:hAnsiTheme="minorHAnsi" w:cstheme="minorHAnsi"/>
+          <w:sz w:val="24"/>
+          <w:szCs w:val="24"/>
+        </w:rPr>
+        <w:t>in</w:t>
+      </w:r>
+      <w:r>
+        <w:rPr>
+          <w:rFonts w:asciiTheme="minorHAnsi" w:hAnsiTheme="minorHAnsi" w:cstheme="minorHAnsi"/>
+          <w:sz w:val="24"/>
+          <w:szCs w:val="24"/>
+        </w:rPr>
+        <w:t xml:space="preserve"> mind</w:t>
+      </w:r>
+      <w:r>
+        <w:rPr>
+          <w:rFonts w:asciiTheme="minorHAnsi" w:hAnsiTheme="minorHAnsi" w:cstheme="minorHAnsi"/>
+          <w:sz w:val="24"/>
+          <w:szCs w:val="24"/>
+        </w:rPr>
+        <w:t>, we consider that it would be very hard to expect that our relatively simple greedy-like methods could outperform or even be comparable to the well</w:t>
+      </w:r>
+      <w:r>
+        <w:rPr>
+          <w:rFonts w:asciiTheme="minorHAnsi" w:hAnsiTheme="minorHAnsi" w:cstheme="minorHAnsi"/>
+          <w:sz w:val="24"/>
+          <w:szCs w:val="24"/>
+        </w:rPr>
+        <w:t>-</w:t>
+      </w:r>
+      <w:r>
+        <w:rPr>
+          <w:rFonts w:asciiTheme="minorHAnsi" w:hAnsiTheme="minorHAnsi" w:cstheme="minorHAnsi"/>
+          <w:sz w:val="24"/>
+          <w:szCs w:val="24"/>
+        </w:rPr>
+        <w:t xml:space="preserve">known </w:t>
+      </w:r>
+      <w:r>
+        <w:rPr>
+          <w:rFonts w:asciiTheme="minorHAnsi" w:hAnsiTheme="minorHAnsi" w:cstheme="minorHAnsi"/>
+          <w:sz w:val="24"/>
+          <w:szCs w:val="24"/>
+        </w:rPr>
+        <w:t xml:space="preserve">and </w:t>
+      </w:r>
+      <w:r>
+        <w:rPr>
+          <w:rFonts w:asciiTheme="minorHAnsi" w:hAnsiTheme="minorHAnsi" w:cstheme="minorHAnsi"/>
+          <w:sz w:val="24"/>
+          <w:szCs w:val="24"/>
+        </w:rPr>
+        <w:t xml:space="preserve">sophisticated state-of-the-art methods. On the other hand, our paper proposes a fast and simple greedy approach which could be used in practical situations </w:t>
+      </w:r>
+      <w:r>
+        <w:rPr>
+          <w:rFonts w:asciiTheme="minorHAnsi" w:hAnsiTheme="minorHAnsi" w:cstheme="minorHAnsi"/>
+          <w:sz w:val="24"/>
+          <w:szCs w:val="24"/>
+        </w:rPr>
+        <w:t>whenever</w:t>
+      </w:r>
+      <w:r>
+        <w:rPr>
+          <w:rFonts w:asciiTheme="minorHAnsi" w:hAnsiTheme="minorHAnsi" w:cstheme="minorHAnsi"/>
+          <w:sz w:val="24"/>
+          <w:szCs w:val="24"/>
+        </w:rPr>
+        <w:t xml:space="preserve"> regular grid discretization </w:t>
+      </w:r>
+      <w:r>
+        <w:rPr>
+          <w:rFonts w:asciiTheme="minorHAnsi" w:hAnsiTheme="minorHAnsi" w:cstheme="minorHAnsi"/>
+          <w:sz w:val="24"/>
+          <w:szCs w:val="24"/>
+        </w:rPr>
+        <w:t>coul</w:t>
+      </w:r>
+      <w:r>
+        <w:rPr>
+          <w:rFonts w:asciiTheme="minorHAnsi" w:hAnsiTheme="minorHAnsi" w:cstheme="minorHAnsi"/>
+          <w:sz w:val="24"/>
+          <w:szCs w:val="24"/>
+        </w:rPr>
+        <w:t>d</w:t>
+      </w:r>
+      <w:r>
+        <w:rPr>
+          <w:rFonts w:asciiTheme="minorHAnsi" w:hAnsiTheme="minorHAnsi" w:cstheme="minorHAnsi"/>
+          <w:sz w:val="24"/>
+          <w:szCs w:val="24"/>
+        </w:rPr>
+        <w:t xml:space="preserve"> be applied</w:t>
+      </w:r>
+      <w:r>
+        <w:rPr>
+          <w:rFonts w:asciiTheme="minorHAnsi" w:hAnsiTheme="minorHAnsi" w:cstheme="minorHAnsi"/>
+          <w:sz w:val="24"/>
+          <w:szCs w:val="24"/>
+        </w:rPr>
+        <w:t>;</w:t>
+      </w:r>
+      <w:r>
+        <w:rPr>
+          <w:rFonts w:asciiTheme="minorHAnsi" w:hAnsiTheme="minorHAnsi" w:cstheme="minorHAnsi"/>
+          <w:sz w:val="24"/>
+          <w:szCs w:val="24"/>
+        </w:rPr>
+        <w:t xml:space="preserve"> for </w:t>
+      </w:r>
+      <w:proofErr w:type="gramStart"/>
+      <w:r>
+        <w:rPr>
+          <w:rFonts w:asciiTheme="minorHAnsi" w:hAnsiTheme="minorHAnsi" w:cstheme="minorHAnsi"/>
+          <w:sz w:val="24"/>
+          <w:szCs w:val="24"/>
+        </w:rPr>
+        <w:t>example</w:t>
+      </w:r>
+      <w:proofErr w:type="gramEnd"/>
+      <w:r>
+        <w:rPr>
+          <w:rFonts w:asciiTheme="minorHAnsi" w:hAnsiTheme="minorHAnsi" w:cstheme="minorHAnsi"/>
+          <w:sz w:val="24"/>
+          <w:szCs w:val="24"/>
+        </w:rPr>
+        <w:t xml:space="preserve"> to help engineers in their tasks related to the problem, such as determining location of cameras in order to minimize the installation costs</w:t>
+      </w:r>
+      <w:r>
+        <w:rPr>
+          <w:rFonts w:asciiTheme="minorHAnsi" w:hAnsiTheme="minorHAnsi" w:cstheme="minorHAnsi"/>
+          <w:sz w:val="24"/>
+          <w:szCs w:val="24"/>
+        </w:rPr>
+        <w:t>. We believe that the novelty of our approach lays in the construction of the greedy approach based on balancing the trad</w:t>
+      </w:r>
+      <w:r>
+        <w:rPr>
+          <w:rFonts w:asciiTheme="minorHAnsi" w:hAnsiTheme="minorHAnsi" w:cstheme="minorHAnsi"/>
+          <w:sz w:val="24"/>
+          <w:szCs w:val="24"/>
+        </w:rPr>
+        <w:t>e-</w:t>
+      </w:r>
+      <w:r>
+        <w:rPr>
+          <w:rFonts w:asciiTheme="minorHAnsi" w:hAnsiTheme="minorHAnsi" w:cstheme="minorHAnsi"/>
+          <w:sz w:val="24"/>
+          <w:szCs w:val="24"/>
+        </w:rPr>
+        <w:t xml:space="preserve">off between the total sum of guards' costs and the total number of not yet covered </w:t>
+      </w:r>
+      <w:r>
+        <w:rPr>
+          <w:rFonts w:asciiTheme="minorHAnsi" w:hAnsiTheme="minorHAnsi" w:cstheme="minorHAnsi"/>
+          <w:sz w:val="24"/>
+          <w:szCs w:val="24"/>
+        </w:rPr>
+        <w:t>points from the discretization, also considering different types of weights for benchmarks, based on an approximation of the costs in real situations</w:t>
+      </w:r>
+      <w:r>
+        <w:rPr>
+          <w:rFonts w:asciiTheme="minorHAnsi" w:hAnsiTheme="minorHAnsi" w:cstheme="minorHAnsi"/>
+          <w:sz w:val="24"/>
+          <w:szCs w:val="24"/>
+        </w:rPr>
+        <w:t>.</w:t>
+      </w:r>
+      <w:r>
+        <w:rPr>
+          <w:rFonts w:asciiTheme="minorHAnsi" w:hAnsiTheme="minorHAnsi" w:cstheme="minorHAnsi"/>
+          <w:sz w:val="24"/>
+          <w:szCs w:val="24"/>
+        </w:rPr>
+        <w:t xml:space="preserve"> To the best of our knowledge, no such a greedy criterion has been considered so-far in the literature. </w:t>
       </w:r>
     </w:p>
     <w:p>
@@ -784,95 +1131,31 @@
           <w:sz w:val="24"/>
           <w:szCs w:val="24"/>
         </w:rPr>
-        <w:t>The aim of our paper was not to propose a</w:t>
-      </w:r>
-      <w:r>
-        <w:rPr>
-          <w:rFonts w:asciiTheme="minorHAnsi" w:hAnsiTheme="minorHAnsi" w:cstheme="minorHAnsi"/>
-          <w:sz w:val="24"/>
-          <w:szCs w:val="24"/>
-        </w:rPr>
-        <w:t>ny</w:t>
-      </w:r>
-      <w:r>
-        <w:rPr>
-          <w:rFonts w:asciiTheme="minorHAnsi" w:hAnsiTheme="minorHAnsi" w:cstheme="minorHAnsi"/>
-          <w:sz w:val="24"/>
-          <w:szCs w:val="24"/>
-        </w:rPr>
-        <w:t xml:space="preserve"> new state-of-the-art method for solving </w:t>
-      </w:r>
-      <w:r>
-        <w:rPr>
-          <w:rFonts w:asciiTheme="minorHAnsi" w:hAnsiTheme="minorHAnsi" w:cstheme="minorHAnsi"/>
-          <w:sz w:val="24"/>
-          <w:szCs w:val="24"/>
-        </w:rPr>
-        <w:t xml:space="preserve">discrete </w:t>
-      </w:r>
-      <w:r>
-        <w:rPr>
-          <w:rFonts w:asciiTheme="minorHAnsi" w:hAnsiTheme="minorHAnsi" w:cstheme="minorHAnsi"/>
-          <w:sz w:val="24"/>
-          <w:szCs w:val="24"/>
-        </w:rPr>
-        <w:t xml:space="preserve">AGP, but the investigate whether "an easy to implement" greedy like heuristics could be applied on the weighted variant of the problem. In that sense, we consider that it would be very hard to expect that our relatively simple greedy-like methods could outperform </w:t>
-      </w:r>
-      <w:r>
-        <w:rPr>
-          <w:rFonts w:asciiTheme="minorHAnsi" w:hAnsiTheme="minorHAnsi" w:cstheme="minorHAnsi"/>
-          <w:sz w:val="24"/>
-          <w:szCs w:val="24"/>
-        </w:rPr>
-        <w:t xml:space="preserve">or even be comparable to </w:t>
-      </w:r>
-      <w:r>
-        <w:rPr>
-          <w:rFonts w:asciiTheme="minorHAnsi" w:hAnsiTheme="minorHAnsi" w:cstheme="minorHAnsi"/>
-          <w:sz w:val="24"/>
-          <w:szCs w:val="24"/>
-        </w:rPr>
-        <w:t>the well known sophisticated state-of-the-art methods. On the other hand, our paper proposes a fast and simple greedy approach which could be used in practical situations</w:t>
-      </w:r>
-      <w:r>
-        <w:rPr>
-          <w:rFonts w:asciiTheme="minorHAnsi" w:hAnsiTheme="minorHAnsi" w:cstheme="minorHAnsi"/>
-          <w:sz w:val="24"/>
-          <w:szCs w:val="24"/>
-        </w:rPr>
-        <w:t xml:space="preserve"> when regular grid discretization can be applied</w:t>
-      </w:r>
-      <w:r>
-        <w:rPr>
-          <w:rFonts w:asciiTheme="minorHAnsi" w:hAnsiTheme="minorHAnsi" w:cstheme="minorHAnsi"/>
-          <w:sz w:val="24"/>
-          <w:szCs w:val="24"/>
-        </w:rPr>
-        <w:t>, for example to help engineers in their tasks related to the problem, such as determining location of cameras in order to minimize the installation costs</w:t>
-      </w:r>
-      <w:r>
-        <w:rPr>
-          <w:rFonts w:asciiTheme="minorHAnsi" w:hAnsiTheme="minorHAnsi" w:cstheme="minorHAnsi"/>
-          <w:sz w:val="24"/>
-          <w:szCs w:val="24"/>
-        </w:rPr>
-        <w:t xml:space="preserve">. We believe that the novelty of our approach lays in the construction of the greedy approach based on balancing the trade off between the total sum of guards' costs and the total number of not yet covered </w:t>
-      </w:r>
-      <w:r>
-        <w:rPr>
-          <w:rFonts w:asciiTheme="minorHAnsi" w:hAnsiTheme="minorHAnsi" w:cstheme="minorHAnsi"/>
-          <w:sz w:val="24"/>
-          <w:szCs w:val="24"/>
-        </w:rPr>
-        <w:t>points from the discretization, also considering different types of weights for benchmarks, based on an approximation of the costs in real situations</w:t>
-      </w:r>
-      <w:r>
-        <w:rPr>
-          <w:rFonts w:asciiTheme="minorHAnsi" w:hAnsiTheme="minorHAnsi" w:cstheme="minorHAnsi"/>
-          <w:sz w:val="24"/>
-          <w:szCs w:val="24"/>
-        </w:rPr>
-        <w:t>.</w:t>
+        <w:t xml:space="preserve">Still, we consider that Reviewer's comments very valuable and we tried to improve the paper according to </w:t>
+      </w:r>
+      <w:r>
+        <w:rPr>
+          <w:rFonts w:asciiTheme="minorHAnsi" w:hAnsiTheme="minorHAnsi" w:cstheme="minorHAnsi"/>
+          <w:sz w:val="24"/>
+          <w:szCs w:val="24"/>
+        </w:rPr>
+        <w:t>his</w:t>
+      </w:r>
+      <w:r>
+        <w:rPr>
+          <w:rFonts w:asciiTheme="minorHAnsi" w:hAnsiTheme="minorHAnsi" w:cstheme="minorHAnsi"/>
+          <w:sz w:val="24"/>
+          <w:szCs w:val="24"/>
+        </w:rPr>
+        <w:t xml:space="preserve"> suggestions.</w:t>
+      </w:r>
+      <w:r>
+        <w:rPr>
+          <w:rFonts w:asciiTheme="minorHAnsi" w:hAnsiTheme="minorHAnsi" w:cstheme="minorHAnsi"/>
+          <w:sz w:val="24"/>
+          <w:szCs w:val="24"/>
+        </w:rPr>
+        <w:t xml:space="preserve"> </w:t>
       </w:r>
     </w:p>
     <w:p>
@@ -886,50 +1169,6 @@
           <w:szCs w:val="24"/>
         </w:rPr>
       </w:pPr>
-      <w:r>
-        <w:rPr>
-          <w:rFonts w:asciiTheme="minorHAnsi" w:hAnsiTheme="minorHAnsi" w:cstheme="minorHAnsi"/>
-          <w:sz w:val="24"/>
-          <w:szCs w:val="24"/>
-        </w:rPr>
-        <w:t>Still, we consider that Reviewer's comments very valuable and we</w:t>
-      </w:r>
-      <w:r>
-        <w:rPr>
-          <w:rFonts w:asciiTheme="minorHAnsi" w:hAnsiTheme="minorHAnsi" w:cstheme="minorHAnsi"/>
-          <w:sz w:val="24"/>
-          <w:szCs w:val="24"/>
-        </w:rPr>
-        <w:t xml:space="preserve"> tried to improve</w:t>
-      </w:r>
-      <w:r>
-        <w:rPr>
-          <w:rFonts w:asciiTheme="minorHAnsi" w:hAnsiTheme="minorHAnsi" w:cstheme="minorHAnsi"/>
-          <w:sz w:val="24"/>
-          <w:szCs w:val="24"/>
-        </w:rPr>
-        <w:t xml:space="preserve"> the paper according to the suggestions.</w:t>
-      </w:r>
-      <w:r>
-        <w:rPr>
-          <w:rFonts w:asciiTheme="minorHAnsi" w:hAnsiTheme="minorHAnsi" w:cstheme="minorHAnsi"/>
-          <w:sz w:val="24"/>
-          <w:szCs w:val="24"/>
-        </w:rPr>
-        <w:t xml:space="preserve"> </w:t>
-      </w:r>
-    </w:p>
-    <w:p>
-      <w:pPr>
-        <w:pStyle w:val="BodyText2"/>
-        <w:spacing w:after="0" w:line="240" w:lineRule="auto"/>
-        <w:jc w:val="both"/>
-        <w:rPr>
-          <w:rFonts w:asciiTheme="minorHAnsi" w:hAnsiTheme="minorHAnsi" w:cstheme="minorHAnsi"/>
-          <w:sz w:val="24"/>
-          <w:szCs w:val="24"/>
-        </w:rPr>
-      </w:pPr>
     </w:p>
     <w:p>
       <w:pPr>
@@ -977,7 +1216,15 @@
     </w:p>
     <w:p>
       <w:r>
-        <w:t>[1] Couto, M.C., de Rezende, P.J., de Souza, C.C.: An exact algorithm for minimizing vertex guards on art galleries. Int. Trans. Oper. Res. 18, 425–448 (2011)</w:t>
+        <w:t xml:space="preserve">[1] Couto, M.C., de Rezende, P.J., de Souza, C.C.: An exact algorithm for minimizing vertex guards on art galleries. Int. Trans. </w:t>
+      </w:r>
+      <w:proofErr w:type="spellStart"/>
+      <w:r>
+        <w:t>Oper</w:t>
+      </w:r>
+      <w:proofErr w:type="spellEnd"/>
+      <w:r>
+        <w:t>. Res. 18, 425–448 (2011)</w:t>
       </w:r>
     </w:p>
     <w:p>
@@ -987,418 +1234,1668 @@
     </w:p>
     <w:p/>
     <w:p>
-      <w:r>
+      <w:pPr>
+        <w:rPr>
+          <w:b/>
+        </w:rPr>
+      </w:pPr>
+      <w:r>
+        <w:rPr>
+          <w:b/>
+        </w:rPr>
+        <w:t>Answe</w:t>
+      </w:r>
+      <w:r>
+        <w:rPr>
+          <w:b/>
+        </w:rPr>
+        <w:t>r:</w:t>
+      </w:r>
+    </w:p>
+    <w:p>
+      <w:r>
+        <w:t>As we mentioned above,</w:t>
+      </w:r>
+      <w:r>
+        <w:t xml:space="preserve"> we</w:t>
+      </w:r>
+      <w:r>
+        <w:t xml:space="preserve"> believe that the adaptation of the Couto's algorithm</w:t>
+      </w:r>
+      <w:r>
+        <w:t>,</w:t>
+      </w:r>
+      <w:r>
+        <w:t xml:space="preserve"> as well as the algorithms presented in a survey paper written by Rezende et al. will outperform our simple greedy like algorithm (and its hybridizations as well), so we did not include </w:t>
+      </w:r>
+      <w:r>
+        <w:t>such a</w:t>
+      </w:r>
+      <w:r>
+        <w:t xml:space="preserve"> comparison.</w:t>
+      </w:r>
+      <w:r>
+        <w:t xml:space="preserve"> </w:t>
+      </w:r>
+    </w:p>
+    <w:p>
+      <w:pPr>
+        <w:rPr>
+          <w:b/>
+        </w:rPr>
+      </w:pPr>
+      <w:r>
+        <w:rPr>
+          <w:b/>
+        </w:rPr>
+        <w:t>Remark2</w:t>
+      </w:r>
+    </w:p>
+    <w:p>
+      <w:r>
+        <w:t>+ I believe it's important to add as reference the following survey on Algorithms for the AGP, which presents a comparison of different state-of-the-art algorithms for optimally solving the AGP with vertex guards. It shows a big improvement (speed up) over Couto et al. approach when using C+BS-2013 algorithm, which can solve instances with 5000 vertices in minutes. This is important to mention and to consider if comparing with Couto et al. work.</w:t>
+      </w:r>
+    </w:p>
+    <w:p>
+      <w:r>
+        <w:t xml:space="preserve">[2] Pedro J de Rezende, Cid C de Souza, Stephan Friedrichs, Michael Hemmer, Alexander </w:t>
+      </w:r>
+      <w:proofErr w:type="spellStart"/>
+      <w:r>
+        <w:t>Kröller</w:t>
+      </w:r>
+      <w:proofErr w:type="spellEnd"/>
+      <w:r>
+        <w:t xml:space="preserve">, </w:t>
+      </w:r>
+      <w:proofErr w:type="spellStart"/>
+      <w:r>
+        <w:t>Davi</w:t>
+      </w:r>
+      <w:proofErr w:type="spellEnd"/>
+      <w:r>
+        <w:t xml:space="preserve"> C </w:t>
+      </w:r>
+      <w:proofErr w:type="spellStart"/>
+      <w:r>
+        <w:t>Tozoni</w:t>
+      </w:r>
+      <w:proofErr w:type="spellEnd"/>
+      <w:r>
+        <w:t>: Engineering art galleries. Algorithm Engineering, 379-417 (2016)</w:t>
+      </w:r>
+    </w:p>
+    <w:p>
+      <w:r>
+        <w:t>+ Missing references for other recent works proposing practical solutions for AGP problems. Some of them include also greedy algorithms.</w:t>
+      </w:r>
+    </w:p>
+    <w:p>
+      <w:r>
+        <w:t xml:space="preserve">- [3] Amit, Y., Mitchell, J.S.B., Packer, E.: Locating guards for visibility coverage of polygons. Int. J. </w:t>
+      </w:r>
+      <w:proofErr w:type="spellStart"/>
+      <w:r>
+        <w:t>Comput</w:t>
+      </w:r>
+      <w:proofErr w:type="spellEnd"/>
+      <w:r>
+        <w:t>. Geom. Appl. 20(5), 601–630 (2010)</w:t>
+      </w:r>
+    </w:p>
+    <w:p>
+      <w:r>
+        <w:t xml:space="preserve">- [4] Fekete, S.P., Friedrichs, S., </w:t>
+      </w:r>
+      <w:proofErr w:type="spellStart"/>
+      <w:r>
+        <w:t>Kröller</w:t>
+      </w:r>
+      <w:proofErr w:type="spellEnd"/>
+      <w:r>
+        <w:t xml:space="preserve">, A., Schmidt, C.: Facets for art gallery problems. </w:t>
+      </w:r>
+      <w:proofErr w:type="spellStart"/>
+      <w:r>
+        <w:t>Algorithmica</w:t>
+      </w:r>
+      <w:proofErr w:type="spellEnd"/>
+      <w:r>
+        <w:t xml:space="preserve"> 73(2), 411–440 (2014)</w:t>
+      </w:r>
+    </w:p>
+    <w:p>
+      <w:r>
+        <w:t xml:space="preserve">- [5] </w:t>
+      </w:r>
+      <w:proofErr w:type="spellStart"/>
+      <w:r>
+        <w:t>Bottino</w:t>
+      </w:r>
+      <w:proofErr w:type="spellEnd"/>
+      <w:r>
+        <w:t xml:space="preserve">, A., </w:t>
+      </w:r>
+      <w:proofErr w:type="spellStart"/>
+      <w:r>
+        <w:t>Laurentini</w:t>
+      </w:r>
+      <w:proofErr w:type="spellEnd"/>
+      <w:r>
+        <w:t xml:space="preserve">, A.: A nearly optimal algorithm for covering the interior of an art gallery. Pattern </w:t>
+      </w:r>
+      <w:proofErr w:type="spellStart"/>
+      <w:r>
+        <w:t>Recogn</w:t>
+      </w:r>
+      <w:proofErr w:type="spellEnd"/>
+      <w:r>
+        <w:t>. 44(5), 1048–1056 (2011).</w:t>
+      </w:r>
+    </w:p>
+    <w:p/>
+    <w:p>
+      <w:pPr>
+        <w:rPr>
+          <w:b/>
+        </w:rPr>
+      </w:pPr>
+      <w:r>
+        <w:rPr>
+          <w:b/>
+        </w:rPr>
         <w:t>Answer</w:t>
       </w:r>
     </w:p>
+    <w:p>
+      <w:r>
+        <w:lastRenderedPageBreak/>
+        <w:t xml:space="preserve">We </w:t>
+      </w:r>
+      <w:r>
+        <w:t>appreciate</w:t>
+      </w:r>
+      <w:r>
+        <w:t xml:space="preserve"> </w:t>
+      </w:r>
+      <w:r>
+        <w:t>th</w:t>
+      </w:r>
+      <w:r>
+        <w:t>e</w:t>
+      </w:r>
+      <w:r>
+        <w:t xml:space="preserve"> Referee for this remark. We included the suggested references in ou</w:t>
+      </w:r>
+      <w:r>
+        <w:t xml:space="preserve">r </w:t>
+      </w:r>
+      <w:r>
+        <w:t xml:space="preserve">paper. In the new version of the </w:t>
+      </w:r>
+      <w:proofErr w:type="gramStart"/>
+      <w:r>
+        <w:t xml:space="preserve">paper, </w:t>
+      </w:r>
+      <w:r>
+        <w:t xml:space="preserve"> the</w:t>
+      </w:r>
+      <w:proofErr w:type="gramEnd"/>
+      <w:r>
+        <w:t xml:space="preserve"> text is added in Introduction, displayed in red color. </w:t>
+      </w:r>
+    </w:p>
+    <w:p>
+      <w:r>
+        <w:rPr>
+          <w:b/>
+        </w:rPr>
+        <w:t>Page 2:</w:t>
+      </w:r>
+    </w:p>
+    <w:p>
+      <w:pPr>
+        <w:rPr>
+          <w:b/>
+        </w:rPr>
+      </w:pPr>
+      <w:r>
+        <w:rPr>
+          <w:b/>
+        </w:rPr>
+        <w:t>Remark3</w:t>
+      </w:r>
+    </w:p>
+    <w:p>
+      <w:r>
+        <w:t>+ Is there any previous work on (continuous or discrete) WOAGP?</w:t>
+      </w:r>
+    </w:p>
+    <w:p>
+      <w:pPr>
+        <w:rPr>
+          <w:b/>
+        </w:rPr>
+      </w:pPr>
+      <w:r>
+        <w:rPr>
+          <w:b/>
+        </w:rPr>
+        <w:t>Ans</w:t>
+      </w:r>
+      <w:r>
+        <w:rPr>
+          <w:b/>
+        </w:rPr>
+        <w:t>we</w:t>
+      </w:r>
+      <w:r>
+        <w:rPr>
+          <w:b/>
+        </w:rPr>
+        <w:t>r:</w:t>
+      </w:r>
+    </w:p>
+    <w:p>
+      <w:r>
+        <w:t xml:space="preserve">While reviewing the literature, we could not find any relevant work concerning the weighted version of the AGP. In our paper, we </w:t>
+      </w:r>
+      <w:r>
+        <w:t xml:space="preserve">only </w:t>
+      </w:r>
+      <w:r>
+        <w:t>noticed that WOAGP (discrete variant) is related to the Minimum Weighted Set Cover Problem (MWSCP).</w:t>
+      </w:r>
+    </w:p>
     <w:p/>
     <w:p>
-      <w:r>
-        <w:t>As we mentioned above,</w:t>
-      </w:r>
-      <w:r>
-        <w:t xml:space="preserve"> we</w:t>
-      </w:r>
-      <w:r>
-        <w:t xml:space="preserve"> believe that the adaptation of the Couto's algorithm</w:t>
+      <w:pPr>
+        <w:rPr>
+          <w:b/>
+        </w:rPr>
+      </w:pPr>
+      <w:r>
+        <w:rPr>
+          <w:b/>
+        </w:rPr>
+        <w:t>Remark4</w:t>
+      </w:r>
+    </w:p>
+    <w:p>
+      <w:r>
+        <w:t>+ "An anytime algorithm to compute..."?</w:t>
+      </w:r>
+    </w:p>
+    <w:p>
+      <w:pPr>
+        <w:rPr>
+          <w:b/>
+        </w:rPr>
+      </w:pPr>
+      <w:r>
+        <w:rPr>
+          <w:b/>
+        </w:rPr>
+        <w:t>Answer</w:t>
+      </w:r>
+      <w:r>
+        <w:rPr>
+          <w:b/>
+        </w:rPr>
+        <w:t>:</w:t>
+      </w:r>
+    </w:p>
+    <w:p>
+      <w:r>
+        <w:t xml:space="preserve">We </w:t>
+      </w:r>
+      <w:r>
+        <w:t>adopted</w:t>
+      </w:r>
+      <w:r>
+        <w:t xml:space="preserve"> the sentence. In </w:t>
+      </w:r>
+      <w:r>
+        <w:t xml:space="preserve">the </w:t>
+      </w:r>
+      <w:r>
+        <w:t xml:space="preserve">new version it </w:t>
+      </w:r>
+      <w:r>
+        <w:t>is phrased like:</w:t>
+      </w:r>
+    </w:p>
+    <w:p>
+      <w:r>
+        <w:t>“</w:t>
+      </w:r>
+      <w:r>
+        <w:t>An anytime algorithm which computes successively better approximations of the optimum for Minimum Vertex Guard is proposed in [</w:t>
+      </w:r>
+      <w:r>
+        <w:t>12</w:t>
+      </w:r>
+      <w:r>
+        <w:t>].</w:t>
+      </w:r>
+      <w:r>
+        <w:t>”</w:t>
+      </w:r>
+    </w:p>
+    <w:p/>
+    <w:p>
+      <w:pPr>
+        <w:rPr>
+          <w:b/>
+        </w:rPr>
+      </w:pPr>
+      <w:r>
+        <w:rPr>
+          <w:b/>
+        </w:rPr>
+        <w:t>Remark5</w:t>
+      </w:r>
+    </w:p>
+    <w:p>
+      <w:r>
+        <w:t>+ Why using the regular grid discretization? It seems to not be a good choice even for the experimented data (</w:t>
+      </w:r>
+      <w:proofErr w:type="spellStart"/>
+      <w:r>
+        <w:t>minArea</w:t>
+      </w:r>
+      <w:proofErr w:type="spellEnd"/>
+      <w:r>
+        <w:t xml:space="preserve"> polygons). Other </w:t>
+      </w:r>
+      <w:proofErr w:type="spellStart"/>
+      <w:r>
+        <w:t>discretizations</w:t>
+      </w:r>
+      <w:proofErr w:type="spellEnd"/>
+      <w:r>
+        <w:t xml:space="preserve"> are discussed in previous papers that seem to obtain good results, as the one in Couto et al. [1] last work using Shadow AVPs and the one called </w:t>
+      </w:r>
+      <w:proofErr w:type="spellStart"/>
+      <w:r>
+        <w:t>Chwa</w:t>
+      </w:r>
+      <w:proofErr w:type="spellEnd"/>
+      <w:r>
+        <w:t xml:space="preserve"> Points in </w:t>
+      </w:r>
+      <w:proofErr w:type="spellStart"/>
+      <w:r>
+        <w:t>Tozoni</w:t>
+      </w:r>
+      <w:proofErr w:type="spellEnd"/>
+      <w:r>
+        <w:t xml:space="preserve"> </w:t>
+      </w:r>
+      <w:proofErr w:type="gramStart"/>
+      <w:r>
+        <w:t>et al..</w:t>
+      </w:r>
+      <w:proofErr w:type="gramEnd"/>
+      <w:r>
+        <w:t xml:space="preserve"> I suggest including reference to</w:t>
+      </w:r>
+    </w:p>
+    <w:p>
+      <w:r>
+        <w:t xml:space="preserve">[6] </w:t>
+      </w:r>
+      <w:proofErr w:type="spellStart"/>
+      <w:r>
+        <w:t>Chwa</w:t>
+      </w:r>
+      <w:proofErr w:type="spellEnd"/>
+      <w:r>
+        <w:t xml:space="preserve">, K., Jo, B., Knauer, C., Moet, E., van </w:t>
+      </w:r>
+      <w:proofErr w:type="spellStart"/>
+      <w:r>
+        <w:t>Oostrum</w:t>
+      </w:r>
+      <w:proofErr w:type="spellEnd"/>
+      <w:r>
+        <w:t xml:space="preserve">, R., Shin, C.: Guarding art galleries by guarding witnesses. Int. J. </w:t>
+      </w:r>
+      <w:proofErr w:type="spellStart"/>
+      <w:r>
+        <w:t>Comput</w:t>
+      </w:r>
+      <w:proofErr w:type="spellEnd"/>
+      <w:r>
+        <w:t>. Geom. Appl. 16(2–3), 205–226 (2006).</w:t>
+      </w:r>
+    </w:p>
+    <w:p>
+      <w:pPr>
+        <w:rPr>
+          <w:b/>
+        </w:rPr>
+      </w:pPr>
+      <w:r>
+        <w:rPr>
+          <w:b/>
+        </w:rPr>
+        <w:t>Answe</w:t>
+      </w:r>
+      <w:r>
+        <w:rPr>
+          <w:b/>
+        </w:rPr>
+        <w:t>r:</w:t>
+      </w:r>
+    </w:p>
+    <w:p>
+      <w:r>
+        <w:t>We can agree with the Reviewer that the chosen discretization is not ideal and</w:t>
       </w:r>
       <w:r>
         <w:t>,</w:t>
       </w:r>
       <w:r>
-        <w:t xml:space="preserve"> as well as the algorithms presented in a survey paper written by Rezende et al. will outperform our simple greedy like algorithm (and its hybridizations as well), so we did not include </w:t>
-      </w:r>
-      <w:r>
-        <w:t>such a</w:t>
-      </w:r>
-      <w:r>
-        <w:t xml:space="preserve"> comparison.</w:t>
+        <w:t xml:space="preserve"> in some case</w:t>
+      </w:r>
+      <w:r>
+        <w:t>s,</w:t>
+      </w:r>
+      <w:r>
+        <w:t xml:space="preserve"> it fails to provide the full </w:t>
+      </w:r>
+      <w:r>
+        <w:t>optimal covering of</w:t>
+      </w:r>
+      <w:r>
+        <w:t xml:space="preserve"> the whole polygon.</w:t>
+      </w:r>
+    </w:p>
+    <w:p>
+      <w:r>
+        <w:t>In future, we</w:t>
       </w:r>
       <w:r>
         <w:t xml:space="preserve"> </w:t>
       </w:r>
+      <w:proofErr w:type="gramStart"/>
+      <w:r>
+        <w:t>plan</w:t>
+      </w:r>
+      <w:r>
+        <w:t xml:space="preserve"> </w:t>
+      </w:r>
+      <w:r>
+        <w:t xml:space="preserve"> to</w:t>
+      </w:r>
+      <w:proofErr w:type="gramEnd"/>
+      <w:r>
+        <w:t xml:space="preserve"> extend our research in that direction, which we also noticed in Conclusion section (in the Future work paragraph).</w:t>
+      </w:r>
+      <w:r>
+        <w:t xml:space="preserve"> Reference [6] is also cited there. </w:t>
+      </w:r>
+    </w:p>
+    <w:p>
+      <w:pPr>
+        <w:rPr>
+          <w:b/>
+        </w:rPr>
+      </w:pPr>
+      <w:r>
+        <w:rPr>
+          <w:b/>
+        </w:rPr>
+        <w:t>Remark6</w:t>
+      </w:r>
     </w:p>
     <w:p/>
     <w:p>
-      <w:pPr>
-        <w:rPr>
-          <w:b/>
-        </w:rPr>
-      </w:pPr>
-      <w:r>
-        <w:rPr>
-          <w:b/>
-        </w:rPr>
-        <w:t>Remark2</w:t>
+      <w:r>
+        <w:lastRenderedPageBreak/>
+        <w:t>+ It is confusing sometimes if WOAGP refers to the discrete or continuous version of the problem. Please, use different names for the two versions of the problem.</w:t>
+      </w:r>
+    </w:p>
+    <w:p>
+      <w:pPr>
+        <w:rPr>
+          <w:b/>
+        </w:rPr>
+      </w:pPr>
+      <w:r>
+        <w:rPr>
+          <w:b/>
+        </w:rPr>
+        <w:t>Answe</w:t>
+      </w:r>
+      <w:r>
+        <w:rPr>
+          <w:b/>
+        </w:rPr>
+        <w:t>r:</w:t>
+      </w:r>
+    </w:p>
+    <w:p>
+      <w:r>
+        <w:t>The Referee is right. We adapted the text in the sense that the discrete version is called discrete WOAGP. We corrected the text where it is needed.</w:t>
+      </w:r>
+    </w:p>
+    <w:p>
+      <w:r>
+        <w:t>Page 3:</w:t>
+      </w:r>
+    </w:p>
+    <w:p>
+      <w:pPr>
+        <w:rPr>
+          <w:b/>
+        </w:rPr>
+      </w:pPr>
+      <w:r>
+        <w:rPr>
+          <w:b/>
+        </w:rPr>
+        <w:t>Remark7</w:t>
+      </w:r>
+    </w:p>
+    <w:p>
+      <w:r>
+        <w:t>+ "Solution component of the problem is a guard"?</w:t>
+      </w:r>
+    </w:p>
+    <w:p>
+      <w:pPr>
+        <w:rPr>
+          <w:b/>
+        </w:rPr>
+      </w:pPr>
+      <w:r>
+        <w:rPr>
+          <w:b/>
+        </w:rPr>
+        <w:t>Answer</w:t>
+      </w:r>
+    </w:p>
+    <w:p>
+      <w:r>
+        <w:t>Thi</w:t>
+      </w:r>
+      <w:r>
+        <w:t xml:space="preserve">s sentence is removed from the text since we believe that it is clear from the context of our explanation what has to be included in order to extend current partial solution (not-yet-included guard). </w:t>
+      </w:r>
+    </w:p>
+    <w:p>
+      <w:pPr>
+        <w:rPr>
+          <w:b/>
+        </w:rPr>
+      </w:pPr>
+      <w:r>
+        <w:rPr>
+          <w:b/>
+        </w:rPr>
+        <w:t>Remark8</w:t>
+      </w:r>
+    </w:p>
+    <w:p>
+      <w:r>
+        <w:t>+ Meaning of "S" symbol in equations is confusing. In first line of the page (C contained in {S_</w:t>
+      </w:r>
+      <w:proofErr w:type="gramStart"/>
+      <w:r>
+        <w:t>1,...</w:t>
+      </w:r>
+      <w:proofErr w:type="gramEnd"/>
+      <w:r>
+        <w:t>,</w:t>
+      </w:r>
+      <w:proofErr w:type="spellStart"/>
+      <w:r>
+        <w:t>S_i</w:t>
+      </w:r>
+      <w:proofErr w:type="spellEnd"/>
+      <w:r>
+        <w:t>}) seems to refer to points that can be guards. Later on, it seems to refer to sets of points in D(P) that are visible from vertices.</w:t>
+      </w:r>
+    </w:p>
+    <w:p>
+      <w:pPr>
+        <w:rPr>
+          <w:b/>
+        </w:rPr>
+      </w:pPr>
+      <w:r>
+        <w:rPr>
+          <w:b/>
+        </w:rPr>
+        <w:t>Answer</w:t>
+      </w:r>
+      <w:r>
+        <w:rPr>
+          <w:b/>
+        </w:rPr>
+        <w:t xml:space="preserve">: </w:t>
+      </w:r>
+    </w:p>
+    <w:p>
+      <w:r>
+        <w:t xml:space="preserve">We changed the text </w:t>
+      </w:r>
+      <w:r>
+        <w:t xml:space="preserve">in this paragraph, </w:t>
+      </w:r>
+      <w:r>
+        <w:t xml:space="preserve">in order to be </w:t>
+      </w:r>
+      <w:r>
+        <w:t>more consistent</w:t>
+      </w:r>
+      <w:r>
+        <w:t xml:space="preserve"> with the notation.</w:t>
+      </w:r>
+    </w:p>
+    <w:p>
+      <w:pPr>
+        <w:rPr>
+          <w:b/>
+        </w:rPr>
+      </w:pPr>
+    </w:p>
+    <w:p>
+      <w:pPr>
+        <w:rPr>
+          <w:b/>
+        </w:rPr>
+      </w:pPr>
+      <w:r>
+        <w:rPr>
+          <w:b/>
+        </w:rPr>
+        <w:t>Remar</w:t>
+      </w:r>
+      <w:r>
+        <w:rPr>
+          <w:b/>
+        </w:rPr>
+        <w:t>k9</w:t>
+      </w:r>
+    </w:p>
+    <w:p>
+      <w:pPr>
+        <w:rPr>
+          <w:rFonts w:ascii="Arial" w:hAnsi="Arial" w:cs="Arial"/>
+          <w:color w:val="222222"/>
+          <w:shd w:val="clear" w:color="auto" w:fill="FFFFFF"/>
+        </w:rPr>
+      </w:pPr>
+      <w:r>
+        <w:rPr>
+          <w:rFonts w:ascii="Arial" w:hAnsi="Arial" w:cs="Arial"/>
+          <w:color w:val="222222"/>
+          <w:shd w:val="clear" w:color="auto" w:fill="FFFFFF"/>
+        </w:rPr>
+        <w:t>Page 4:</w:t>
+      </w:r>
+      <w:r>
+        <w:rPr>
+          <w:rFonts w:ascii="Arial" w:hAnsi="Arial" w:cs="Arial"/>
+          <w:color w:val="222222"/>
+        </w:rPr>
+        <w:br/>
+      </w:r>
+      <w:r>
+        <w:rPr>
+          <w:rFonts w:ascii="Arial" w:hAnsi="Arial" w:cs="Arial"/>
+          <w:color w:val="222222"/>
+          <w:shd w:val="clear" w:color="auto" w:fill="FFFFFF"/>
+        </w:rPr>
+        <w:t>+ In Equation (10), why does it compute g' without excluding the area already covered by s^{</w:t>
+      </w:r>
+      <w:proofErr w:type="spellStart"/>
+      <w:r>
+        <w:rPr>
+          <w:rFonts w:ascii="Arial" w:hAnsi="Arial" w:cs="Arial"/>
+          <w:color w:val="222222"/>
+          <w:shd w:val="clear" w:color="auto" w:fill="FFFFFF"/>
+        </w:rPr>
+        <w:t>ps</w:t>
+      </w:r>
+      <w:proofErr w:type="spellEnd"/>
+      <w:r>
+        <w:rPr>
+          <w:rFonts w:ascii="Arial" w:hAnsi="Arial" w:cs="Arial"/>
+          <w:color w:val="222222"/>
+          <w:shd w:val="clear" w:color="auto" w:fill="FFFFFF"/>
+        </w:rPr>
+        <w:t>}?</w:t>
+      </w:r>
+    </w:p>
+    <w:p>
+      <w:pPr>
+        <w:rPr>
+          <w:rFonts w:ascii="Arial" w:hAnsi="Arial" w:cs="Arial"/>
+          <w:b/>
+          <w:color w:val="222222"/>
+        </w:rPr>
+      </w:pPr>
+      <w:r>
+        <w:rPr>
+          <w:rFonts w:ascii="Arial" w:hAnsi="Arial" w:cs="Arial"/>
+          <w:b/>
+          <w:color w:val="222222"/>
+        </w:rPr>
+        <w:t xml:space="preserve">Answer: </w:t>
+      </w:r>
+      <w:r>
+        <w:rPr>
+          <w:rFonts w:ascii="Arial" w:hAnsi="Arial" w:cs="Arial"/>
+          <w:color w:val="222222"/>
+        </w:rPr>
+        <w:t>The refe</w:t>
+      </w:r>
+      <w:r>
+        <w:rPr>
+          <w:rFonts w:ascii="Arial" w:hAnsi="Arial" w:cs="Arial"/>
+          <w:color w:val="222222"/>
+        </w:rPr>
+        <w:t>r</w:t>
+      </w:r>
+      <w:r>
+        <w:rPr>
+          <w:rFonts w:ascii="Arial" w:hAnsi="Arial" w:cs="Arial"/>
+          <w:color w:val="222222"/>
+        </w:rPr>
+        <w:t>e</w:t>
+      </w:r>
+      <w:r>
+        <w:rPr>
+          <w:rFonts w:ascii="Arial" w:hAnsi="Arial" w:cs="Arial"/>
+          <w:color w:val="222222"/>
+        </w:rPr>
+        <w:t>e</w:t>
+      </w:r>
+      <w:r>
+        <w:rPr>
+          <w:rFonts w:ascii="Arial" w:hAnsi="Arial" w:cs="Arial"/>
+          <w:color w:val="222222"/>
+        </w:rPr>
+        <w:t xml:space="preserve"> is right</w:t>
+      </w:r>
+      <w:r>
+        <w:rPr>
+          <w:rFonts w:ascii="Arial" w:hAnsi="Arial" w:cs="Arial"/>
+          <w:b/>
+          <w:color w:val="222222"/>
+        </w:rPr>
+        <w:t xml:space="preserve">, </w:t>
+      </w:r>
+      <w:r>
+        <w:rPr>
+          <w:rFonts w:ascii="Arial" w:hAnsi="Arial" w:cs="Arial"/>
+          <w:color w:val="222222"/>
+        </w:rPr>
+        <w:t>w</w:t>
+      </w:r>
+      <w:r>
+        <w:rPr>
+          <w:rFonts w:ascii="Arial" w:hAnsi="Arial" w:cs="Arial"/>
+          <w:color w:val="222222"/>
+        </w:rPr>
+        <w:t>e could do this as well.</w:t>
+      </w:r>
+      <w:r>
+        <w:rPr>
+          <w:rFonts w:ascii="Arial" w:hAnsi="Arial" w:cs="Arial"/>
+          <w:color w:val="222222"/>
+        </w:rPr>
+        <w:t xml:space="preserve"> But, please note that</w:t>
+      </w:r>
+      <w:r>
+        <w:rPr>
+          <w:rFonts w:ascii="Arial" w:hAnsi="Arial" w:cs="Arial"/>
+          <w:color w:val="222222"/>
+        </w:rPr>
+        <w:t xml:space="preserve"> this is a secondary criterion, used for breaking ties.</w:t>
+      </w:r>
+      <w:r>
+        <w:rPr>
+          <w:rFonts w:ascii="Arial" w:hAnsi="Arial" w:cs="Arial"/>
+          <w:color w:val="222222"/>
+        </w:rPr>
+        <w:t xml:space="preserve"> The main point in obtaining reasonable results is given by employing greedy criterion </w:t>
+      </w:r>
+      <w:r>
+        <w:rPr>
+          <w:rFonts w:ascii="Arial" w:hAnsi="Arial" w:cs="Arial"/>
+          <w:i/>
+          <w:color w:val="222222"/>
+        </w:rPr>
+        <w:t>g</w:t>
+      </w:r>
+      <w:r>
+        <w:rPr>
+          <w:rFonts w:ascii="Arial" w:hAnsi="Arial" w:cs="Arial"/>
+          <w:color w:val="222222"/>
+        </w:rPr>
+        <w:t>.</w:t>
+      </w:r>
+      <w:r>
+        <w:rPr>
+          <w:rFonts w:ascii="Arial" w:hAnsi="Arial" w:cs="Arial"/>
+          <w:color w:val="222222"/>
+        </w:rPr>
+        <w:t xml:space="preserve"> We believe that this small adaptation would not impact the results significantly.</w:t>
+      </w:r>
+    </w:p>
+    <w:p>
+      <w:pPr>
+        <w:rPr>
+          <w:rFonts w:ascii="Arial" w:hAnsi="Arial" w:cs="Arial"/>
+          <w:color w:val="222222"/>
+          <w:shd w:val="clear" w:color="auto" w:fill="FFFFFF"/>
+        </w:rPr>
+      </w:pPr>
+      <w:r>
+        <w:rPr>
+          <w:rFonts w:ascii="Arial" w:hAnsi="Arial" w:cs="Arial"/>
+          <w:color w:val="222222"/>
+        </w:rPr>
+        <w:br/>
+      </w:r>
+      <w:r>
+        <w:rPr>
+          <w:rFonts w:ascii="Arial" w:hAnsi="Arial" w:cs="Arial"/>
+          <w:color w:val="222222"/>
+          <w:shd w:val="clear" w:color="auto" w:fill="FFFFFF"/>
+        </w:rPr>
+        <w:t>+ When using hybrid GREEDY+CPLEX, why not solving greedy first, since its fast, and then providing final viable solution to CPLEX as an initial good guess?</w:t>
+      </w:r>
+    </w:p>
+    <w:p>
+      <w:pPr>
+        <w:rPr>
+          <w:rFonts w:ascii="Arial" w:hAnsi="Arial" w:cs="Arial"/>
+          <w:b/>
+          <w:color w:val="222222"/>
+        </w:rPr>
+      </w:pPr>
+      <w:r>
+        <w:rPr>
+          <w:rFonts w:ascii="Arial" w:hAnsi="Arial" w:cs="Arial"/>
+          <w:b/>
+          <w:color w:val="222222"/>
+        </w:rPr>
+        <w:t xml:space="preserve">Answer: </w:t>
+      </w:r>
+    </w:p>
+    <w:p>
+      <w:pPr>
+        <w:rPr>
+          <w:rFonts w:ascii="Arial" w:hAnsi="Arial" w:cs="Arial"/>
+          <w:color w:val="222222"/>
+        </w:rPr>
+      </w:pPr>
+      <w:r>
+        <w:rPr>
+          <w:rFonts w:ascii="Arial" w:hAnsi="Arial" w:cs="Arial"/>
+          <w:color w:val="222222"/>
+        </w:rPr>
+        <w:t xml:space="preserve">In our experimental evaluation, </w:t>
+      </w:r>
+      <w:r>
+        <w:rPr>
+          <w:rFonts w:ascii="Arial" w:hAnsi="Arial" w:cs="Arial"/>
+          <w:color w:val="222222"/>
+        </w:rPr>
+        <w:t xml:space="preserve">we have shown that </w:t>
+      </w:r>
+      <w:r>
+        <w:rPr>
+          <w:rFonts w:ascii="Arial" w:hAnsi="Arial" w:cs="Arial"/>
+          <w:color w:val="222222"/>
+        </w:rPr>
+        <w:t>Greedy heuristic</w:t>
+      </w:r>
+      <w:r>
+        <w:rPr>
+          <w:rFonts w:ascii="Arial" w:hAnsi="Arial" w:cs="Arial"/>
+          <w:color w:val="222222"/>
+        </w:rPr>
+        <w:t xml:space="preserve"> delivers reasonable solution, but it was not that good as the ones obtained from </w:t>
+      </w:r>
+      <w:proofErr w:type="spellStart"/>
+      <w:r>
+        <w:rPr>
+          <w:rFonts w:ascii="Arial" w:hAnsi="Arial" w:cs="Arial"/>
+          <w:color w:val="222222"/>
+        </w:rPr>
+        <w:t>Greedy+CPLEX</w:t>
+      </w:r>
+      <w:proofErr w:type="spellEnd"/>
+      <w:r>
+        <w:rPr>
+          <w:rFonts w:ascii="Arial" w:hAnsi="Arial" w:cs="Arial"/>
+          <w:color w:val="222222"/>
+        </w:rPr>
+        <w:t xml:space="preserve"> </w:t>
+      </w:r>
+      <w:r>
+        <w:rPr>
+          <w:rFonts w:ascii="Arial" w:hAnsi="Arial" w:cs="Arial"/>
+          <w:color w:val="222222"/>
+        </w:rPr>
+        <w:t>on most of the instances we have tested</w:t>
+      </w:r>
+      <w:r>
+        <w:rPr>
+          <w:rFonts w:ascii="Arial" w:hAnsi="Arial" w:cs="Arial"/>
+          <w:color w:val="222222"/>
+        </w:rPr>
+        <w:t xml:space="preserve">. </w:t>
+      </w:r>
+      <w:r>
+        <w:rPr>
+          <w:rFonts w:ascii="Arial" w:hAnsi="Arial" w:cs="Arial"/>
+          <w:color w:val="222222"/>
+        </w:rPr>
+        <w:t xml:space="preserve">So, providing such a solution to the CPLEX (as an initial guess, or </w:t>
+      </w:r>
+      <w:r>
+        <w:rPr>
+          <w:rFonts w:ascii="Arial" w:hAnsi="Arial" w:cs="Arial"/>
+          <w:color w:val="222222"/>
+        </w:rPr>
+        <w:lastRenderedPageBreak/>
+        <w:t>as additional constraint to the model) would most likely be just a weak bound to the optimal solution and we would not benefit a lo</w:t>
+      </w:r>
+      <w:r>
+        <w:rPr>
+          <w:rFonts w:ascii="Arial" w:hAnsi="Arial" w:cs="Arial"/>
+          <w:color w:val="222222"/>
+        </w:rPr>
+        <w:t>t from it. We believe that the internal stuff that is executed as the core of the CPLEX (such as relaxations, decomposition techniques, primal heuristics, etc.) do much more from adding just a week constraint into the model. Therefore, it would probably easily outperform this suggestio</w:t>
+      </w:r>
+      <w:r>
+        <w:rPr>
+          <w:rFonts w:ascii="Arial" w:hAnsi="Arial" w:cs="Arial"/>
+          <w:color w:val="222222"/>
+        </w:rPr>
+        <w:t xml:space="preserve">n. </w:t>
+      </w:r>
+      <w:r>
+        <w:rPr>
+          <w:rFonts w:ascii="Arial" w:hAnsi="Arial" w:cs="Arial"/>
+          <w:color w:val="222222"/>
+        </w:rPr>
+        <w:t xml:space="preserve"> </w:t>
+      </w:r>
+    </w:p>
+    <w:p>
+      <w:pPr>
+        <w:rPr>
+          <w:rFonts w:ascii="Arial" w:hAnsi="Arial" w:cs="Arial"/>
+          <w:color w:val="222222"/>
+          <w:shd w:val="clear" w:color="auto" w:fill="FFFFFF"/>
+        </w:rPr>
+      </w:pPr>
+      <w:r>
+        <w:rPr>
+          <w:rFonts w:ascii="Arial" w:hAnsi="Arial" w:cs="Arial"/>
+          <w:color w:val="222222"/>
+        </w:rPr>
+        <w:br/>
+      </w:r>
+      <w:r>
+        <w:rPr>
+          <w:rFonts w:ascii="Arial" w:hAnsi="Arial" w:cs="Arial"/>
+          <w:color w:val="222222"/>
+          <w:shd w:val="clear" w:color="auto" w:fill="FFFFFF"/>
+        </w:rPr>
+        <w:t>+ I believe it would be important to experiment using a wider set of instances. </w:t>
+      </w:r>
+      <w:hyperlink r:id="rId4" w:tgtFrame="_blank" w:history="1">
+        <w:r>
+          <w:rPr>
+            <w:rStyle w:val="Hyperlink"/>
+            <w:rFonts w:ascii="Arial" w:hAnsi="Arial" w:cs="Arial"/>
+            <w:color w:val="1155CC"/>
+            <w:shd w:val="clear" w:color="auto" w:fill="FFFFFF"/>
+          </w:rPr>
+          <w:t>https://www.ic.unicamp.br/~cid/Problem-instances/Art-Gallery/index.html</w:t>
+        </w:r>
+      </w:hyperlink>
+      <w:r>
+        <w:rPr>
+          <w:rFonts w:ascii="Arial" w:hAnsi="Arial" w:cs="Arial"/>
+          <w:color w:val="222222"/>
+          <w:shd w:val="clear" w:color="auto" w:fill="FFFFFF"/>
+        </w:rPr>
+        <w:t> has hundreds of random orthogonal instances with up to 5000 vertices (30 instances per size)</w:t>
+      </w:r>
+    </w:p>
+    <w:p>
+      <w:pPr>
+        <w:rPr>
+          <w:rFonts w:ascii="Arial" w:hAnsi="Arial" w:cs="Arial"/>
+          <w:color w:val="222222"/>
+        </w:rPr>
+      </w:pPr>
+      <w:r>
+        <w:rPr>
+          <w:rFonts w:ascii="Arial" w:hAnsi="Arial" w:cs="Arial"/>
+          <w:b/>
+          <w:color w:val="222222"/>
+        </w:rPr>
+        <w:t>Answer:</w:t>
+      </w:r>
+      <w:r>
+        <w:rPr>
+          <w:rFonts w:ascii="Arial" w:hAnsi="Arial" w:cs="Arial"/>
+          <w:color w:val="222222"/>
+        </w:rPr>
+        <w:t xml:space="preserve"> We agree with the reviewer. However, </w:t>
+      </w:r>
+      <w:r>
+        <w:rPr>
+          <w:rFonts w:ascii="Arial" w:hAnsi="Arial" w:cs="Arial"/>
+          <w:color w:val="222222"/>
+        </w:rPr>
+        <w:t>as we said, our purpose was not to beat any state-of-the-art methods but to show that some simpler approaches can be useful in practice up to some point. Running more experiments than we did in this stage would not change much from the conclusions</w:t>
+      </w:r>
+      <w:r>
+        <w:rPr>
+          <w:rFonts w:ascii="Arial" w:hAnsi="Arial" w:cs="Arial"/>
+          <w:color w:val="222222"/>
+        </w:rPr>
+        <w:t xml:space="preserve"> we tend to show here, only would insist for significant extension of our experimental section. </w:t>
+      </w:r>
+    </w:p>
+    <w:p>
+      <w:pPr>
+        <w:rPr>
+          <w:rFonts w:ascii="Arial" w:hAnsi="Arial" w:cs="Arial"/>
+          <w:color w:val="222222"/>
+          <w:shd w:val="clear" w:color="auto" w:fill="FFFFFF"/>
+        </w:rPr>
+      </w:pPr>
+      <w:r>
+        <w:rPr>
+          <w:rFonts w:ascii="Arial" w:hAnsi="Arial" w:cs="Arial"/>
+          <w:color w:val="222222"/>
+        </w:rPr>
+        <w:br/>
+      </w:r>
+      <w:r>
+        <w:rPr>
+          <w:rFonts w:ascii="Arial" w:hAnsi="Arial" w:cs="Arial"/>
+          <w:color w:val="222222"/>
+          <w:shd w:val="clear" w:color="auto" w:fill="FFFFFF"/>
+        </w:rPr>
+        <w:t>+ It's not clear to me why cameras watching over a large range of discrete points should be more expensive.</w:t>
+      </w:r>
+    </w:p>
+    <w:p>
+      <w:pPr>
+        <w:rPr>
+          <w:rFonts w:ascii="Arial" w:hAnsi="Arial" w:cs="Arial"/>
+          <w:color w:val="222222"/>
+        </w:rPr>
+      </w:pPr>
+      <w:r>
+        <w:rPr>
+          <w:rFonts w:ascii="Arial" w:hAnsi="Arial" w:cs="Arial"/>
+          <w:b/>
+          <w:color w:val="222222"/>
+        </w:rPr>
+        <w:t>Answer</w:t>
+      </w:r>
+      <w:r>
+        <w:rPr>
+          <w:rFonts w:ascii="Arial" w:hAnsi="Arial" w:cs="Arial"/>
+          <w:color w:val="222222"/>
+        </w:rPr>
+        <w:t xml:space="preserve">: </w:t>
+      </w:r>
+      <w:r>
+        <w:rPr>
+          <w:rFonts w:ascii="Arial" w:hAnsi="Arial" w:cs="Arial"/>
+          <w:color w:val="222222"/>
+        </w:rPr>
+        <w:t xml:space="preserve">One reason for that </w:t>
+      </w:r>
+      <w:r>
+        <w:rPr>
+          <w:rFonts w:ascii="Arial" w:hAnsi="Arial" w:cs="Arial"/>
+          <w:color w:val="222222"/>
+        </w:rPr>
+        <w:t xml:space="preserve">could </w:t>
+      </w:r>
+      <w:r>
+        <w:rPr>
+          <w:rFonts w:ascii="Arial" w:hAnsi="Arial" w:cs="Arial"/>
+          <w:color w:val="222222"/>
+        </w:rPr>
+        <w:t>be that</w:t>
+      </w:r>
+      <w:r>
+        <w:rPr>
+          <w:rFonts w:ascii="Arial" w:hAnsi="Arial" w:cs="Arial"/>
+          <w:color w:val="222222"/>
+        </w:rPr>
+        <w:t xml:space="preserve"> those cameras are ones with better resolution – therefore more expensive. </w:t>
+      </w:r>
+    </w:p>
+    <w:p>
+      <w:pPr>
+        <w:rPr>
+          <w:rFonts w:ascii="Arial" w:hAnsi="Arial" w:cs="Arial"/>
+          <w:color w:val="222222"/>
+          <w:shd w:val="clear" w:color="auto" w:fill="FFFFFF"/>
+        </w:rPr>
+      </w:pPr>
+      <w:r>
+        <w:rPr>
+          <w:rFonts w:ascii="Arial" w:hAnsi="Arial" w:cs="Arial"/>
+          <w:color w:val="222222"/>
+        </w:rPr>
+        <w:br/>
+      </w:r>
+      <w:r>
+        <w:rPr>
+          <w:rFonts w:ascii="Arial" w:hAnsi="Arial" w:cs="Arial"/>
+          <w:color w:val="222222"/>
+          <w:shd w:val="clear" w:color="auto" w:fill="FFFFFF"/>
+        </w:rPr>
+        <w:t>+ Why not using information about the visibility polygons of these points to define weights?</w:t>
+      </w:r>
+    </w:p>
+    <w:p>
+      <w:r>
+        <w:rPr>
+          <w:b/>
+        </w:rPr>
+        <w:t>Answer</w:t>
+      </w:r>
+      <w:r>
+        <w:t xml:space="preserve">: Yes, that </w:t>
+      </w:r>
+      <w:r>
+        <w:t xml:space="preserve">could be used. </w:t>
+      </w:r>
+      <w:r>
+        <w:t xml:space="preserve"> </w:t>
+      </w:r>
+      <w:r>
+        <w:t xml:space="preserve">Our point-based related weights are oriented similarly </w:t>
+      </w:r>
+      <w:r>
+        <w:t>to</w:t>
+      </w:r>
+      <w:r>
+        <w:t xml:space="preserve"> this idea.</w:t>
       </w:r>
     </w:p>
     <w:p/>
     <w:p>
-      <w:r>
-        <w:t>+ I believe it's important to add as reference the following survey on Algorithms for the AGP, which presents a comparison of different state-of-the-art algorithms for optimally solving the AGP with vertex guards. It shows a big improvement (speed up) over Couto et al. approach when using C+BS-2013 algorithm, which can solve instances with 5000 vertices in minutes. This is important to mention and to consider if comparing with Couto et al. work.</w:t>
-      </w:r>
-    </w:p>
-    <w:p>
-      <w:r>
-        <w:t>[2] Pedro J de Rezende, Cid C de Souza, Stephan Friedrichs, Michael Hemmer, Alexander Kröller, Davi C Tozoni: Engineering art galleries. Algorithm Engineering, 379-417 (2016)</w:t>
-      </w:r>
-    </w:p>
-    <w:p>
-      <w:r>
-        <w:t>+ Missing references for other recent works proposing practical solutions for AGP problems. Some of them include also greedy algorithms.</w:t>
-      </w:r>
-    </w:p>
-    <w:p>
-      <w:r>
-        <w:t>- [3] Amit, Y., Mitchell, J.S.B., Packer, E.: Locating guards for visibility coverage of polygons. Int. J. Comput. Geom. Appl. 20(5), 601–630 (2010)</w:t>
-      </w:r>
-    </w:p>
-    <w:p>
-      <w:r>
-        <w:t>- [4] Fekete, S.P., Friedrichs, S., Kröller, A., Schmidt, C.: Facets for art gallery problems. Algorithmica 73(2), 411–440 (2014)</w:t>
-      </w:r>
-    </w:p>
-    <w:p>
-      <w:r>
-        <w:t>- [5] Bottino, A., Laurentini, A.: A nearly optimal algorithm for covering the interior of an art gallery. Pattern Recogn. 44(5), 1048–1056 (2011).</w:t>
-      </w:r>
-    </w:p>
-    <w:p/>
-    <w:p>
-      <w:pPr>
-        <w:rPr>
-          <w:b/>
-        </w:rPr>
-      </w:pPr>
-      <w:r>
-        <w:rPr>
-          <w:b/>
+      <w:pPr>
+        <w:rPr>
+          <w:rFonts w:ascii="Arial" w:hAnsi="Arial" w:cs="Arial"/>
+          <w:color w:val="222222"/>
+          <w:shd w:val="clear" w:color="auto" w:fill="FFFFFF"/>
+        </w:rPr>
+      </w:pPr>
+      <w:r>
+        <w:rPr>
+          <w:rFonts w:ascii="Arial" w:hAnsi="Arial" w:cs="Arial"/>
+          <w:color w:val="222222"/>
+          <w:shd w:val="clear" w:color="auto" w:fill="FFFFFF"/>
+        </w:rPr>
+        <w:t>Page 5:</w:t>
+      </w:r>
+      <w:r>
+        <w:rPr>
+          <w:rFonts w:ascii="Arial" w:hAnsi="Arial" w:cs="Arial"/>
+          <w:color w:val="222222"/>
+        </w:rPr>
+        <w:br/>
+      </w:r>
+      <w:r>
+        <w:rPr>
+          <w:rFonts w:ascii="Arial" w:hAnsi="Arial" w:cs="Arial"/>
+          <w:color w:val="222222"/>
+          <w:shd w:val="clear" w:color="auto" w:fill="FFFFFF"/>
+        </w:rPr>
+        <w:t xml:space="preserve">+ Is there a reason why times using W0 are so much larger than compared to W1, including for pure greedy algorithms (specially for </w:t>
+      </w:r>
+      <w:proofErr w:type="spellStart"/>
+      <w:r>
+        <w:rPr>
+          <w:rFonts w:ascii="Arial" w:hAnsi="Arial" w:cs="Arial"/>
+          <w:color w:val="222222"/>
+          <w:shd w:val="clear" w:color="auto" w:fill="FFFFFF"/>
+        </w:rPr>
+        <w:t>MinArea</w:t>
+      </w:r>
+      <w:proofErr w:type="spellEnd"/>
+      <w:r>
+        <w:rPr>
+          <w:rFonts w:ascii="Arial" w:hAnsi="Arial" w:cs="Arial"/>
+          <w:color w:val="222222"/>
+          <w:shd w:val="clear" w:color="auto" w:fill="FFFFFF"/>
+        </w:rPr>
+        <w:t xml:space="preserve"> polygons)?</w:t>
+      </w:r>
+    </w:p>
+    <w:p>
+      <w:pPr>
+        <w:rPr>
+          <w:rFonts w:ascii="Arial" w:hAnsi="Arial" w:cs="Arial"/>
+          <w:color w:val="222222"/>
+          <w:shd w:val="clear" w:color="auto" w:fill="FFFFFF"/>
+        </w:rPr>
+      </w:pPr>
+      <w:r>
+        <w:rPr>
+          <w:rFonts w:ascii="Arial" w:hAnsi="Arial" w:cs="Arial"/>
+          <w:b/>
+          <w:color w:val="222222"/>
         </w:rPr>
         <w:t>Answer</w:t>
       </w:r>
-    </w:p>
-    <w:p>
-      <w:r>
-        <w:t>We appriciate to Referee for this remark. We included the suggested references in out paper. In the new version of the paper, the following text is added:</w:t>
-      </w:r>
-    </w:p>
-    <w:p>
-      <w:r>
-        <w:rPr>
-          <w:highlight w:val="yellow"/>
-        </w:rPr>
-        <w:t>TEXT</w:t>
-      </w:r>
-    </w:p>
-    <w:p>
-      <w:pPr>
-        <w:rPr>
-          <w:b/>
-        </w:rPr>
-      </w:pPr>
-      <w:r>
-        <w:rPr>
-          <w:b/>
-        </w:rPr>
-        <w:t>Page 2:</w:t>
-      </w:r>
-    </w:p>
-    <w:p>
-      <w:pPr>
-        <w:rPr>
-          <w:b/>
-        </w:rPr>
-      </w:pPr>
-      <w:r>
-        <w:rPr>
-          <w:b/>
-        </w:rPr>
-        <w:t>Remark3</w:t>
-      </w:r>
-    </w:p>
-    <w:p>
-      <w:r>
-        <w:t>+ Is there any previous work on (continuous or discrete) WOAGP?</w:t>
-      </w:r>
-    </w:p>
-    <w:p>
-      <w:pPr>
-        <w:rPr>
-          <w:b/>
-        </w:rPr>
-      </w:pPr>
-      <w:r>
-        <w:rPr>
-          <w:b/>
-        </w:rPr>
-        <w:t>Ans</w:t>
-      </w:r>
-      <w:r>
-        <w:rPr>
-          <w:b/>
-        </w:rPr>
-        <w:t>wer</w:t>
-      </w:r>
-    </w:p>
-    <w:p>
-      <w:r>
-        <w:t xml:space="preserve">While reviewing the literature, we could not find any relevant work concerning the weighted version of the AGP. In our paper, we </w:t>
-      </w:r>
-      <w:r>
-        <w:t xml:space="preserve">only </w:t>
-      </w:r>
-      <w:r>
-        <w:t>noticed that WOAGP (discrete variant) is related to the Minimum Weighted Set Cover Problem (MWSCP).</w:t>
-      </w:r>
-    </w:p>
-    <w:p/>
-    <w:p>
-      <w:pPr>
-        <w:rPr>
-          <w:b/>
-        </w:rPr>
-      </w:pPr>
-      <w:r>
-        <w:rPr>
-          <w:b/>
-        </w:rPr>
-        <w:t>Remark4</w:t>
-      </w:r>
-    </w:p>
-    <w:p/>
-    <w:p>
-      <w:r>
-        <w:t>+ "An anytime algorithm to compute..."?</w:t>
-      </w:r>
-    </w:p>
-    <w:p/>
-    <w:p>
-      <w:pPr>
-        <w:rPr>
-          <w:b/>
-        </w:rPr>
-      </w:pPr>
-      <w:r>
-        <w:rPr>
-          <w:b/>
-        </w:rPr>
-        <w:t>Answer</w:t>
-      </w:r>
-    </w:p>
-    <w:p>
-      <w:r>
-        <w:t>We improved the sentence. In new version it looks like</w:t>
-      </w:r>
-    </w:p>
-    <w:p>
-      <w:r>
-        <w:t>An anytime algorithm which computes successively better approximations of the optimum for Minimum Vertex Guard is proposed in [8].</w:t>
-      </w:r>
-    </w:p>
-    <w:p/>
-    <w:p>
-      <w:pPr>
-        <w:rPr>
-          <w:b/>
-        </w:rPr>
-      </w:pPr>
-      <w:r>
-        <w:rPr>
-          <w:b/>
-        </w:rPr>
-        <w:t>Remark5</w:t>
-      </w:r>
-    </w:p>
-    <w:p/>
-    <w:p>
-      <w:r>
-        <w:t>+ Why using the regular grid discretization? It seems to not be a good choice even for the experimented data (minArea polygons). Other discretizations are discussed in previous papers that seem to obtain good results, as the one in Couto et al. [1] last work using Shadow AVPs and the one called Chwa Points in Tozoni et al.. I suggest including reference to</w:t>
-      </w:r>
-    </w:p>
-    <w:p>
-      <w:r>
-        <w:t>[6] Chwa, K., Jo, B., Knauer, C., Moet, E., van Oostrum, R., Shin, C.: Guarding art galleries by guarding witnesses. Int. J. Comput. Geom. Appl. 16(2–3), 205–226 (2006).</w:t>
-      </w:r>
-    </w:p>
-    <w:p/>
-    <w:p>
-      <w:pPr>
-        <w:rPr>
-          <w:b/>
-        </w:rPr>
-      </w:pPr>
-      <w:r>
-        <w:rPr>
-          <w:b/>
+      <w:r>
+        <w:rPr>
+          <w:rFonts w:ascii="Arial" w:hAnsi="Arial" w:cs="Arial"/>
+          <w:color w:val="222222"/>
+        </w:rPr>
+        <w:t>:  TODO</w:t>
+      </w:r>
+      <w:r>
+        <w:rPr>
+          <w:rFonts w:ascii="Arial" w:hAnsi="Arial" w:cs="Arial"/>
+          <w:color w:val="222222"/>
+        </w:rPr>
+        <w:br/>
+      </w:r>
+      <w:r>
+        <w:rPr>
+          <w:rFonts w:ascii="Arial" w:hAnsi="Arial" w:cs="Arial"/>
+          <w:color w:val="222222"/>
+        </w:rPr>
+        <w:br/>
+      </w:r>
+      <w:r>
+        <w:rPr>
+          <w:rFonts w:ascii="Arial" w:hAnsi="Arial" w:cs="Arial"/>
+          <w:color w:val="222222"/>
+          <w:shd w:val="clear" w:color="auto" w:fill="FFFFFF"/>
+        </w:rPr>
+        <w:t>Page 6:</w:t>
+      </w:r>
+      <w:r>
+        <w:rPr>
+          <w:rFonts w:ascii="Arial" w:hAnsi="Arial" w:cs="Arial"/>
+          <w:color w:val="222222"/>
+        </w:rPr>
+        <w:br/>
+      </w:r>
+      <w:r>
+        <w:rPr>
+          <w:rFonts w:ascii="Arial" w:hAnsi="Arial" w:cs="Arial"/>
+          <w:color w:val="222222"/>
+          <w:shd w:val="clear" w:color="auto" w:fill="FFFFFF"/>
+        </w:rPr>
+        <w:t xml:space="preserve">+ Overall, seems to me that using ILP directly is considerably better for FAT polygons. The advantage in </w:t>
+      </w:r>
+      <w:proofErr w:type="spellStart"/>
+      <w:r>
+        <w:rPr>
+          <w:rFonts w:ascii="Arial" w:hAnsi="Arial" w:cs="Arial"/>
+          <w:color w:val="222222"/>
+          <w:shd w:val="clear" w:color="auto" w:fill="FFFFFF"/>
+        </w:rPr>
+        <w:t>MinArea</w:t>
+      </w:r>
+      <w:proofErr w:type="spellEnd"/>
+      <w:r>
+        <w:rPr>
+          <w:rFonts w:ascii="Arial" w:hAnsi="Arial" w:cs="Arial"/>
+          <w:color w:val="222222"/>
+          <w:shd w:val="clear" w:color="auto" w:fill="FFFFFF"/>
+        </w:rPr>
+        <w:t xml:space="preserve"> polygons is mostly on performance. What happens if timeout of </w:t>
+      </w:r>
+      <w:proofErr w:type="spellStart"/>
+      <w:r>
+        <w:rPr>
+          <w:rFonts w:ascii="Arial" w:hAnsi="Arial" w:cs="Arial"/>
+          <w:color w:val="222222"/>
+          <w:shd w:val="clear" w:color="auto" w:fill="FFFFFF"/>
+        </w:rPr>
+        <w:t>cplex</w:t>
+      </w:r>
+      <w:proofErr w:type="spellEnd"/>
+      <w:r>
+        <w:rPr>
+          <w:rFonts w:ascii="Arial" w:hAnsi="Arial" w:cs="Arial"/>
+          <w:color w:val="222222"/>
+          <w:shd w:val="clear" w:color="auto" w:fill="FFFFFF"/>
+        </w:rPr>
+        <w:t xml:space="preserve"> is set to be equal to the time used to produce the solution with the greedy (or hybrid) approach? Is the solution better? From the experiments, it's not possible to conclude that these greedy methods would be a better choice compared to simply using ILP.</w:t>
+      </w:r>
+    </w:p>
+    <w:p>
+      <w:pPr>
+        <w:rPr>
+          <w:rFonts w:ascii="Arial" w:hAnsi="Arial" w:cs="Arial"/>
+          <w:b/>
+          <w:color w:val="222222"/>
+        </w:rPr>
+      </w:pPr>
+      <w:r>
+        <w:rPr>
+          <w:rFonts w:ascii="Arial" w:hAnsi="Arial" w:cs="Arial"/>
+          <w:b/>
+          <w:color w:val="222222"/>
+        </w:rPr>
+        <w:t>Answer:</w:t>
+      </w:r>
+      <w:r>
+        <w:rPr>
+          <w:rFonts w:ascii="Arial" w:hAnsi="Arial" w:cs="Arial"/>
+          <w:b/>
+          <w:color w:val="222222"/>
+        </w:rPr>
+        <w:t xml:space="preserve"> TODO</w:t>
+      </w:r>
+    </w:p>
+    <w:p>
+      <w:pPr>
+        <w:rPr>
+          <w:rFonts w:ascii="Arial" w:hAnsi="Arial" w:cs="Arial"/>
+          <w:color w:val="222222"/>
+          <w:shd w:val="clear" w:color="auto" w:fill="FFFFFF"/>
+        </w:rPr>
+      </w:pPr>
+      <w:r>
+        <w:rPr>
+          <w:rFonts w:ascii="Arial" w:hAnsi="Arial" w:cs="Arial"/>
+          <w:color w:val="222222"/>
+        </w:rPr>
+        <w:br/>
+      </w:r>
+      <w:r>
+        <w:rPr>
+          <w:rFonts w:ascii="Arial" w:hAnsi="Arial" w:cs="Arial"/>
+          <w:color w:val="222222"/>
+          <w:shd w:val="clear" w:color="auto" w:fill="FFFFFF"/>
+        </w:rPr>
+        <w:t xml:space="preserve">+ Tables show average of results between polygons of considerably different size, making it difficult to understand how the algorithm behaves for different number of vertices. Outliers on larger instances may generate distortions on results. Also, for a small polygon with 10 vertices, having a difference of 1 in number of guards is much more significant than having </w:t>
+      </w:r>
+      <w:r>
+        <w:rPr>
+          <w:rFonts w:ascii="Arial" w:hAnsi="Arial" w:cs="Arial"/>
+          <w:color w:val="222222"/>
+          <w:shd w:val="clear" w:color="auto" w:fill="FFFFFF"/>
         </w:rPr>
         <w:lastRenderedPageBreak/>
-        <w:t>Answer</w:t>
-      </w:r>
-    </w:p>
-    <w:p>
-      <w:r>
-        <w:t>We can agree with the Reviewer that the chosen discretization is not</w:t>
-      </w:r>
-      <w:r>
-        <w:t xml:space="preserve"> ideal and in some cases it fails to provide the full </w:t>
-      </w:r>
-      <w:r>
-        <w:t>optimal covering of</w:t>
-      </w:r>
-      <w:r>
-        <w:t xml:space="preserve"> the whole polygon.</w:t>
-      </w:r>
-    </w:p>
-    <w:p>
-      <w:r>
-        <w:t>In future, we are planning to extend our research in that direction, which we also noticed in Conclusion section (in the Future work paragraph).</w:t>
-      </w:r>
-    </w:p>
-    <w:p/>
-    <w:p>
-      <w:pPr>
-        <w:rPr>
-          <w:b/>
-        </w:rPr>
-      </w:pPr>
-      <w:r>
-        <w:rPr>
-          <w:b/>
-        </w:rPr>
-        <w:t>Remark6</w:t>
-      </w:r>
-    </w:p>
-    <w:p/>
-    <w:p>
-      <w:r>
-        <w:t>+ It is confusing sometimes if WOAGP refers to the discrete or continuous version of the problem. Please, use different names for the two versions of the problem.</w:t>
-      </w:r>
-    </w:p>
-    <w:p>
-      <w:pPr>
-        <w:rPr>
-          <w:b/>
-        </w:rPr>
-      </w:pPr>
-      <w:r>
-        <w:rPr>
-          <w:b/>
-        </w:rPr>
-        <w:t>Answer</w:t>
-      </w:r>
-    </w:p>
-    <w:p>
-      <w:r>
-        <w:t>The Referee is right. We adapted the text in the sense that the discrete version is called discrete WOAGP. We corrected the text where it is needed.</w:t>
-      </w:r>
-    </w:p>
-    <w:p/>
-    <w:p>
-      <w:r>
-        <w:t>Page 3:</w:t>
-      </w:r>
-    </w:p>
-    <w:p>
-      <w:pPr>
-        <w:rPr>
-          <w:b/>
-        </w:rPr>
-      </w:pPr>
-      <w:r>
-        <w:rPr>
-          <w:b/>
-        </w:rPr>
-        <w:t>Remark7</w:t>
-      </w:r>
-    </w:p>
-    <w:p>
-      <w:r>
-        <w:t>+ "Solution component of the problem is a guard"?</w:t>
-      </w:r>
-    </w:p>
-    <w:p>
-      <w:pPr>
-        <w:rPr>
-          <w:b/>
-        </w:rPr>
-      </w:pPr>
-      <w:r>
-        <w:rPr>
-          <w:b/>
-        </w:rPr>
-        <w:t>Answer</w:t>
-      </w:r>
-    </w:p>
-    <w:p>
-      <w:pPr>
-        <w:rPr>
-          <w:b/>
-        </w:rPr>
-      </w:pPr>
-      <w:r>
-        <w:rPr>
-          <w:b/>
-          <w:highlight w:val="yellow"/>
-        </w:rPr>
-        <w:t>Nisam popravio</w:t>
-      </w:r>
-    </w:p>
-    <w:p/>
-    <w:p>
-      <w:pPr>
-        <w:rPr>
-          <w:b/>
-        </w:rPr>
-      </w:pPr>
-      <w:r>
-        <w:rPr>
-          <w:b/>
-        </w:rPr>
-        <w:t>Remark8</w:t>
-      </w:r>
-    </w:p>
-    <w:p/>
-    <w:p>
-      <w:r>
-        <w:t>+ Meaning of "S" symbol in equations is confusing. In first line of the page (C contained in {S_1,...,S_i}) seems to refer to points that can be guards. Later on, it seems to refer to sets of points in D(P) that are visible from vertices.</w:t>
-      </w:r>
-    </w:p>
-    <w:p>
-      <w:pPr>
-        <w:rPr>
-          <w:b/>
-        </w:rPr>
-      </w:pPr>
-      <w:r>
-        <w:rPr>
-          <w:b/>
-        </w:rPr>
-        <w:t>Answer</w:t>
-      </w:r>
-    </w:p>
-    <w:p>
-      <w:pPr>
-        <w:rPr>
-          <w:b/>
-        </w:rPr>
-      </w:pPr>
-      <w:r>
-        <w:rPr>
-          <w:b/>
-          <w:highlight w:val="yellow"/>
-        </w:rPr>
-        <w:t>Nisam popravio</w:t>
-      </w:r>
-      <w:r>
-        <w:rPr>
-          <w:b/>
-        </w:rPr>
-        <w:t xml:space="preserve"> i tu sam stao</w:t>
+        <w:t>difference 1 in a polygon with 200 vertices. Is there some kind of normalization in the statistics presented? It would be better to group polygons according their size.</w:t>
+      </w:r>
+    </w:p>
+    <w:p>
+      <w:pPr>
+        <w:rPr>
+          <w:rFonts w:ascii="Arial" w:hAnsi="Arial" w:cs="Arial"/>
+          <w:b/>
+          <w:color w:val="222222"/>
+        </w:rPr>
+      </w:pPr>
+      <w:r>
+        <w:rPr>
+          <w:rFonts w:ascii="Arial" w:hAnsi="Arial" w:cs="Arial"/>
+          <w:b/>
+          <w:color w:val="222222"/>
+        </w:rPr>
+        <w:t>Answer:</w:t>
+      </w:r>
+      <w:r>
+        <w:rPr>
+          <w:rFonts w:ascii="Arial" w:hAnsi="Arial" w:cs="Arial"/>
+          <w:b/>
+          <w:color w:val="222222"/>
+        </w:rPr>
+        <w:t xml:space="preserve"> TODO</w:t>
+      </w:r>
+    </w:p>
+    <w:p>
+      <w:pPr>
+        <w:rPr>
+          <w:rFonts w:ascii="Arial" w:hAnsi="Arial" w:cs="Arial"/>
+          <w:color w:val="222222"/>
+        </w:rPr>
+      </w:pPr>
+      <w:r>
+        <w:rPr>
+          <w:rFonts w:ascii="Arial" w:hAnsi="Arial" w:cs="Arial"/>
+          <w:color w:val="222222"/>
+        </w:rPr>
+        <w:br/>
+      </w:r>
+      <w:r>
+        <w:rPr>
+          <w:rFonts w:ascii="Arial" w:hAnsi="Arial" w:cs="Arial"/>
+          <w:color w:val="222222"/>
+          <w:shd w:val="clear" w:color="auto" w:fill="FFFFFF"/>
+        </w:rPr>
+        <w:t xml:space="preserve">+ Some places </w:t>
+      </w:r>
+      <w:proofErr w:type="gramStart"/>
+      <w:r>
+        <w:rPr>
+          <w:rFonts w:ascii="Arial" w:hAnsi="Arial" w:cs="Arial"/>
+          <w:color w:val="222222"/>
+          <w:shd w:val="clear" w:color="auto" w:fill="FFFFFF"/>
+        </w:rPr>
+        <w:t>seems</w:t>
+      </w:r>
+      <w:proofErr w:type="gramEnd"/>
+      <w:r>
+        <w:rPr>
+          <w:rFonts w:ascii="Arial" w:hAnsi="Arial" w:cs="Arial"/>
+          <w:color w:val="222222"/>
+          <w:shd w:val="clear" w:color="auto" w:fill="FFFFFF"/>
+        </w:rPr>
+        <w:t xml:space="preserve"> to have a typo where "lower" is used instead of "higher" to describe average running time.</w:t>
+      </w:r>
+      <w:r>
+        <w:rPr>
+          <w:rFonts w:ascii="Arial" w:hAnsi="Arial" w:cs="Arial"/>
+          <w:color w:val="222222"/>
+        </w:rPr>
+        <w:br/>
+      </w:r>
+    </w:p>
+    <w:p>
+      <w:pPr>
+        <w:rPr>
+          <w:rFonts w:ascii="Arial" w:hAnsi="Arial" w:cs="Arial"/>
+          <w:color w:val="222222"/>
+        </w:rPr>
+      </w:pPr>
+      <w:r>
+        <w:rPr>
+          <w:rFonts w:ascii="Arial" w:hAnsi="Arial" w:cs="Arial"/>
+          <w:b/>
+          <w:color w:val="222222"/>
+        </w:rPr>
+        <w:t>Answer:</w:t>
+      </w:r>
+      <w:r>
+        <w:rPr>
+          <w:rFonts w:ascii="Arial" w:hAnsi="Arial" w:cs="Arial"/>
+          <w:color w:val="222222"/>
+        </w:rPr>
+        <w:t xml:space="preserve"> TODO</w:t>
+      </w:r>
+    </w:p>
+    <w:p>
+      <w:pPr>
+        <w:rPr>
+          <w:rFonts w:ascii="Arial" w:hAnsi="Arial" w:cs="Arial"/>
+          <w:color w:val="222222"/>
+          <w:shd w:val="clear" w:color="auto" w:fill="FFFFFF"/>
+        </w:rPr>
+      </w:pPr>
+      <w:r>
+        <w:rPr>
+          <w:rFonts w:ascii="Arial" w:hAnsi="Arial" w:cs="Arial"/>
+          <w:color w:val="222222"/>
+        </w:rPr>
+        <w:br/>
+      </w:r>
+      <w:r>
+        <w:rPr>
+          <w:rFonts w:ascii="Arial" w:hAnsi="Arial" w:cs="Arial"/>
+          <w:color w:val="222222"/>
+          <w:shd w:val="clear" w:color="auto" w:fill="FFFFFF"/>
+        </w:rPr>
+        <w:t>Page 7:</w:t>
       </w:r>
       <w:bookmarkStart w:id="0" w:name="_GoBack"/>
       <w:bookmarkEnd w:id="0"/>
-    </w:p>
-    <w:p/>
+      <w:r>
+        <w:rPr>
+          <w:rFonts w:ascii="Arial" w:hAnsi="Arial" w:cs="Arial"/>
+          <w:color w:val="222222"/>
+        </w:rPr>
+        <w:br/>
+      </w:r>
+      <w:r>
+        <w:rPr>
+          <w:rFonts w:ascii="Arial" w:hAnsi="Arial" w:cs="Arial"/>
+          <w:color w:val="222222"/>
+          <w:shd w:val="clear" w:color="auto" w:fill="FFFFFF"/>
+        </w:rPr>
+        <w:t>+ I believe missing polygon coverage around 15% is very significant in practical scenarios</w:t>
+      </w:r>
+    </w:p>
+    <w:p>
+      <w:pPr>
+        <w:rPr>
+          <w:rFonts w:ascii="Arial" w:hAnsi="Arial" w:cs="Arial"/>
+          <w:b/>
+          <w:color w:val="222222"/>
+        </w:rPr>
+      </w:pPr>
+      <w:r>
+        <w:rPr>
+          <w:rFonts w:ascii="Arial" w:hAnsi="Arial" w:cs="Arial"/>
+          <w:b/>
+          <w:color w:val="222222"/>
+        </w:rPr>
+        <w:t>Answer: TODO</w:t>
+      </w:r>
+    </w:p>
+    <w:p>
+      <w:pPr>
+        <w:rPr>
+          <w:rFonts w:ascii="Arial" w:hAnsi="Arial" w:cs="Arial"/>
+          <w:color w:val="222222"/>
+          <w:shd w:val="clear" w:color="auto" w:fill="FFFFFF"/>
+        </w:rPr>
+      </w:pPr>
+      <w:r>
+        <w:rPr>
+          <w:rFonts w:ascii="Arial" w:hAnsi="Arial" w:cs="Arial"/>
+          <w:color w:val="222222"/>
+        </w:rPr>
+        <w:br/>
+      </w:r>
+      <w:r>
+        <w:rPr>
+          <w:rFonts w:ascii="Arial" w:hAnsi="Arial" w:cs="Arial"/>
+          <w:color w:val="222222"/>
+          <w:shd w:val="clear" w:color="auto" w:fill="FFFFFF"/>
+        </w:rPr>
+        <w:t>+ Figure 4 seems to show that ILP (</w:t>
+      </w:r>
+      <w:proofErr w:type="spellStart"/>
+      <w:r>
+        <w:rPr>
+          <w:rFonts w:ascii="Arial" w:hAnsi="Arial" w:cs="Arial"/>
+          <w:color w:val="222222"/>
+          <w:shd w:val="clear" w:color="auto" w:fill="FFFFFF"/>
+        </w:rPr>
+        <w:t>cplex</w:t>
+      </w:r>
+      <w:proofErr w:type="spellEnd"/>
+      <w:r>
+        <w:rPr>
+          <w:rFonts w:ascii="Arial" w:hAnsi="Arial" w:cs="Arial"/>
+          <w:color w:val="222222"/>
+          <w:shd w:val="clear" w:color="auto" w:fill="FFFFFF"/>
+        </w:rPr>
+        <w:t>) is a reasonable option for most cases in comparison with the other techniques presented.</w:t>
+      </w:r>
+    </w:p>
+    <w:p>
+      <w:pPr>
+        <w:rPr>
+          <w:rFonts w:ascii="Arial" w:hAnsi="Arial" w:cs="Arial"/>
+          <w:b/>
+          <w:color w:val="222222"/>
+        </w:rPr>
+      </w:pPr>
+      <w:r>
+        <w:rPr>
+          <w:rFonts w:ascii="Arial" w:hAnsi="Arial" w:cs="Arial"/>
+          <w:b/>
+          <w:color w:val="222222"/>
+        </w:rPr>
+        <w:t>Answer: TODO</w:t>
+      </w:r>
+    </w:p>
+    <w:p>
+      <w:pPr>
+        <w:rPr>
+          <w:rFonts w:ascii="Arial" w:hAnsi="Arial" w:cs="Arial"/>
+          <w:color w:val="222222"/>
+          <w:shd w:val="clear" w:color="auto" w:fill="FFFFFF"/>
+        </w:rPr>
+      </w:pPr>
+      <w:r>
+        <w:rPr>
+          <w:rFonts w:ascii="Arial" w:hAnsi="Arial" w:cs="Arial"/>
+          <w:color w:val="222222"/>
+        </w:rPr>
+        <w:br/>
+      </w:r>
+      <w:r>
+        <w:rPr>
+          <w:rFonts w:ascii="Arial" w:hAnsi="Arial" w:cs="Arial"/>
+          <w:color w:val="222222"/>
+          <w:shd w:val="clear" w:color="auto" w:fill="FFFFFF"/>
+        </w:rPr>
+        <w:t>+ Caption of Figure 4 seems to be wrong.</w:t>
+      </w:r>
+    </w:p>
+    <w:p>
+      <w:pPr>
+        <w:rPr>
+          <w:b/>
+          <w:sz w:val="24"/>
+          <w:szCs w:val="24"/>
+        </w:rPr>
+      </w:pPr>
+      <w:r>
+        <w:rPr>
+          <w:b/>
+          <w:sz w:val="24"/>
+          <w:szCs w:val="24"/>
+        </w:rPr>
+        <w:t>Answer: TODO</w:t>
+      </w:r>
+    </w:p>
     <w:sectPr>
       <w:pgSz w:w="11906" w:h="16838"/>
       <w:pgMar w:top="1440" w:right="1440" w:bottom="1440" w:left="1440" w:header="720" w:footer="720" w:gutter="0"/>
@@ -1410,7 +2907,7 @@
 </file>
 
 <file path=word/styles.xml><?xml version="1.0" encoding="utf-8"?>
-<w:styles xmlns:mc="http://schemas.openxmlformats.org/markup-compatibility/2006" xmlns:r="http://schemas.openxmlformats.org/officeDocument/2006/relationships" xmlns:w="http://schemas.openxmlformats.org/wordprocessingml/2006/main" xmlns:w14="http://schemas.microsoft.com/office/word/2010/wordml" xmlns:w15="http://schemas.microsoft.com/office/word/2012/wordml" xmlns:w16se="http://schemas.microsoft.com/office/word/2015/wordml/symex" mc:Ignorable="w14 w15 w16se">
+<w:styles xmlns:mc="http://schemas.openxmlformats.org/markup-compatibility/2006" xmlns:r="http://schemas.openxmlformats.org/officeDocument/2006/relationships" xmlns:w="http://schemas.openxmlformats.org/wordprocessingml/2006/main" xmlns:w14="http://schemas.microsoft.com/office/word/2010/wordml" xmlns:w15="http://schemas.microsoft.com/office/word/2012/wordml" xmlns:w16cid="http://schemas.microsoft.com/office/word/2016/wordml/cid" xmlns:w16se="http://schemas.microsoft.com/office/word/2015/wordml/symex" mc:Ignorable="w14 w15 w16se w16cid">
   <w:docDefaults>
     <w:rPrDefault>
       <w:rPr>
@@ -1426,7 +2923,7 @@
       </w:pPr>
     </w:pPrDefault>
   </w:docDefaults>
-  <w:latentStyles w:defLockedState="0" w:defUIPriority="99" w:defSemiHidden="0" w:defUnhideWhenUsed="0" w:defQFormat="0" w:count="371">
+  <w:latentStyles w:defLockedState="0" w:defUIPriority="99" w:defSemiHidden="0" w:defUnhideWhenUsed="0" w:defQFormat="0" w:count="375">
     <w:lsdException w:name="Normal" w:uiPriority="0" w:qFormat="1"/>
     <w:lsdException w:name="heading 1" w:uiPriority="9" w:qFormat="1"/>
     <w:lsdException w:name="heading 2" w:semiHidden="1" w:uiPriority="9" w:unhideWhenUsed="1" w:qFormat="1"/>
@@ -1532,7 +3029,6 @@
     <w:lsdException w:name="HTML Sample" w:semiHidden="1" w:unhideWhenUsed="1"/>
     <w:lsdException w:name="HTML Typewriter" w:semiHidden="1" w:unhideWhenUsed="1"/>
     <w:lsdException w:name="HTML Variable" w:semiHidden="1" w:unhideWhenUsed="1"/>
-    <w:lsdException w:name="Normal Table" w:semiHidden="1" w:unhideWhenUsed="1"/>
     <w:lsdException w:name="annotation subject" w:semiHidden="1" w:unhideWhenUsed="1"/>
     <w:lsdException w:name="No List" w:semiHidden="1" w:unhideWhenUsed="1"/>
     <w:lsdException w:name="Outline List 1" w:semiHidden="1" w:unhideWhenUsed="1"/>
@@ -1576,10 +3072,8 @@
     <w:lsdException w:name="Table Elegant" w:semiHidden="1" w:unhideWhenUsed="1"/>
     <w:lsdException w:name="Table Professional" w:semiHidden="1" w:unhideWhenUsed="1"/>
     <w:lsdException w:name="Table Subtle 1" w:semiHidden="1" w:unhideWhenUsed="1"/>
-    <w:lsdException w:name="Table Subtle 2" w:semiHidden="1" w:unhideWhenUsed="1"/>
     <w:lsdException w:name="Table Web 1" w:semiHidden="1" w:unhideWhenUsed="1"/>
     <w:lsdException w:name="Table Web 2" w:semiHidden="1" w:unhideWhenUsed="1"/>
-    <w:lsdException w:name="Table Web 3" w:semiHidden="1" w:unhideWhenUsed="1"/>
     <w:lsdException w:name="Balloon Text" w:semiHidden="1" w:unhideWhenUsed="1"/>
     <w:lsdException w:name="Table Grid" w:uiPriority="39"/>
     <w:lsdException w:name="Table Theme" w:semiHidden="1" w:unhideWhenUsed="1"/>
@@ -1798,6 +3292,10 @@
     <w:lsdException w:name="List Table 5 Dark Accent 6" w:uiPriority="50"/>
     <w:lsdException w:name="List Table 6 Colorful Accent 6" w:uiPriority="51"/>
     <w:lsdException w:name="List Table 7 Colorful Accent 6" w:uiPriority="52"/>
+    <w:lsdException w:name="Mention" w:semiHidden="1" w:unhideWhenUsed="1"/>
+    <w:lsdException w:name="Smart Hyperlink" w:semiHidden="1" w:unhideWhenUsed="1"/>
+    <w:lsdException w:name="Hashtag" w:semiHidden="1" w:unhideWhenUsed="1"/>
+    <w:lsdException w:name="Unresolved Mention" w:semiHidden="1" w:unhideWhenUsed="1"/>
   </w:latentStyles>
   <w:style w:type="paragraph" w:default="1" w:styleId="Normal">
     <w:name w:val="Normal"/>
@@ -1889,6 +3387,18 @@
       <w:sz w:val="20"/>
       <w:szCs w:val="20"/>
       <w:lang w:val="en-AU"/>
+    </w:rPr>
+  </w:style>
+  <w:style w:type="character" w:styleId="Hyperlink">
+    <w:name w:val="Hyperlink"/>
+    <w:basedOn w:val="DefaultParagraphFont"/>
+    <w:uiPriority w:val="99"/>
+    <w:semiHidden/>
+    <w:unhideWhenUsed/>
+    <w:rsid w:val="00BF4E82"/>
+    <w:rPr>
+      <w:color w:val="0000FF"/>
+      <w:u w:val="single"/>
     </w:rPr>
   </w:style>
 </w:styles>

</xml_diff>

<commit_message>
rad na reviziji ...
</commit_message>
<xml_diff>
--- a/revizija/answer.docx
+++ b/revizija/answer.docx
@@ -1912,13 +1912,7 @@
         <w:rPr>
           <w:b/>
         </w:rPr>
-        <w:t>Remar</w:t>
-      </w:r>
-      <w:r>
-        <w:rPr>
-          <w:b/>
-        </w:rPr>
-        <w:t>k9</w:t>
+        <w:t>Remark9</w:t>
       </w:r>
     </w:p>
     <w:p>
@@ -2411,28 +2405,60 @@
       </w:r>
     </w:p>
     <w:p>
-      <w:r>
-        <w:rPr>
-          <w:b/>
+      <w:pPr>
+        <w:rPr>
+          <w:sz w:val="24"/>
+          <w:szCs w:val="24"/>
+        </w:rPr>
+      </w:pPr>
+      <w:r>
+        <w:rPr>
+          <w:b/>
+          <w:sz w:val="24"/>
+          <w:szCs w:val="24"/>
         </w:rPr>
         <w:t>Answer</w:t>
       </w:r>
       <w:r>
+        <w:rPr>
+          <w:sz w:val="24"/>
+          <w:szCs w:val="24"/>
+        </w:rPr>
         <w:t xml:space="preserve">: Yes, that </w:t>
       </w:r>
       <w:r>
+        <w:rPr>
+          <w:sz w:val="24"/>
+          <w:szCs w:val="24"/>
+        </w:rPr>
         <w:t xml:space="preserve">could be used. </w:t>
       </w:r>
       <w:r>
+        <w:rPr>
+          <w:sz w:val="24"/>
+          <w:szCs w:val="24"/>
+        </w:rPr>
         <w:t xml:space="preserve"> </w:t>
       </w:r>
       <w:r>
+        <w:rPr>
+          <w:sz w:val="24"/>
+          <w:szCs w:val="24"/>
+        </w:rPr>
         <w:t xml:space="preserve">Our point-based related weights are oriented similarly </w:t>
       </w:r>
       <w:r>
+        <w:rPr>
+          <w:sz w:val="24"/>
+          <w:szCs w:val="24"/>
+        </w:rPr>
         <w:t>to</w:t>
       </w:r>
       <w:r>
+        <w:rPr>
+          <w:sz w:val="24"/>
+          <w:szCs w:val="24"/>
+        </w:rPr>
         <w:t xml:space="preserve"> this idea.</w:t>
       </w:r>
     </w:p>
@@ -2508,7 +2534,140 @@
           <w:rFonts w:ascii="Arial" w:hAnsi="Arial" w:cs="Arial"/>
           <w:color w:val="222222"/>
         </w:rPr>
-        <w:t>:  TODO</w:t>
+        <w:t xml:space="preserve">:  </w:t>
+      </w:r>
+      <w:r>
+        <w:rPr>
+          <w:rFonts w:ascii="Arial" w:hAnsi="Arial" w:cs="Arial"/>
+          <w:color w:val="222222"/>
+        </w:rPr>
+        <w:t xml:space="preserve"> </w:t>
+      </w:r>
+      <w:r>
+        <w:rPr>
+          <w:rFonts w:ascii="Arial" w:hAnsi="Arial" w:cs="Arial"/>
+          <w:color w:val="222222"/>
+        </w:rPr>
+        <w:t>The reason lies in the fact that W0 weights in combination with our (primary) greedy criterion needs m</w:t>
+      </w:r>
+      <w:r>
+        <w:rPr>
+          <w:rFonts w:ascii="Arial" w:hAnsi="Arial" w:cs="Arial"/>
+          <w:color w:val="222222"/>
+        </w:rPr>
+        <w:t xml:space="preserve">ore </w:t>
+      </w:r>
+      <w:r>
+        <w:rPr>
+          <w:rFonts w:ascii="Arial" w:hAnsi="Arial" w:cs="Arial"/>
+          <w:color w:val="222222"/>
+        </w:rPr>
+        <w:t xml:space="preserve">guards to construct a complete solution in comparison to the W1, where corresponding complete solution has </w:t>
+      </w:r>
+      <w:r>
+        <w:rPr>
+          <w:rFonts w:ascii="Arial" w:hAnsi="Arial" w:cs="Arial"/>
+          <w:color w:val="222222"/>
+        </w:rPr>
+        <w:t>frequently</w:t>
+      </w:r>
+      <w:r>
+        <w:rPr>
+          <w:rFonts w:ascii="Arial" w:hAnsi="Arial" w:cs="Arial"/>
+          <w:color w:val="222222"/>
+        </w:rPr>
+        <w:t xml:space="preserve"> </w:t>
+      </w:r>
+      <w:r>
+        <w:rPr>
+          <w:rFonts w:ascii="Arial" w:hAnsi="Arial" w:cs="Arial"/>
+          <w:color w:val="222222"/>
+        </w:rPr>
+        <w:t>smaller</w:t>
+      </w:r>
+      <w:r>
+        <w:rPr>
+          <w:rFonts w:ascii="Arial" w:hAnsi="Arial" w:cs="Arial"/>
+          <w:color w:val="222222"/>
+        </w:rPr>
+        <w:t xml:space="preserve"> cardinality (more guards are necessary</w:t>
+      </w:r>
+      <w:r>
+        <w:rPr>
+          <w:rFonts w:ascii="Arial" w:hAnsi="Arial" w:cs="Arial"/>
+          <w:color w:val="222222"/>
+        </w:rPr>
+        <w:t xml:space="preserve"> up to completion</w:t>
+      </w:r>
+      <w:r>
+        <w:rPr>
+          <w:rFonts w:ascii="Arial" w:hAnsi="Arial" w:cs="Arial"/>
+          <w:color w:val="222222"/>
+        </w:rPr>
+        <w:t>)</w:t>
+      </w:r>
+      <w:r>
+        <w:rPr>
+          <w:rFonts w:ascii="Arial" w:hAnsi="Arial" w:cs="Arial"/>
+          <w:color w:val="222222"/>
+        </w:rPr>
+        <w:t xml:space="preserve">, see column 3 of Table 1 and </w:t>
+      </w:r>
+      <w:r>
+        <w:rPr>
+          <w:rFonts w:ascii="Arial" w:hAnsi="Arial" w:cs="Arial"/>
+          <w:color w:val="222222"/>
+        </w:rPr>
+        <w:t>2</w:t>
+      </w:r>
+      <w:r>
+        <w:rPr>
+          <w:rFonts w:ascii="Arial" w:hAnsi="Arial" w:cs="Arial"/>
+          <w:color w:val="222222"/>
+        </w:rPr>
+        <w:t>).</w:t>
+      </w:r>
+      <w:r>
+        <w:rPr>
+          <w:rFonts w:ascii="Arial" w:hAnsi="Arial" w:cs="Arial"/>
+          <w:color w:val="222222"/>
+        </w:rPr>
+        <w:t xml:space="preserve"> The letter implies that the greedy heuristic in that case needs </w:t>
+      </w:r>
+      <w:r>
+        <w:rPr>
+          <w:rFonts w:ascii="Arial" w:hAnsi="Arial" w:cs="Arial"/>
+          <w:color w:val="222222"/>
+        </w:rPr>
+        <w:t>less</w:t>
+      </w:r>
+      <w:r>
+        <w:rPr>
+          <w:rFonts w:ascii="Arial" w:hAnsi="Arial" w:cs="Arial"/>
+          <w:color w:val="222222"/>
+        </w:rPr>
+        <w:t xml:space="preserve"> iteration</w:t>
+      </w:r>
+      <w:r>
+        <w:rPr>
+          <w:rFonts w:ascii="Arial" w:hAnsi="Arial" w:cs="Arial"/>
+          <w:color w:val="222222"/>
+        </w:rPr>
+        <w:t>s</w:t>
+      </w:r>
+      <w:r>
+        <w:rPr>
+          <w:rFonts w:ascii="Arial" w:hAnsi="Arial" w:cs="Arial"/>
+          <w:color w:val="222222"/>
+        </w:rPr>
+        <w:t xml:space="preserve">, so, the execution time is </w:t>
+      </w:r>
+      <w:r>
+        <w:rPr>
+          <w:rFonts w:ascii="Arial" w:hAnsi="Arial" w:cs="Arial"/>
+          <w:color w:val="222222"/>
+        </w:rPr>
+        <w:t xml:space="preserve">smaller. </w:t>
       </w:r>
       <w:r>
         <w:rPr>
@@ -2606,163 +2765,498 @@
           <w:b/>
           <w:color w:val="222222"/>
         </w:rPr>
-        <w:t xml:space="preserve"> TODO</w:t>
-      </w:r>
-    </w:p>
-    <w:p>
-      <w:pPr>
-        <w:rPr>
-          <w:rFonts w:ascii="Arial" w:hAnsi="Arial" w:cs="Arial"/>
-          <w:color w:val="222222"/>
-          <w:shd w:val="clear" w:color="auto" w:fill="FFFFFF"/>
-        </w:rPr>
-      </w:pPr>
-      <w:r>
-        <w:rPr>
-          <w:rFonts w:ascii="Arial" w:hAnsi="Arial" w:cs="Arial"/>
-          <w:color w:val="222222"/>
-        </w:rPr>
-        <w:br/>
-      </w:r>
-      <w:r>
-        <w:rPr>
-          <w:rFonts w:ascii="Arial" w:hAnsi="Arial" w:cs="Arial"/>
-          <w:color w:val="222222"/>
-          <w:shd w:val="clear" w:color="auto" w:fill="FFFFFF"/>
-        </w:rPr>
-        <w:t xml:space="preserve">+ Tables show average of results between polygons of considerably different size, making it difficult to understand how the algorithm behaves for different number of vertices. Outliers on larger instances may generate distortions on results. Also, for a small polygon with 10 vertices, having a difference of 1 in number of guards is much more significant than having </w:t>
-      </w:r>
-      <w:r>
-        <w:rPr>
-          <w:rFonts w:ascii="Arial" w:hAnsi="Arial" w:cs="Arial"/>
-          <w:color w:val="222222"/>
-          <w:shd w:val="clear" w:color="auto" w:fill="FFFFFF"/>
+        <w:t xml:space="preserve"> </w:t>
+      </w:r>
+    </w:p>
+    <w:p>
+      <w:pPr>
+        <w:rPr>
+          <w:rFonts w:ascii="Arial" w:hAnsi="Arial" w:cs="Arial"/>
+          <w:color w:val="222222"/>
+        </w:rPr>
+      </w:pPr>
+      <w:r>
+        <w:rPr>
+          <w:rFonts w:ascii="Arial" w:hAnsi="Arial" w:cs="Arial"/>
+          <w:color w:val="222222"/>
         </w:rPr>
         <w:lastRenderedPageBreak/>
-        <w:t>difference 1 in a polygon with 200 vertices. Is there some kind of normalization in the statistics presented? It would be better to group polygons according their size.</w:t>
-      </w:r>
-    </w:p>
-    <w:p>
-      <w:pPr>
-        <w:rPr>
-          <w:rFonts w:ascii="Arial" w:hAnsi="Arial" w:cs="Arial"/>
-          <w:b/>
-          <w:color w:val="222222"/>
-        </w:rPr>
-      </w:pPr>
-      <w:r>
-        <w:rPr>
-          <w:rFonts w:ascii="Arial" w:hAnsi="Arial" w:cs="Arial"/>
-          <w:b/>
-          <w:color w:val="222222"/>
-        </w:rPr>
-        <w:t>Answer:</w:t>
-      </w:r>
-      <w:r>
-        <w:rPr>
-          <w:rFonts w:ascii="Arial" w:hAnsi="Arial" w:cs="Arial"/>
-          <w:b/>
-          <w:color w:val="222222"/>
-        </w:rPr>
-        <w:t xml:space="preserve"> TODO</w:t>
-      </w:r>
-    </w:p>
-    <w:p>
-      <w:pPr>
-        <w:rPr>
-          <w:rFonts w:ascii="Arial" w:hAnsi="Arial" w:cs="Arial"/>
-          <w:color w:val="222222"/>
-        </w:rPr>
-      </w:pPr>
-      <w:r>
-        <w:rPr>
-          <w:rFonts w:ascii="Arial" w:hAnsi="Arial" w:cs="Arial"/>
-          <w:color w:val="222222"/>
-        </w:rPr>
-        <w:br/>
-      </w:r>
-      <w:r>
-        <w:rPr>
-          <w:rFonts w:ascii="Arial" w:hAnsi="Arial" w:cs="Arial"/>
-          <w:color w:val="222222"/>
-          <w:shd w:val="clear" w:color="auto" w:fill="FFFFFF"/>
-        </w:rPr>
-        <w:t xml:space="preserve">+ Some places </w:t>
-      </w:r>
-      <w:proofErr w:type="gramStart"/>
-      <w:r>
-        <w:rPr>
-          <w:rFonts w:ascii="Arial" w:hAnsi="Arial" w:cs="Arial"/>
-          <w:color w:val="222222"/>
-          <w:shd w:val="clear" w:color="auto" w:fill="FFFFFF"/>
-        </w:rPr>
-        <w:t>seems</w:t>
-      </w:r>
-      <w:proofErr w:type="gramEnd"/>
-      <w:r>
-        <w:rPr>
-          <w:rFonts w:ascii="Arial" w:hAnsi="Arial" w:cs="Arial"/>
-          <w:color w:val="222222"/>
-          <w:shd w:val="clear" w:color="auto" w:fill="FFFFFF"/>
-        </w:rPr>
-        <w:t xml:space="preserve"> to have a typo where "lower" is used instead of "higher" to describe average running time.</w:t>
-      </w:r>
-      <w:r>
-        <w:rPr>
-          <w:rFonts w:ascii="Arial" w:hAnsi="Arial" w:cs="Arial"/>
-          <w:color w:val="222222"/>
-        </w:rPr>
-        <w:br/>
-      </w:r>
-    </w:p>
-    <w:p>
-      <w:pPr>
-        <w:rPr>
-          <w:rFonts w:ascii="Arial" w:hAnsi="Arial" w:cs="Arial"/>
-          <w:color w:val="222222"/>
-        </w:rPr>
-      </w:pPr>
-      <w:r>
-        <w:rPr>
-          <w:rFonts w:ascii="Arial" w:hAnsi="Arial" w:cs="Arial"/>
-          <w:b/>
-          <w:color w:val="222222"/>
-        </w:rPr>
-        <w:t>Answer:</w:t>
-      </w:r>
-      <w:r>
-        <w:rPr>
-          <w:rFonts w:ascii="Arial" w:hAnsi="Arial" w:cs="Arial"/>
-          <w:color w:val="222222"/>
-        </w:rPr>
-        <w:t xml:space="preserve"> TODO</w:t>
-      </w:r>
-    </w:p>
-    <w:p>
-      <w:pPr>
-        <w:rPr>
-          <w:rFonts w:ascii="Arial" w:hAnsi="Arial" w:cs="Arial"/>
-          <w:color w:val="222222"/>
-          <w:shd w:val="clear" w:color="auto" w:fill="FFFFFF"/>
-        </w:rPr>
-      </w:pPr>
-      <w:r>
-        <w:rPr>
-          <w:rFonts w:ascii="Arial" w:hAnsi="Arial" w:cs="Arial"/>
-          <w:color w:val="222222"/>
-        </w:rPr>
-        <w:br/>
-      </w:r>
-      <w:r>
-        <w:rPr>
-          <w:rFonts w:ascii="Arial" w:hAnsi="Arial" w:cs="Arial"/>
-          <w:color w:val="222222"/>
-          <w:shd w:val="clear" w:color="auto" w:fill="FFFFFF"/>
-        </w:rPr>
-        <w:t>Page 7:</w:t>
-      </w:r>
+        <w:t>We agree with that fact</w:t>
+      </w:r>
+      <w:r>
+        <w:rPr>
+          <w:rFonts w:ascii="Arial" w:hAnsi="Arial" w:cs="Arial"/>
+          <w:color w:val="222222"/>
+        </w:rPr>
+        <w:t xml:space="preserve"> </w:t>
+      </w:r>
+      <w:r>
+        <w:rPr>
+          <w:rFonts w:ascii="Arial" w:hAnsi="Arial" w:cs="Arial"/>
+          <w:color w:val="222222"/>
+          <w:shd w:val="clear" w:color="auto" w:fill="FFFFFF"/>
+        </w:rPr>
+        <w:t>that using ILP directly is considerably better for FAT polygons</w:t>
+      </w:r>
+      <w:r>
+        <w:rPr>
+          <w:rFonts w:ascii="Arial" w:hAnsi="Arial" w:cs="Arial"/>
+          <w:color w:val="222222"/>
+        </w:rPr>
+        <w:t xml:space="preserve">, as </w:t>
+      </w:r>
+      <w:r>
+        <w:rPr>
+          <w:rFonts w:ascii="Arial" w:hAnsi="Arial" w:cs="Arial"/>
+          <w:color w:val="222222"/>
+        </w:rPr>
+        <w:t>shown</w:t>
+      </w:r>
+      <w:r>
+        <w:rPr>
+          <w:rFonts w:ascii="Arial" w:hAnsi="Arial" w:cs="Arial"/>
+          <w:color w:val="222222"/>
+        </w:rPr>
+        <w:t xml:space="preserve"> by our experiments.</w:t>
+      </w:r>
+      <w:r>
+        <w:rPr>
+          <w:rFonts w:ascii="Arial" w:hAnsi="Arial" w:cs="Arial"/>
+          <w:color w:val="222222"/>
+        </w:rPr>
+        <w:t xml:space="preserve"> </w:t>
+      </w:r>
+      <w:r>
+        <w:rPr>
+          <w:rFonts w:ascii="Arial" w:hAnsi="Arial" w:cs="Arial"/>
+          <w:color w:val="222222"/>
+        </w:rPr>
+        <w:t xml:space="preserve">As we already said, our idea was to consider a simpler approach, such as greedy approaches, and evaluating its performance. </w:t>
+      </w:r>
+      <w:r>
+        <w:rPr>
+          <w:rFonts w:ascii="Arial" w:hAnsi="Arial" w:cs="Arial"/>
+          <w:color w:val="222222"/>
+        </w:rPr>
+        <w:t>If</w:t>
+      </w:r>
+      <w:r>
+        <w:rPr>
+          <w:rFonts w:ascii="Arial" w:hAnsi="Arial" w:cs="Arial"/>
+          <w:color w:val="222222"/>
+          <w:shd w:val="clear" w:color="auto" w:fill="FFFFFF"/>
+        </w:rPr>
+        <w:t xml:space="preserve"> timeout of </w:t>
+      </w:r>
+      <w:r>
+        <w:rPr>
+          <w:rFonts w:ascii="Arial" w:hAnsi="Arial" w:cs="Arial"/>
+          <w:color w:val="222222"/>
+          <w:shd w:val="clear" w:color="auto" w:fill="FFFFFF"/>
+        </w:rPr>
+        <w:t>CPLEX</w:t>
+      </w:r>
+      <w:r>
+        <w:rPr>
+          <w:rFonts w:ascii="Arial" w:hAnsi="Arial" w:cs="Arial"/>
+          <w:color w:val="222222"/>
+          <w:shd w:val="clear" w:color="auto" w:fill="FFFFFF"/>
+        </w:rPr>
+        <w:t xml:space="preserve"> </w:t>
+      </w:r>
+      <w:r>
+        <w:rPr>
+          <w:rFonts w:ascii="Arial" w:hAnsi="Arial" w:cs="Arial"/>
+          <w:color w:val="222222"/>
+          <w:shd w:val="clear" w:color="auto" w:fill="FFFFFF"/>
+        </w:rPr>
+        <w:t>would be</w:t>
+      </w:r>
+      <w:r>
+        <w:rPr>
+          <w:rFonts w:ascii="Arial" w:hAnsi="Arial" w:cs="Arial"/>
+          <w:color w:val="222222"/>
+          <w:shd w:val="clear" w:color="auto" w:fill="FFFFFF"/>
+        </w:rPr>
+        <w:t xml:space="preserve"> equal to the time used to produce solution with the greedy (or hybrid) approach</w:t>
+      </w:r>
+      <w:r>
+        <w:rPr>
+          <w:rFonts w:ascii="Arial" w:hAnsi="Arial" w:cs="Arial"/>
+          <w:color w:val="222222"/>
+          <w:shd w:val="clear" w:color="auto" w:fill="FFFFFF"/>
+        </w:rPr>
+        <w:t xml:space="preserve"> </w:t>
+      </w:r>
+      <w:r>
+        <w:rPr>
+          <w:rFonts w:ascii="Arial" w:hAnsi="Arial" w:cs="Arial"/>
+          <w:color w:val="222222"/>
+          <w:shd w:val="clear" w:color="auto" w:fill="FFFFFF"/>
+        </w:rPr>
+        <w:t xml:space="preserve">on </w:t>
+      </w:r>
+      <w:r>
+        <w:rPr>
+          <w:rFonts w:ascii="Arial" w:hAnsi="Arial" w:cs="Arial"/>
+          <w:color w:val="222222"/>
+          <w:shd w:val="clear" w:color="auto" w:fill="FFFFFF"/>
+        </w:rPr>
+        <w:t>the</w:t>
+      </w:r>
+      <w:r>
+        <w:rPr>
+          <w:rFonts w:ascii="Arial" w:hAnsi="Arial" w:cs="Arial"/>
+          <w:color w:val="222222"/>
+          <w:shd w:val="clear" w:color="auto" w:fill="FFFFFF"/>
+        </w:rPr>
+        <w:t xml:space="preserve"> FAT</w:t>
+      </w:r>
+      <w:r>
+        <w:rPr>
+          <w:rFonts w:ascii="Arial" w:hAnsi="Arial" w:cs="Arial"/>
+          <w:color w:val="222222"/>
+          <w:shd w:val="clear" w:color="auto" w:fill="FFFFFF"/>
+        </w:rPr>
+        <w:t xml:space="preserve"> benchmark</w:t>
+      </w:r>
+      <w:r>
+        <w:rPr>
+          <w:rFonts w:ascii="Arial" w:hAnsi="Arial" w:cs="Arial"/>
+          <w:color w:val="222222"/>
+          <w:shd w:val="clear" w:color="auto" w:fill="FFFFFF"/>
+        </w:rPr>
+        <w:t xml:space="preserve"> set</w:t>
+      </w:r>
+      <w:r>
+        <w:rPr>
+          <w:rFonts w:ascii="Arial" w:hAnsi="Arial" w:cs="Arial"/>
+          <w:color w:val="222222"/>
+          <w:shd w:val="clear" w:color="auto" w:fill="FFFFFF"/>
+        </w:rPr>
+        <w:t xml:space="preserve">, we </w:t>
+      </w:r>
+      <w:r>
+        <w:rPr>
+          <w:rFonts w:ascii="Arial" w:hAnsi="Arial" w:cs="Arial"/>
+          <w:color w:val="222222"/>
+          <w:shd w:val="clear" w:color="auto" w:fill="FFFFFF"/>
+        </w:rPr>
+        <w:t xml:space="preserve">would </w:t>
+      </w:r>
+      <w:r>
+        <w:rPr>
+          <w:rFonts w:ascii="Arial" w:hAnsi="Arial" w:cs="Arial"/>
+          <w:color w:val="222222"/>
+          <w:shd w:val="clear" w:color="auto" w:fill="FFFFFF"/>
+        </w:rPr>
+        <w:t>ge</w:t>
+      </w:r>
+      <w:r>
+        <w:rPr>
+          <w:rFonts w:ascii="Arial" w:hAnsi="Arial" w:cs="Arial"/>
+          <w:color w:val="222222"/>
+          <w:shd w:val="clear" w:color="auto" w:fill="FFFFFF"/>
+        </w:rPr>
+        <w:t>t</w:t>
+      </w:r>
+      <w:r>
+        <w:rPr>
+          <w:rFonts w:ascii="Arial" w:hAnsi="Arial" w:cs="Arial"/>
+          <w:color w:val="222222"/>
+          <w:shd w:val="clear" w:color="auto" w:fill="FFFFFF"/>
+        </w:rPr>
+        <w:t xml:space="preserve"> that CPLEX outperforms the greedy approach. However, </w:t>
+      </w:r>
+      <w:r>
+        <w:rPr>
+          <w:rFonts w:ascii="Arial" w:hAnsi="Arial" w:cs="Arial"/>
+          <w:color w:val="222222"/>
+          <w:shd w:val="clear" w:color="auto" w:fill="FFFFFF"/>
+        </w:rPr>
+        <w:t xml:space="preserve">this cannot be claimed for </w:t>
+      </w:r>
+      <w:r>
+        <w:rPr>
+          <w:rFonts w:ascii="Arial" w:hAnsi="Arial" w:cs="Arial"/>
+          <w:color w:val="222222"/>
+          <w:shd w:val="clear" w:color="auto" w:fill="FFFFFF"/>
+        </w:rPr>
+        <w:t xml:space="preserve">the </w:t>
+      </w:r>
+      <w:r>
+        <w:rPr>
+          <w:rFonts w:ascii="Arial" w:hAnsi="Arial" w:cs="Arial"/>
+          <w:color w:val="222222"/>
+          <w:shd w:val="clear" w:color="auto" w:fill="FFFFFF"/>
+        </w:rPr>
+        <w:t xml:space="preserve">MINAREA benchmark set </w:t>
+      </w:r>
+      <w:r>
+        <w:rPr>
+          <w:rFonts w:ascii="Arial" w:hAnsi="Arial" w:cs="Arial"/>
+          <w:color w:val="222222"/>
+          <w:shd w:val="clear" w:color="auto" w:fill="FFFFFF"/>
+        </w:rPr>
+        <w:t>–</w:t>
+      </w:r>
+      <w:r>
+        <w:rPr>
+          <w:rFonts w:ascii="Arial" w:hAnsi="Arial" w:cs="Arial"/>
+          <w:color w:val="222222"/>
+          <w:shd w:val="clear" w:color="auto" w:fill="FFFFFF"/>
+        </w:rPr>
+        <w:t xml:space="preserve"> </w:t>
+      </w:r>
+      <w:r>
+        <w:rPr>
+          <w:rFonts w:ascii="Arial" w:hAnsi="Arial" w:cs="Arial"/>
+          <w:color w:val="222222"/>
+          <w:shd w:val="clear" w:color="auto" w:fill="FFFFFF"/>
+        </w:rPr>
+        <w:t>here the runtimes of the both greedy approaches ar</w:t>
+      </w:r>
+      <w:r>
+        <w:rPr>
+          <w:rFonts w:ascii="Arial" w:hAnsi="Arial" w:cs="Arial"/>
+          <w:color w:val="222222"/>
+          <w:shd w:val="clear" w:color="auto" w:fill="FFFFFF"/>
+        </w:rPr>
+        <w:t>e small, and</w:t>
+      </w:r>
+      <w:r>
+        <w:rPr>
+          <w:rFonts w:ascii="Arial" w:hAnsi="Arial" w:cs="Arial"/>
+          <w:color w:val="222222"/>
+          <w:shd w:val="clear" w:color="auto" w:fill="FFFFFF"/>
+        </w:rPr>
+        <w:t xml:space="preserve"> 3-</w:t>
+      </w:r>
+      <w:r>
+        <w:rPr>
+          <w:rFonts w:ascii="Arial" w:hAnsi="Arial" w:cs="Arial"/>
+          <w:color w:val="222222"/>
+          <w:shd w:val="clear" w:color="auto" w:fill="FFFFFF"/>
+        </w:rPr>
+        <w:t>8</w:t>
+      </w:r>
+      <w:r>
+        <w:rPr>
+          <w:rFonts w:ascii="Arial" w:hAnsi="Arial" w:cs="Arial"/>
+          <w:color w:val="222222"/>
+          <w:shd w:val="clear" w:color="auto" w:fill="FFFFFF"/>
+        </w:rPr>
+        <w:t xml:space="preserve"> times lower</w:t>
+      </w:r>
+      <w:r>
+        <w:rPr>
+          <w:rFonts w:ascii="Arial" w:hAnsi="Arial" w:cs="Arial"/>
+          <w:color w:val="222222"/>
+          <w:shd w:val="clear" w:color="auto" w:fill="FFFFFF"/>
+        </w:rPr>
+        <w:t xml:space="preserve"> than the times of CPLEX. Just for building models, CPLEX </w:t>
+      </w:r>
+      <w:r>
+        <w:rPr>
+          <w:rFonts w:ascii="Arial" w:hAnsi="Arial" w:cs="Arial"/>
+          <w:color w:val="222222"/>
+          <w:shd w:val="clear" w:color="auto" w:fill="FFFFFF"/>
+        </w:rPr>
+        <w:t xml:space="preserve">is </w:t>
+      </w:r>
+      <w:r>
+        <w:rPr>
+          <w:rFonts w:ascii="Arial" w:hAnsi="Arial" w:cs="Arial"/>
+          <w:color w:val="222222"/>
+          <w:shd w:val="clear" w:color="auto" w:fill="FFFFFF"/>
+        </w:rPr>
+        <w:t xml:space="preserve">here </w:t>
+      </w:r>
+      <w:r>
+        <w:rPr>
+          <w:rFonts w:ascii="Arial" w:hAnsi="Arial" w:cs="Arial"/>
+          <w:color w:val="222222"/>
+          <w:shd w:val="clear" w:color="auto" w:fill="FFFFFF"/>
+        </w:rPr>
+        <w:t>spen</w:t>
+      </w:r>
+      <w:r>
+        <w:rPr>
+          <w:rFonts w:ascii="Arial" w:hAnsi="Arial" w:cs="Arial"/>
+          <w:color w:val="222222"/>
+          <w:shd w:val="clear" w:color="auto" w:fill="FFFFFF"/>
+        </w:rPr>
+        <w:t>din</w:t>
+      </w:r>
+      <w:r>
+        <w:rPr>
+          <w:rFonts w:ascii="Arial" w:hAnsi="Arial" w:cs="Arial"/>
+          <w:color w:val="222222"/>
+          <w:shd w:val="clear" w:color="auto" w:fill="FFFFFF"/>
+        </w:rPr>
+        <w:t>g</w:t>
+      </w:r>
+      <w:r>
+        <w:rPr>
+          <w:rFonts w:ascii="Arial" w:hAnsi="Arial" w:cs="Arial"/>
+          <w:color w:val="222222"/>
+          <w:shd w:val="clear" w:color="auto" w:fill="FFFFFF"/>
+        </w:rPr>
+        <w:t xml:space="preserve"> about a half of the overall running time – so it would not produce any (feasible) solution if it would be restricted to the corresponding runtimes of the Greedy. </w:t>
+      </w:r>
+      <w:r>
+        <w:rPr>
+          <w:rFonts w:ascii="Arial" w:hAnsi="Arial" w:cs="Arial"/>
+          <w:color w:val="222222"/>
+          <w:shd w:val="clear" w:color="auto" w:fill="FFFFFF"/>
+        </w:rPr>
+        <w:t xml:space="preserve"> </w:t>
+      </w:r>
+    </w:p>
+    <w:p>
+      <w:pPr>
+        <w:rPr>
+          <w:rFonts w:ascii="Arial" w:hAnsi="Arial" w:cs="Arial"/>
+          <w:color w:val="222222"/>
+        </w:rPr>
+      </w:pPr>
       <w:bookmarkStart w:id="0" w:name="_GoBack"/>
       <w:bookmarkEnd w:id="0"/>
+      <w:r>
+        <w:rPr>
+          <w:rFonts w:ascii="Arial" w:hAnsi="Arial" w:cs="Arial"/>
+          <w:color w:val="222222"/>
+        </w:rPr>
+        <w:br/>
+      </w:r>
+      <w:r>
+        <w:rPr>
+          <w:rFonts w:ascii="Arial" w:hAnsi="Arial" w:cs="Arial"/>
+          <w:color w:val="222222"/>
+          <w:shd w:val="clear" w:color="auto" w:fill="FFFFFF"/>
+        </w:rPr>
+        <w:t>+ Tables show average of results between polygons of considerably different size, making it difficult to understand how the algorithm behaves for different number of vertices. Outliers on larger instances may generate distortions on results. Also, for a small polygon with 10 vertices, having a difference of 1 in number of guards is much more significant than having difference 1 in a polygon with 200 vertices. Is there some kind of normalization in the statistics presented? It would be better to group polygons according their size.</w:t>
+      </w:r>
+    </w:p>
+    <w:p>
+      <w:pPr>
+        <w:rPr>
+          <w:rFonts w:ascii="Arial" w:hAnsi="Arial" w:cs="Arial"/>
+          <w:b/>
+          <w:color w:val="222222"/>
+        </w:rPr>
+      </w:pPr>
+      <w:r>
+        <w:rPr>
+          <w:rFonts w:ascii="Arial" w:hAnsi="Arial" w:cs="Arial"/>
+          <w:b/>
+          <w:color w:val="222222"/>
+        </w:rPr>
+        <w:t>Answer:</w:t>
+      </w:r>
+      <w:r>
+        <w:rPr>
+          <w:rFonts w:ascii="Arial" w:hAnsi="Arial" w:cs="Arial"/>
+          <w:b/>
+          <w:color w:val="222222"/>
+        </w:rPr>
+        <w:t xml:space="preserve"> TODO</w:t>
+      </w:r>
+    </w:p>
+    <w:p>
+      <w:pPr>
+        <w:rPr>
+          <w:rFonts w:ascii="Arial" w:hAnsi="Arial" w:cs="Arial"/>
+          <w:color w:val="222222"/>
+        </w:rPr>
+      </w:pPr>
+      <w:r>
+        <w:rPr>
+          <w:rFonts w:ascii="Arial" w:hAnsi="Arial" w:cs="Arial"/>
+          <w:color w:val="222222"/>
+        </w:rPr>
+        <w:br/>
+      </w:r>
+      <w:r>
+        <w:rPr>
+          <w:rFonts w:ascii="Arial" w:hAnsi="Arial" w:cs="Arial"/>
+          <w:color w:val="222222"/>
+          <w:shd w:val="clear" w:color="auto" w:fill="FFFFFF"/>
+        </w:rPr>
+        <w:t xml:space="preserve">+ Some places </w:t>
+      </w:r>
+      <w:proofErr w:type="gramStart"/>
+      <w:r>
+        <w:rPr>
+          <w:rFonts w:ascii="Arial" w:hAnsi="Arial" w:cs="Arial"/>
+          <w:color w:val="222222"/>
+          <w:shd w:val="clear" w:color="auto" w:fill="FFFFFF"/>
+        </w:rPr>
+        <w:t>seems</w:t>
+      </w:r>
+      <w:proofErr w:type="gramEnd"/>
+      <w:r>
+        <w:rPr>
+          <w:rFonts w:ascii="Arial" w:hAnsi="Arial" w:cs="Arial"/>
+          <w:color w:val="222222"/>
+          <w:shd w:val="clear" w:color="auto" w:fill="FFFFFF"/>
+        </w:rPr>
+        <w:t xml:space="preserve"> to have a typo where "lower" is used instead of "higher" to describe average running time.</w:t>
+      </w:r>
+      <w:r>
+        <w:rPr>
+          <w:rFonts w:ascii="Arial" w:hAnsi="Arial" w:cs="Arial"/>
+          <w:color w:val="222222"/>
+        </w:rPr>
+        <w:br/>
+      </w:r>
+    </w:p>
+    <w:p>
+      <w:pPr>
+        <w:rPr>
+          <w:rFonts w:ascii="Arial" w:hAnsi="Arial" w:cs="Arial"/>
+          <w:color w:val="222222"/>
+        </w:rPr>
+      </w:pPr>
+      <w:r>
+        <w:rPr>
+          <w:rFonts w:ascii="Arial" w:hAnsi="Arial" w:cs="Arial"/>
+          <w:b/>
+          <w:color w:val="222222"/>
+        </w:rPr>
+        <w:t>Answer:</w:t>
+      </w:r>
+      <w:r>
+        <w:rPr>
+          <w:rFonts w:ascii="Arial" w:hAnsi="Arial" w:cs="Arial"/>
+          <w:color w:val="222222"/>
+        </w:rPr>
+        <w:t xml:space="preserve"> TODO</w:t>
+      </w:r>
+    </w:p>
+    <w:p>
+      <w:pPr>
+        <w:rPr>
+          <w:rFonts w:ascii="Arial" w:hAnsi="Arial" w:cs="Arial"/>
+          <w:color w:val="222222"/>
+          <w:shd w:val="clear" w:color="auto" w:fill="FFFFFF"/>
+        </w:rPr>
+      </w:pPr>
+      <w:r>
+        <w:rPr>
+          <w:rFonts w:ascii="Arial" w:hAnsi="Arial" w:cs="Arial"/>
+          <w:color w:val="222222"/>
+        </w:rPr>
+        <w:br/>
+      </w:r>
+      <w:r>
+        <w:rPr>
+          <w:rFonts w:ascii="Arial" w:hAnsi="Arial" w:cs="Arial"/>
+          <w:color w:val="222222"/>
+          <w:shd w:val="clear" w:color="auto" w:fill="FFFFFF"/>
+        </w:rPr>
+        <w:t>Page 7:</w:t>
+      </w:r>
       <w:r>
         <w:rPr>
           <w:rFonts w:ascii="Arial" w:hAnsi="Arial" w:cs="Arial"/>
@@ -3029,6 +3523,7 @@
     <w:lsdException w:name="HTML Sample" w:semiHidden="1" w:unhideWhenUsed="1"/>
     <w:lsdException w:name="HTML Typewriter" w:semiHidden="1" w:unhideWhenUsed="1"/>
     <w:lsdException w:name="HTML Variable" w:semiHidden="1" w:unhideWhenUsed="1"/>
+    <w:lsdException w:name="Normal Table" w:semiHidden="1" w:unhideWhenUsed="1"/>
     <w:lsdException w:name="annotation subject" w:semiHidden="1" w:unhideWhenUsed="1"/>
     <w:lsdException w:name="No List" w:semiHidden="1" w:unhideWhenUsed="1"/>
     <w:lsdException w:name="Outline List 1" w:semiHidden="1" w:unhideWhenUsed="1"/>
@@ -3072,8 +3567,10 @@
     <w:lsdException w:name="Table Elegant" w:semiHidden="1" w:unhideWhenUsed="1"/>
     <w:lsdException w:name="Table Professional" w:semiHidden="1" w:unhideWhenUsed="1"/>
     <w:lsdException w:name="Table Subtle 1" w:semiHidden="1" w:unhideWhenUsed="1"/>
+    <w:lsdException w:name="Table Subtle 2" w:semiHidden="1" w:unhideWhenUsed="1"/>
     <w:lsdException w:name="Table Web 1" w:semiHidden="1" w:unhideWhenUsed="1"/>
     <w:lsdException w:name="Table Web 2" w:semiHidden="1" w:unhideWhenUsed="1"/>
+    <w:lsdException w:name="Table Web 3" w:semiHidden="1" w:unhideWhenUsed="1"/>
     <w:lsdException w:name="Balloon Text" w:semiHidden="1" w:unhideWhenUsed="1"/>
     <w:lsdException w:name="Table Grid" w:uiPriority="39"/>
     <w:lsdException w:name="Table Theme" w:semiHidden="1" w:unhideWhenUsed="1"/>

</xml_diff>

<commit_message>
odgovori recenzenta 1 dijelom azurirani
</commit_message>
<xml_diff>
--- a/revizija/answer.docx
+++ b/revizija/answer.docx
@@ -1,6 +1,6 @@
 
 <file path=word/document.xml><?xml version="1.0" encoding="utf-8"?>
-<w:document xmlns:wpc="http://schemas.microsoft.com/office/word/2010/wordprocessingCanvas" xmlns:cx="http://schemas.microsoft.com/office/drawing/2014/chartex" xmlns:mc="http://schemas.openxmlformats.org/markup-compatibility/2006" xmlns:o="urn:schemas-microsoft-com:office:office" xmlns:r="http://schemas.openxmlformats.org/officeDocument/2006/relationships" xmlns:m="http://schemas.openxmlformats.org/officeDocument/2006/math" xmlns:v="urn:schemas-microsoft-com:vml" xmlns:wp14="http://schemas.microsoft.com/office/word/2010/wordprocessingDrawing" xmlns:wp="http://schemas.openxmlformats.org/drawingml/2006/wordprocessingDrawing" xmlns:w10="urn:schemas-microsoft-com:office:word" xmlns:w="http://schemas.openxmlformats.org/wordprocessingml/2006/main" xmlns:w14="http://schemas.microsoft.com/office/word/2010/wordml" xmlns:w15="http://schemas.microsoft.com/office/word/2012/wordml" xmlns:w16se="http://schemas.microsoft.com/office/word/2015/wordml/symex" xmlns:wpg="http://schemas.microsoft.com/office/word/2010/wordprocessingGroup" xmlns:wpi="http://schemas.microsoft.com/office/word/2010/wordprocessingInk" xmlns:wne="http://schemas.microsoft.com/office/word/2006/wordml" xmlns:wps="http://schemas.microsoft.com/office/word/2010/wordprocessingShape" mc:Ignorable="w14 w15 w16se wp14">
+<w:document xmlns:wpc="http://schemas.microsoft.com/office/word/2010/wordprocessingCanvas" xmlns:cx="http://schemas.microsoft.com/office/drawing/2014/chartex" xmlns:cx1="http://schemas.microsoft.com/office/drawing/2015/9/8/chartex" xmlns:cx2="http://schemas.microsoft.com/office/drawing/2015/10/21/chartex" xmlns:cx3="http://schemas.microsoft.com/office/drawing/2016/5/9/chartex" xmlns:cx4="http://schemas.microsoft.com/office/drawing/2016/5/10/chartex" xmlns:cx5="http://schemas.microsoft.com/office/drawing/2016/5/11/chartex" xmlns:cx6="http://schemas.microsoft.com/office/drawing/2016/5/12/chartex" xmlns:cx7="http://schemas.microsoft.com/office/drawing/2016/5/13/chartex" xmlns:cx8="http://schemas.microsoft.com/office/drawing/2016/5/14/chartex" xmlns:mc="http://schemas.openxmlformats.org/markup-compatibility/2006" xmlns:aink="http://schemas.microsoft.com/office/drawing/2016/ink" xmlns:am3d="http://schemas.microsoft.com/office/drawing/2017/model3d" xmlns:o="urn:schemas-microsoft-com:office:office" xmlns:r="http://schemas.openxmlformats.org/officeDocument/2006/relationships" xmlns:m="http://schemas.openxmlformats.org/officeDocument/2006/math" xmlns:v="urn:schemas-microsoft-com:vml" xmlns:wp14="http://schemas.microsoft.com/office/word/2010/wordprocessingDrawing" xmlns:wp="http://schemas.openxmlformats.org/drawingml/2006/wordprocessingDrawing" xmlns:w10="urn:schemas-microsoft-com:office:word" xmlns:w="http://schemas.openxmlformats.org/wordprocessingml/2006/main" xmlns:w14="http://schemas.microsoft.com/office/word/2010/wordml" xmlns:w15="http://schemas.microsoft.com/office/word/2012/wordml" xmlns:w16cid="http://schemas.microsoft.com/office/word/2016/wordml/cid" xmlns:w16se="http://schemas.microsoft.com/office/word/2015/wordml/symex" xmlns:wpg="http://schemas.microsoft.com/office/word/2010/wordprocessingGroup" xmlns:wpi="http://schemas.microsoft.com/office/word/2010/wordprocessingInk" xmlns:wne="http://schemas.microsoft.com/office/word/2006/wordml" xmlns:wps="http://schemas.microsoft.com/office/word/2010/wordprocessingShape" mc:Ignorable="w14 w15 w16se w16cid wp14">
   <w:body>
     <w:p>
       <w:pPr>
@@ -369,6 +369,9 @@
           <w:rFonts w:ascii="Calibri" w:hAnsi="Calibri"/>
           <w:b/>
           <w:bCs/>
+          <w:sz w:val="32"/>
+          <w:szCs w:val="32"/>
+          <w:u w:val="single"/>
           <w:lang w:val="sr-Latn-CS"/>
         </w:rPr>
       </w:pPr>
@@ -377,6 +380,9 @@
           <w:rFonts w:ascii="Calibri" w:hAnsi="Calibri"/>
           <w:b/>
           <w:bCs/>
+          <w:sz w:val="32"/>
+          <w:szCs w:val="32"/>
+          <w:u w:val="single"/>
           <w:lang w:val="sr-Latn-CS"/>
         </w:rPr>
         <w:t>Answers to Reviewer 1.</w:t>
@@ -451,14 +457,32 @@
           <w:sz w:val="22"/>
           <w:szCs w:val="22"/>
         </w:rPr>
-        <w:t>While I believe the problem may have interesting applications and the paper is well written, I believe it currently has important issues that need to be addressed and, in my view, it doesn't present enough novelty for publication at this moment. Similar problems and variants of the Art Gallery Problem were considered in recent papers with very successful results in practice. It's not clear to me that these algorithms couldn't be applied with little modification to solve the discretized WOAGP or even its continuous (and more challenging) version where the objective is to cover the whole polygon. The problem itself, after discretization, seems to be almost the same as solving the Weighted Set Cover Problem. That said, it would be more significant to solve the problem without discretization, aiming at the full coverage of the polygon. I also believe that the experiments are not enough and they need to be more detailed and performed on larger data sets.</w:t>
-      </w:r>
+        <w:t xml:space="preserve">While I believe the problem may have interesting applications and the paper is well written, I believe it currently has important issues that need to be addressed and, in my view, it doesn't present enough novelty for publication at this moment. Similar problems and variants of the Art Gallery Problem were considered in recent papers with very successful results in practice. It's not clear to me that these algorithms couldn't be applied with little modification to solve the </w:t>
+      </w:r>
+      <w:proofErr w:type="spellStart"/>
       <w:r>
         <w:rPr>
           <w:rFonts w:ascii="Calibri" w:hAnsi="Calibri" w:cstheme="minorHAnsi"/>
           <w:sz w:val="22"/>
           <w:szCs w:val="22"/>
         </w:rPr>
+        <w:t>discretized</w:t>
+      </w:r>
+      <w:proofErr w:type="spellEnd"/>
+      <w:r>
+        <w:rPr>
+          <w:rFonts w:ascii="Calibri" w:hAnsi="Calibri" w:cstheme="minorHAnsi"/>
+          <w:sz w:val="22"/>
+          <w:szCs w:val="22"/>
+        </w:rPr>
+        <w:t xml:space="preserve"> WOAGP or even its continuous (and more challenging) version where the objective is to cover the whole polygon. The problem itself, after discretization, seems to be almost the same as solving the Weighted Set Cover Problem. That said, it would be more significant to solve the problem without discretization, aiming at the full coverage of the polygon. I also believe that the experiments are not enough and they need to be more detailed and performed on larger data sets.</w:t>
+      </w:r>
+      <w:r>
+        <w:rPr>
+          <w:rFonts w:ascii="Calibri" w:hAnsi="Calibri" w:cstheme="minorHAnsi"/>
+          <w:sz w:val="22"/>
+          <w:szCs w:val="22"/>
+        </w:rPr>
         <w:t xml:space="preserve"> </w:t>
       </w:r>
     </w:p>
@@ -722,23 +746,25 @@
           <w:sz w:val="22"/>
           <w:szCs w:val="22"/>
         </w:rPr>
-        <w:t xml:space="preserve"> for example to help engineers in their tasks related to the problem, such as determining location of cameras in order to minimize the installation costs</w:t>
-      </w:r>
+        <w:t xml:space="preserve"> for </w:t>
+      </w:r>
+      <w:proofErr w:type="gramStart"/>
       <w:r>
         <w:rPr>
           <w:rFonts w:ascii="Calibri" w:hAnsi="Calibri" w:cstheme="minorHAnsi"/>
           <w:sz w:val="22"/>
           <w:szCs w:val="22"/>
         </w:rPr>
-        <w:t>. We believe that the novelty of our approach lays in the construction of the greedy approach based on balancing the trad</w:t>
-      </w:r>
+        <w:t>example</w:t>
+      </w:r>
+      <w:proofErr w:type="gramEnd"/>
       <w:r>
         <w:rPr>
           <w:rFonts w:ascii="Calibri" w:hAnsi="Calibri" w:cstheme="minorHAnsi"/>
           <w:sz w:val="22"/>
           <w:szCs w:val="22"/>
         </w:rPr>
-        <w:t>e-</w:t>
+        <w:t xml:space="preserve"> to help engineers in their tasks related to the problem, such as determining location of cameras in order to minimize the installation costs</w:t>
       </w:r>
       <w:r>
         <w:rPr>
@@ -746,7 +772,7 @@
           <w:sz w:val="22"/>
           <w:szCs w:val="22"/>
         </w:rPr>
-        <w:t xml:space="preserve">off between the total sum of guards' costs and the total number of not yet covered </w:t>
+        <w:t>. We believe that the novelty of our approach lays in the construction of the greedy approach based on balancing the trad</w:t>
       </w:r>
       <w:r>
         <w:rPr>
@@ -754,7 +780,7 @@
           <w:sz w:val="22"/>
           <w:szCs w:val="22"/>
         </w:rPr>
-        <w:t>points from the discretization, also considering different types of weights for benchmarks, based on an approximation of the costs in real situations.</w:t>
+        <w:t>e-</w:t>
       </w:r>
       <w:r>
         <w:rPr>
@@ -762,6 +788,22 @@
           <w:sz w:val="22"/>
           <w:szCs w:val="22"/>
         </w:rPr>
+        <w:t xml:space="preserve">off between the total sum of guards' costs and the total number of not yet covered </w:t>
+      </w:r>
+      <w:r>
+        <w:rPr>
+          <w:rFonts w:ascii="Calibri" w:hAnsi="Calibri" w:cstheme="minorHAnsi"/>
+          <w:sz w:val="22"/>
+          <w:szCs w:val="22"/>
+        </w:rPr>
+        <w:t>points from the discretization, also considering different types of weights for benchmarks, based on an approximation of the costs in real situations.</w:t>
+      </w:r>
+      <w:r>
+        <w:rPr>
+          <w:rFonts w:ascii="Calibri" w:hAnsi="Calibri" w:cstheme="minorHAnsi"/>
+          <w:sz w:val="22"/>
+          <w:szCs w:val="22"/>
+        </w:rPr>
         <w:t xml:space="preserve"> To the best of our knowledge, no such a greedy criterion has been considered so-far in the literature. </w:t>
       </w:r>
     </w:p>
@@ -896,7 +938,21 @@
         <w:rPr>
           <w:rFonts w:ascii="Calibri" w:hAnsi="Calibri"/>
         </w:rPr>
-        <w:t>[1] Couto, M.C., de Rezende, P.J., de Souza, C.C.: An exact algorithm for minimizing vertex guards on art galleries. Int. Trans. Oper. Res. 18, 425–448 (2011)</w:t>
+        <w:t xml:space="preserve">[1] Couto, M.C., de Rezende, P.J., de Souza, C.C.: An exact algorithm for minimizing vertex guards on art galleries. Int. Trans. </w:t>
+      </w:r>
+      <w:proofErr w:type="spellStart"/>
+      <w:r>
+        <w:rPr>
+          <w:rFonts w:ascii="Calibri" w:hAnsi="Calibri"/>
+        </w:rPr>
+        <w:t>Oper</w:t>
+      </w:r>
+      <w:proofErr w:type="spellEnd"/>
+      <w:r>
+        <w:rPr>
+          <w:rFonts w:ascii="Calibri" w:hAnsi="Calibri"/>
+        </w:rPr>
+        <w:t>. Res. 18, 425–448 (2011)</w:t>
       </w:r>
     </w:p>
     <w:p>
@@ -992,7 +1048,49 @@
         <w:rPr>
           <w:rFonts w:ascii="Calibri" w:hAnsi="Calibri"/>
         </w:rPr>
-        <w:t>[2] Pedro J de Rezende, Cid C de Souza, Stephan Friedrichs, Michael Hemmer, Alexander Kröller, Davi C Tozoni: Engineering art galleries. Algorithm Engineering, 379-417 (2016)</w:t>
+        <w:t xml:space="preserve">[2] Pedro J de Rezende, Cid C de Souza, Stephan Friedrichs, Michael Hemmer, Alexander </w:t>
+      </w:r>
+      <w:proofErr w:type="spellStart"/>
+      <w:r>
+        <w:rPr>
+          <w:rFonts w:ascii="Calibri" w:hAnsi="Calibri"/>
+        </w:rPr>
+        <w:t>Kröller</w:t>
+      </w:r>
+      <w:proofErr w:type="spellEnd"/>
+      <w:r>
+        <w:rPr>
+          <w:rFonts w:ascii="Calibri" w:hAnsi="Calibri"/>
+        </w:rPr>
+        <w:t xml:space="preserve">, </w:t>
+      </w:r>
+      <w:proofErr w:type="spellStart"/>
+      <w:r>
+        <w:rPr>
+          <w:rFonts w:ascii="Calibri" w:hAnsi="Calibri"/>
+        </w:rPr>
+        <w:t>Davi</w:t>
+      </w:r>
+      <w:proofErr w:type="spellEnd"/>
+      <w:r>
+        <w:rPr>
+          <w:rFonts w:ascii="Calibri" w:hAnsi="Calibri"/>
+        </w:rPr>
+        <w:t xml:space="preserve"> C </w:t>
+      </w:r>
+      <w:proofErr w:type="spellStart"/>
+      <w:r>
+        <w:rPr>
+          <w:rFonts w:ascii="Calibri" w:hAnsi="Calibri"/>
+        </w:rPr>
+        <w:t>Tozoni</w:t>
+      </w:r>
+      <w:proofErr w:type="spellEnd"/>
+      <w:r>
+        <w:rPr>
+          <w:rFonts w:ascii="Calibri" w:hAnsi="Calibri"/>
+        </w:rPr>
+        <w:t>: Engineering art galleries. Algorithm Engineering, 379-417 (2016)</w:t>
       </w:r>
     </w:p>
     <w:p>
@@ -1018,33 +1116,117 @@
         <w:rPr>
           <w:rFonts w:ascii="Calibri" w:hAnsi="Calibri"/>
         </w:rPr>
-        <w:t>- [3] Amit, Y., Mitchell, J.S.B., Packer, E.: Locating guards for visibility coverage of polygons. Int. J. Comput. Geom. Appl. 20(5), 601–630 (2010)</w:t>
-      </w:r>
-    </w:p>
-    <w:p>
-      <w:pPr>
-        <w:rPr>
-          <w:rFonts w:ascii="Calibri" w:hAnsi="Calibri"/>
-        </w:rPr>
-      </w:pPr>
-      <w:r>
-        <w:rPr>
-          <w:rFonts w:ascii="Calibri" w:hAnsi="Calibri"/>
-        </w:rPr>
-        <w:t>- [4] Fekete, S.P., Friedrichs, S., Kröller, A., Schmidt, C.: Facets for art gallery problems. Algorithmica 73(2), 411–440 (2014)</w:t>
-      </w:r>
-    </w:p>
-    <w:p>
-      <w:pPr>
-        <w:rPr>
-          <w:rFonts w:ascii="Calibri" w:hAnsi="Calibri"/>
-        </w:rPr>
-      </w:pPr>
-      <w:r>
-        <w:rPr>
-          <w:rFonts w:ascii="Calibri" w:hAnsi="Calibri"/>
-        </w:rPr>
-        <w:t>- [5] Bottino, A., Laurentini, A.: A nearly optimal algorithm for covering the interior of an art gallery. Pattern Recogn. 44(5), 1048–1056 (2011).</w:t>
+        <w:t xml:space="preserve">- [3] Amit, Y., Mitchell, J.S.B., Packer, E.: Locating guards for visibility coverage of polygons. Int. J. </w:t>
+      </w:r>
+      <w:proofErr w:type="spellStart"/>
+      <w:r>
+        <w:rPr>
+          <w:rFonts w:ascii="Calibri" w:hAnsi="Calibri"/>
+        </w:rPr>
+        <w:t>Comput</w:t>
+      </w:r>
+      <w:proofErr w:type="spellEnd"/>
+      <w:r>
+        <w:rPr>
+          <w:rFonts w:ascii="Calibri" w:hAnsi="Calibri"/>
+        </w:rPr>
+        <w:t>. Geom. Appl. 20(5), 601–630 (2010)</w:t>
+      </w:r>
+    </w:p>
+    <w:p>
+      <w:pPr>
+        <w:rPr>
+          <w:rFonts w:ascii="Calibri" w:hAnsi="Calibri"/>
+        </w:rPr>
+      </w:pPr>
+      <w:r>
+        <w:rPr>
+          <w:rFonts w:ascii="Calibri" w:hAnsi="Calibri"/>
+        </w:rPr>
+        <w:t xml:space="preserve">- [4] Fekete, S.P., Friedrichs, S., </w:t>
+      </w:r>
+      <w:proofErr w:type="spellStart"/>
+      <w:r>
+        <w:rPr>
+          <w:rFonts w:ascii="Calibri" w:hAnsi="Calibri"/>
+        </w:rPr>
+        <w:t>Kröller</w:t>
+      </w:r>
+      <w:proofErr w:type="spellEnd"/>
+      <w:r>
+        <w:rPr>
+          <w:rFonts w:ascii="Calibri" w:hAnsi="Calibri"/>
+        </w:rPr>
+        <w:t xml:space="preserve">, A., Schmidt, C.: Facets for art gallery problems. </w:t>
+      </w:r>
+      <w:proofErr w:type="spellStart"/>
+      <w:r>
+        <w:rPr>
+          <w:rFonts w:ascii="Calibri" w:hAnsi="Calibri"/>
+        </w:rPr>
+        <w:t>Algorithmica</w:t>
+      </w:r>
+      <w:proofErr w:type="spellEnd"/>
+      <w:r>
+        <w:rPr>
+          <w:rFonts w:ascii="Calibri" w:hAnsi="Calibri"/>
+        </w:rPr>
+        <w:t xml:space="preserve"> 73(2), 411–440 (2014)</w:t>
+      </w:r>
+    </w:p>
+    <w:p>
+      <w:pPr>
+        <w:rPr>
+          <w:rFonts w:ascii="Calibri" w:hAnsi="Calibri"/>
+        </w:rPr>
+      </w:pPr>
+      <w:r>
+        <w:rPr>
+          <w:rFonts w:ascii="Calibri" w:hAnsi="Calibri"/>
+        </w:rPr>
+        <w:t xml:space="preserve">- [5] </w:t>
+      </w:r>
+      <w:proofErr w:type="spellStart"/>
+      <w:r>
+        <w:rPr>
+          <w:rFonts w:ascii="Calibri" w:hAnsi="Calibri"/>
+        </w:rPr>
+        <w:t>Bottino</w:t>
+      </w:r>
+      <w:proofErr w:type="spellEnd"/>
+      <w:r>
+        <w:rPr>
+          <w:rFonts w:ascii="Calibri" w:hAnsi="Calibri"/>
+        </w:rPr>
+        <w:t xml:space="preserve">, A., </w:t>
+      </w:r>
+      <w:proofErr w:type="spellStart"/>
+      <w:r>
+        <w:rPr>
+          <w:rFonts w:ascii="Calibri" w:hAnsi="Calibri"/>
+        </w:rPr>
+        <w:t>Laurentini</w:t>
+      </w:r>
+      <w:proofErr w:type="spellEnd"/>
+      <w:r>
+        <w:rPr>
+          <w:rFonts w:ascii="Calibri" w:hAnsi="Calibri"/>
+        </w:rPr>
+        <w:t xml:space="preserve">, A.: A nearly optimal algorithm for covering the interior of an art gallery. Pattern </w:t>
+      </w:r>
+      <w:proofErr w:type="spellStart"/>
+      <w:r>
+        <w:rPr>
+          <w:rFonts w:ascii="Calibri" w:hAnsi="Calibri"/>
+        </w:rPr>
+        <w:t>Recogn</w:t>
+      </w:r>
+      <w:proofErr w:type="spellEnd"/>
+      <w:r>
+        <w:rPr>
+          <w:rFonts w:ascii="Calibri" w:hAnsi="Calibri"/>
+        </w:rPr>
+        <w:t>. 44(5), 1048–1056 (2011).</w:t>
       </w:r>
     </w:p>
     <w:p>
@@ -1121,13 +1303,27 @@
         <w:rPr>
           <w:rFonts w:ascii="Calibri" w:hAnsi="Calibri"/>
         </w:rPr>
-        <w:t xml:space="preserve">paper. In the new version of the paper, </w:t>
-      </w:r>
-      <w:r>
-        <w:rPr>
-          <w:rFonts w:ascii="Calibri" w:hAnsi="Calibri"/>
-        </w:rPr>
-        <w:t xml:space="preserve"> the text is added in Introduction, displayed in red color. </w:t>
+        <w:t xml:space="preserve">paper. In the new version of the </w:t>
+      </w:r>
+      <w:proofErr w:type="gramStart"/>
+      <w:r>
+        <w:rPr>
+          <w:rFonts w:ascii="Calibri" w:hAnsi="Calibri"/>
+        </w:rPr>
+        <w:t xml:space="preserve">paper, </w:t>
+      </w:r>
+      <w:r>
+        <w:rPr>
+          <w:rFonts w:ascii="Calibri" w:hAnsi="Calibri"/>
+        </w:rPr>
+        <w:t xml:space="preserve"> the</w:t>
+      </w:r>
+      <w:proofErr w:type="gramEnd"/>
+      <w:r>
+        <w:rPr>
+          <w:rFonts w:ascii="Calibri" w:hAnsi="Calibri"/>
+        </w:rPr>
+        <w:t xml:space="preserve"> text is added in Introduction, displayed in red color. </w:t>
       </w:r>
     </w:p>
     <w:p>
@@ -1377,20 +1573,132 @@
         <w:rPr>
           <w:rFonts w:ascii="Calibri" w:hAnsi="Calibri"/>
         </w:rPr>
-        <w:t>+ Why using the regular grid discretization? It seems to not be a good choice even for the experimented data (minArea polygons). Other discretizations are discussed in previous papers that seem to obtain good results, as the one in Couto et al. [1] last work using Shadow AVPs and the one called Chwa Points in Tozoni et al.. I suggest including reference to</w:t>
-      </w:r>
-    </w:p>
-    <w:p>
-      <w:pPr>
-        <w:rPr>
-          <w:rFonts w:ascii="Calibri" w:hAnsi="Calibri"/>
-        </w:rPr>
-      </w:pPr>
-      <w:r>
-        <w:rPr>
-          <w:rFonts w:ascii="Calibri" w:hAnsi="Calibri"/>
-        </w:rPr>
-        <w:t>[6] Chwa, K., Jo, B., Knauer, C., Moet, E., van Oostrum, R., Shin, C.: Guarding art galleries by guarding witnesses. Int. J. Comput. Geom. Appl. 16(2–3), 205–226 (2006).</w:t>
+        <w:t>+ Why using the regular grid discretization? It seems to not be a good choice even for the experimented data (</w:t>
+      </w:r>
+      <w:proofErr w:type="spellStart"/>
+      <w:r>
+        <w:rPr>
+          <w:rFonts w:ascii="Calibri" w:hAnsi="Calibri"/>
+        </w:rPr>
+        <w:t>minArea</w:t>
+      </w:r>
+      <w:proofErr w:type="spellEnd"/>
+      <w:r>
+        <w:rPr>
+          <w:rFonts w:ascii="Calibri" w:hAnsi="Calibri"/>
+        </w:rPr>
+        <w:t xml:space="preserve"> polygons). Other </w:t>
+      </w:r>
+      <w:proofErr w:type="spellStart"/>
+      <w:r>
+        <w:rPr>
+          <w:rFonts w:ascii="Calibri" w:hAnsi="Calibri"/>
+        </w:rPr>
+        <w:t>discretizations</w:t>
+      </w:r>
+      <w:proofErr w:type="spellEnd"/>
+      <w:r>
+        <w:rPr>
+          <w:rFonts w:ascii="Calibri" w:hAnsi="Calibri"/>
+        </w:rPr>
+        <w:t xml:space="preserve"> are discussed in previous papers that seem to obtain good results, as the one in Couto et al. [1] last work using Shadow AVPs and the one called </w:t>
+      </w:r>
+      <w:proofErr w:type="spellStart"/>
+      <w:r>
+        <w:rPr>
+          <w:rFonts w:ascii="Calibri" w:hAnsi="Calibri"/>
+        </w:rPr>
+        <w:t>Chwa</w:t>
+      </w:r>
+      <w:proofErr w:type="spellEnd"/>
+      <w:r>
+        <w:rPr>
+          <w:rFonts w:ascii="Calibri" w:hAnsi="Calibri"/>
+        </w:rPr>
+        <w:t xml:space="preserve"> Points in </w:t>
+      </w:r>
+      <w:proofErr w:type="spellStart"/>
+      <w:r>
+        <w:rPr>
+          <w:rFonts w:ascii="Calibri" w:hAnsi="Calibri"/>
+        </w:rPr>
+        <w:t>Tozoni</w:t>
+      </w:r>
+      <w:proofErr w:type="spellEnd"/>
+      <w:r>
+        <w:rPr>
+          <w:rFonts w:ascii="Calibri" w:hAnsi="Calibri"/>
+        </w:rPr>
+        <w:t xml:space="preserve"> </w:t>
+      </w:r>
+      <w:proofErr w:type="gramStart"/>
+      <w:r>
+        <w:rPr>
+          <w:rFonts w:ascii="Calibri" w:hAnsi="Calibri"/>
+        </w:rPr>
+        <w:t>et al..</w:t>
+      </w:r>
+      <w:proofErr w:type="gramEnd"/>
+      <w:r>
+        <w:rPr>
+          <w:rFonts w:ascii="Calibri" w:hAnsi="Calibri"/>
+        </w:rPr>
+        <w:t xml:space="preserve"> I suggest including reference to</w:t>
+      </w:r>
+    </w:p>
+    <w:p>
+      <w:pPr>
+        <w:rPr>
+          <w:rFonts w:ascii="Calibri" w:hAnsi="Calibri"/>
+        </w:rPr>
+      </w:pPr>
+      <w:r>
+        <w:rPr>
+          <w:rFonts w:ascii="Calibri" w:hAnsi="Calibri"/>
+        </w:rPr>
+        <w:t xml:space="preserve">[6] </w:t>
+      </w:r>
+      <w:proofErr w:type="spellStart"/>
+      <w:r>
+        <w:rPr>
+          <w:rFonts w:ascii="Calibri" w:hAnsi="Calibri"/>
+        </w:rPr>
+        <w:t>Chwa</w:t>
+      </w:r>
+      <w:proofErr w:type="spellEnd"/>
+      <w:r>
+        <w:rPr>
+          <w:rFonts w:ascii="Calibri" w:hAnsi="Calibri"/>
+        </w:rPr>
+        <w:t xml:space="preserve">, K., Jo, B., Knauer, C., Moet, E., van </w:t>
+      </w:r>
+      <w:proofErr w:type="spellStart"/>
+      <w:r>
+        <w:rPr>
+          <w:rFonts w:ascii="Calibri" w:hAnsi="Calibri"/>
+        </w:rPr>
+        <w:t>Oostrum</w:t>
+      </w:r>
+      <w:proofErr w:type="spellEnd"/>
+      <w:r>
+        <w:rPr>
+          <w:rFonts w:ascii="Calibri" w:hAnsi="Calibri"/>
+        </w:rPr>
+        <w:t xml:space="preserve">, R., Shin, C.: Guarding art galleries by guarding witnesses. Int. J. </w:t>
+      </w:r>
+      <w:proofErr w:type="spellStart"/>
+      <w:r>
+        <w:rPr>
+          <w:rFonts w:ascii="Calibri" w:hAnsi="Calibri"/>
+        </w:rPr>
+        <w:t>Comput</w:t>
+      </w:r>
+      <w:proofErr w:type="spellEnd"/>
+      <w:r>
+        <w:rPr>
+          <w:rFonts w:ascii="Calibri" w:hAnsi="Calibri"/>
+        </w:rPr>
+        <w:t>. Geom. Appl. 16(2–3), 205–226 (2006).</w:t>
       </w:r>
     </w:p>
     <w:p>
@@ -1470,6 +1778,7 @@
         </w:rPr>
         <w:t xml:space="preserve"> </w:t>
       </w:r>
+      <w:proofErr w:type="gramStart"/>
       <w:r>
         <w:rPr>
           <w:rFonts w:ascii="Calibri" w:hAnsi="Calibri"/>
@@ -1486,7 +1795,14 @@
         <w:rPr>
           <w:rFonts w:ascii="Calibri" w:hAnsi="Calibri"/>
         </w:rPr>
-        <w:t xml:space="preserve"> to extend our research in that direction, which we also noticed in Conclusion section (in the Future work paragraph).</w:t>
+        <w:t xml:space="preserve"> to</w:t>
+      </w:r>
+      <w:proofErr w:type="gramEnd"/>
+      <w:r>
+        <w:rPr>
+          <w:rFonts w:ascii="Calibri" w:hAnsi="Calibri"/>
+        </w:rPr>
+        <w:t xml:space="preserve"> extend our research in that direction, which we also noticed in Conclusion section (in the Future work paragraph).</w:t>
       </w:r>
       <w:r>
         <w:rPr>
@@ -1660,10 +1976,36 @@
         <w:rPr>
           <w:rFonts w:ascii="Calibri" w:hAnsi="Calibri"/>
         </w:rPr>
-        <w:t>+ Meaning of "S" symbol in equations is confusing. In first line of the page (C contained in {S_1,...,S_i}) seems to refer to points that can be guards. Later on, it seems to refer to sets of points in D(P) that are visible from vertices.</w:t>
-      </w:r>
-      <w:bookmarkStart w:id="0" w:name="_GoBack"/>
-      <w:bookmarkEnd w:id="0"/>
+        <w:t>+ Meaning of "S" symbol in equations is confusing. In first line of the page (C contained in {S_</w:t>
+      </w:r>
+      <w:proofErr w:type="gramStart"/>
+      <w:r>
+        <w:rPr>
+          <w:rFonts w:ascii="Calibri" w:hAnsi="Calibri"/>
+        </w:rPr>
+        <w:t>1,...</w:t>
+      </w:r>
+      <w:proofErr w:type="gramEnd"/>
+      <w:r>
+        <w:rPr>
+          <w:rFonts w:ascii="Calibri" w:hAnsi="Calibri"/>
+        </w:rPr>
+        <w:t>,</w:t>
+      </w:r>
+      <w:proofErr w:type="spellStart"/>
+      <w:r>
+        <w:rPr>
+          <w:rFonts w:ascii="Calibri" w:hAnsi="Calibri"/>
+        </w:rPr>
+        <w:t>S_i</w:t>
+      </w:r>
+      <w:proofErr w:type="spellEnd"/>
+      <w:r>
+        <w:rPr>
+          <w:rFonts w:ascii="Calibri" w:hAnsi="Calibri"/>
+        </w:rPr>
+        <w:t>}) seems to refer to points that can be guards. Later on, it seems to refer to sets of points in D(P) that are visible from vertices.</w:t>
+      </w:r>
     </w:p>
     <w:p>
       <w:pPr>
@@ -1752,7 +2094,25 @@
           <w:color w:val="222222"/>
           <w:shd w:val="clear" w:color="auto" w:fill="FFFFFF"/>
         </w:rPr>
-        <w:t>+ In Equation (10), why does it compute g' without excluding the area already covered by s^{ps}?</w:t>
+        <w:t>+ In Equation (10), why does it compute g' without excluding the area already covered by s^{</w:t>
+      </w:r>
+      <w:proofErr w:type="spellStart"/>
+      <w:r>
+        <w:rPr>
+          <w:rFonts w:ascii="Calibri" w:hAnsi="Calibri" w:cs="Arial"/>
+          <w:color w:val="222222"/>
+          <w:shd w:val="clear" w:color="auto" w:fill="FFFFFF"/>
+        </w:rPr>
+        <w:t>ps</w:t>
+      </w:r>
+      <w:proofErr w:type="spellEnd"/>
+      <w:r>
+        <w:rPr>
+          <w:rFonts w:ascii="Calibri" w:hAnsi="Calibri" w:cs="Arial"/>
+          <w:color w:val="222222"/>
+          <w:shd w:val="clear" w:color="auto" w:fill="FFFFFF"/>
+        </w:rPr>
+        <w:t>}?</w:t>
       </w:r>
     </w:p>
     <w:p>
@@ -1918,7 +2278,23 @@
           <w:rFonts w:ascii="Calibri" w:hAnsi="Calibri" w:cs="Arial"/>
           <w:color w:val="222222"/>
         </w:rPr>
-        <w:t xml:space="preserve">, but it was not that good as the ones obtained from Greedy+CPLEX </w:t>
+        <w:t xml:space="preserve">, but it was not that good as the ones obtained from </w:t>
+      </w:r>
+      <w:proofErr w:type="spellStart"/>
+      <w:r>
+        <w:rPr>
+          <w:rFonts w:ascii="Calibri" w:hAnsi="Calibri" w:cs="Arial"/>
+          <w:color w:val="222222"/>
+        </w:rPr>
+        <w:t>Greedy+CPLEX</w:t>
+      </w:r>
+      <w:proofErr w:type="spellEnd"/>
+      <w:r>
+        <w:rPr>
+          <w:rFonts w:ascii="Calibri" w:hAnsi="Calibri" w:cs="Arial"/>
+          <w:color w:val="222222"/>
+        </w:rPr>
+        <w:t xml:space="preserve"> </w:t>
       </w:r>
       <w:r>
         <w:rPr>
@@ -2276,7 +2652,25 @@
           <w:color w:val="222222"/>
           <w:shd w:val="clear" w:color="auto" w:fill="FFFFFF"/>
         </w:rPr>
-        <w:t>+ Is there a reason why times using W0 are so much larger than compared to W1, including for pure greedy algorithms (specially for MinArea polygons)?</w:t>
+        <w:t xml:space="preserve">+ Is there a reason why times using W0 are so much larger than compared to W1, including for pure greedy algorithms (specially for </w:t>
+      </w:r>
+      <w:proofErr w:type="spellStart"/>
+      <w:r>
+        <w:rPr>
+          <w:rFonts w:ascii="Calibri" w:hAnsi="Calibri" w:cs="Arial"/>
+          <w:color w:val="222222"/>
+          <w:shd w:val="clear" w:color="auto" w:fill="FFFFFF"/>
+        </w:rPr>
+        <w:t>MinArea</w:t>
+      </w:r>
+      <w:proofErr w:type="spellEnd"/>
+      <w:r>
+        <w:rPr>
+          <w:rFonts w:ascii="Calibri" w:hAnsi="Calibri" w:cs="Arial"/>
+          <w:color w:val="222222"/>
+          <w:shd w:val="clear" w:color="auto" w:fill="FFFFFF"/>
+        </w:rPr>
+        <w:t xml:space="preserve"> polygons)?</w:t>
       </w:r>
     </w:p>
     <w:p>
@@ -2369,21 +2763,46 @@
           <w:rFonts w:ascii="Calibri" w:hAnsi="Calibri" w:cs="Arial"/>
           <w:color w:val="222222"/>
         </w:rPr>
-        <w:t>guards to construct a complete solution in comparison to the W1, where c</w:t>
-      </w:r>
-      <w:r>
-        <w:rPr>
-          <w:rFonts w:ascii="Calibri" w:hAnsi="Calibri" w:cs="Arial"/>
-          <w:color w:val="222222"/>
-        </w:rPr>
-        <w:t xml:space="preserve">the </w:t>
-      </w:r>
-      <w:r>
-        <w:rPr>
-          <w:rFonts w:ascii="Calibri" w:hAnsi="Calibri" w:cs="Arial"/>
-          <w:color w:val="222222"/>
-        </w:rPr>
-        <w:t xml:space="preserve">orresponding complete solution has </w:t>
+        <w:t xml:space="preserve">guards to construct a complete solution in comparison to the W1, where </w:t>
+      </w:r>
+      <w:proofErr w:type="spellStart"/>
+      <w:r>
+        <w:rPr>
+          <w:rFonts w:ascii="Calibri" w:hAnsi="Calibri" w:cs="Arial"/>
+          <w:color w:val="222222"/>
+        </w:rPr>
+        <w:t>c</w:t>
+      </w:r>
+      <w:r>
+        <w:rPr>
+          <w:rFonts w:ascii="Calibri" w:hAnsi="Calibri" w:cs="Arial"/>
+          <w:color w:val="222222"/>
+        </w:rPr>
+        <w:t>the</w:t>
+      </w:r>
+      <w:proofErr w:type="spellEnd"/>
+      <w:r>
+        <w:rPr>
+          <w:rFonts w:ascii="Calibri" w:hAnsi="Calibri" w:cs="Arial"/>
+          <w:color w:val="222222"/>
+        </w:rPr>
+        <w:t xml:space="preserve"> </w:t>
+      </w:r>
+      <w:proofErr w:type="spellStart"/>
+      <w:r>
+        <w:rPr>
+          <w:rFonts w:ascii="Calibri" w:hAnsi="Calibri" w:cs="Arial"/>
+          <w:color w:val="222222"/>
+        </w:rPr>
+        <w:t>orresponding</w:t>
+      </w:r>
+      <w:proofErr w:type="spellEnd"/>
+      <w:r>
+        <w:rPr>
+          <w:rFonts w:ascii="Calibri" w:hAnsi="Calibri" w:cs="Arial"/>
+          <w:color w:val="222222"/>
+        </w:rPr>
+        <w:t xml:space="preserve"> complete solution has </w:t>
       </w:r>
       <w:r>
         <w:rPr>
@@ -2548,7 +2967,43 @@
           <w:color w:val="222222"/>
           <w:shd w:val="clear" w:color="auto" w:fill="FFFFFF"/>
         </w:rPr>
-        <w:t>+ Overall, seems to me that using ILP directly is considerably better for FAT polygons. The advantage in MinArea polygons is mostly on performance. What happens if timeout of cplex is set to be equal to the time used to produce the solution with the greedy (or hybrid) approach? Is the solution better? From the experiments, it's not possible to conclude that these greedy methods would be a better choice compared to simply using ILP.</w:t>
+        <w:t xml:space="preserve">+ Overall, seems to me that using ILP directly is considerably better for FAT polygons. The advantage in </w:t>
+      </w:r>
+      <w:proofErr w:type="spellStart"/>
+      <w:r>
+        <w:rPr>
+          <w:rFonts w:ascii="Calibri" w:hAnsi="Calibri" w:cs="Arial"/>
+          <w:color w:val="222222"/>
+          <w:shd w:val="clear" w:color="auto" w:fill="FFFFFF"/>
+        </w:rPr>
+        <w:t>MinArea</w:t>
+      </w:r>
+      <w:proofErr w:type="spellEnd"/>
+      <w:r>
+        <w:rPr>
+          <w:rFonts w:ascii="Calibri" w:hAnsi="Calibri" w:cs="Arial"/>
+          <w:color w:val="222222"/>
+          <w:shd w:val="clear" w:color="auto" w:fill="FFFFFF"/>
+        </w:rPr>
+        <w:t xml:space="preserve"> polygons is mostly on performance. What happens if timeout of </w:t>
+      </w:r>
+      <w:proofErr w:type="spellStart"/>
+      <w:r>
+        <w:rPr>
+          <w:rFonts w:ascii="Calibri" w:hAnsi="Calibri" w:cs="Arial"/>
+          <w:color w:val="222222"/>
+          <w:shd w:val="clear" w:color="auto" w:fill="FFFFFF"/>
+        </w:rPr>
+        <w:t>cplex</w:t>
+      </w:r>
+      <w:proofErr w:type="spellEnd"/>
+      <w:r>
+        <w:rPr>
+          <w:rFonts w:ascii="Calibri" w:hAnsi="Calibri" w:cs="Arial"/>
+          <w:color w:val="222222"/>
+          <w:shd w:val="clear" w:color="auto" w:fill="FFFFFF"/>
+        </w:rPr>
+        <w:t xml:space="preserve"> is set to be equal to the time used to produce the solution with the greedy (or hybrid) approach? Is the solution better? From the experiments, it's not possible to conclude that these greedy methods would be a better choice compared to simply using ILP.</w:t>
       </w:r>
     </w:p>
     <w:p>
@@ -2934,7 +3389,23 @@
           <w:rFonts w:ascii="Calibri" w:hAnsi="Calibri" w:cs="Arial"/>
           <w:color w:val="222222"/>
         </w:rPr>
-        <w:t xml:space="preserve">The Referee’s comment seems very reasonable. Still, we decided to group the instances according to their type (FAT and MinAre), since it seems that the instances’ type influence </w:t>
+        <w:t xml:space="preserve">The Referee’s comment seems very reasonable. Still, we decided to group the instances according to their type (FAT and </w:t>
+      </w:r>
+      <w:proofErr w:type="spellStart"/>
+      <w:r>
+        <w:rPr>
+          <w:rFonts w:ascii="Calibri" w:hAnsi="Calibri" w:cs="Arial"/>
+          <w:color w:val="222222"/>
+        </w:rPr>
+        <w:t>MinAre</w:t>
+      </w:r>
+      <w:proofErr w:type="spellEnd"/>
+      <w:r>
+        <w:rPr>
+          <w:rFonts w:ascii="Calibri" w:hAnsi="Calibri" w:cs="Arial"/>
+          <w:color w:val="222222"/>
+        </w:rPr>
+        <w:t xml:space="preserve">), since it seems that the instances’ type influence </w:t>
       </w:r>
       <w:r>
         <w:rPr>
@@ -2948,7 +3419,21 @@
           <w:rFonts w:ascii="Calibri" w:hAnsi="Calibri" w:cs="Arial"/>
           <w:color w:val="222222"/>
         </w:rPr>
-        <w:t>on the behaiour of the proposed algorithms</w:t>
+        <w:t xml:space="preserve">on the </w:t>
+      </w:r>
+      <w:r>
+        <w:rPr>
+          <w:rFonts w:ascii="Calibri" w:hAnsi="Calibri" w:cs="Arial"/>
+          <w:color w:val="222222"/>
+        </w:rPr>
+        <w:t>behavior</w:t>
+      </w:r>
+      <w:r>
+        <w:rPr>
+          <w:rFonts w:ascii="Calibri" w:hAnsi="Calibri" w:cs="Arial"/>
+          <w:color w:val="222222"/>
+        </w:rPr>
+        <w:t xml:space="preserve"> of the proposed algorithms</w:t>
       </w:r>
       <w:r>
         <w:rPr>
@@ -2976,30 +3461,163 @@
           <w:rFonts w:ascii="Calibri" w:hAnsi="Calibri" w:cs="Arial"/>
           <w:color w:val="222222"/>
         </w:rPr>
-        <w:t xml:space="preserve"> from the total number of nodes included in solutions. In addition, the instances are of an increasing cardinality, so it would be hard to group them in separate groupes based on their sizes. Thus, we consider that further division of the instances into smaller groups would disturb the overall picture of results.</w:t>
-      </w:r>
-    </w:p>
-    <w:p>
-      <w:pPr>
-        <w:rPr>
-          <w:rFonts w:ascii="Calibri" w:hAnsi="Calibri" w:cs="Arial"/>
-          <w:color w:val="222222"/>
-        </w:rPr>
-      </w:pPr>
-      <w:r>
-        <w:rPr>
-          <w:rFonts w:ascii="Calibri" w:hAnsi="Calibri" w:cs="Arial"/>
-          <w:color w:val="222222"/>
-        </w:rPr>
-        <w:br/>
-      </w:r>
-      <w:r>
-        <w:rPr>
-          <w:rFonts w:ascii="Calibri" w:hAnsi="Calibri" w:cs="Arial"/>
-          <w:color w:val="222222"/>
-          <w:shd w:val="clear" w:color="auto" w:fill="FFFFFF"/>
-        </w:rPr>
-        <w:t>+ Some places seems to have a typo where "lower" is used instead of "higher" to describe average running time.</w:t>
+        <w:t xml:space="preserve"> from the total number of nodes included in solutions</w:t>
+      </w:r>
+      <w:r>
+        <w:rPr>
+          <w:rFonts w:ascii="Calibri" w:hAnsi="Calibri" w:cs="Arial"/>
+          <w:color w:val="222222"/>
+        </w:rPr>
+        <w:t xml:space="preserve"> (colum</w:t>
+      </w:r>
+      <w:r>
+        <w:rPr>
+          <w:rFonts w:ascii="Calibri" w:hAnsi="Calibri" w:cs="Arial"/>
+          <w:color w:val="222222"/>
+        </w:rPr>
+        <w:t>ns</w:t>
+      </w:r>
+      <w:r>
+        <w:rPr>
+          <w:rFonts w:ascii="Calibri" w:hAnsi="Calibri" w:cs="Arial"/>
+          <w:color w:val="222222"/>
+        </w:rPr>
+        <w:t xml:space="preserve"> labelled by </w:t>
+      </w:r>
+      <w:r>
+        <w:rPr>
+          <w:rFonts w:ascii="Calibri" w:hAnsi="Calibri" w:cs="Arial"/>
+          <w:color w:val="222222"/>
+          <w:lang w:val="sr-Latn-BA"/>
+        </w:rPr>
+        <w:t>|\bar{g}|</w:t>
+      </w:r>
+      <w:r>
+        <w:rPr>
+          <w:rFonts w:ascii="Calibri" w:hAnsi="Calibri" w:cs="Arial"/>
+          <w:color w:val="222222"/>
+        </w:rPr>
+        <w:t>)</w:t>
+      </w:r>
+      <w:r>
+        <w:rPr>
+          <w:rFonts w:ascii="Calibri" w:hAnsi="Calibri" w:cs="Arial"/>
+          <w:color w:val="222222"/>
+        </w:rPr>
+        <w:t>. In addition, the instances are of an increasing cardinality</w:t>
+      </w:r>
+      <w:r>
+        <w:rPr>
+          <w:rFonts w:ascii="Calibri" w:hAnsi="Calibri" w:cs="Arial"/>
+          <w:color w:val="222222"/>
+        </w:rPr>
+        <w:t xml:space="preserve"> of polygon vertices</w:t>
+      </w:r>
+      <w:r>
+        <w:rPr>
+          <w:rFonts w:ascii="Calibri" w:hAnsi="Calibri" w:cs="Arial"/>
+          <w:color w:val="222222"/>
+        </w:rPr>
+        <w:t>, so it would be hard to group them</w:t>
+      </w:r>
+      <w:r>
+        <w:rPr>
+          <w:rFonts w:ascii="Calibri" w:hAnsi="Calibri" w:cs="Arial"/>
+          <w:color w:val="222222"/>
+        </w:rPr>
+        <w:t xml:space="preserve"> </w:t>
+      </w:r>
+      <w:proofErr w:type="spellStart"/>
+      <w:r>
+        <w:rPr>
+          <w:rFonts w:ascii="Calibri" w:hAnsi="Calibri" w:cs="Arial"/>
+          <w:color w:val="222222"/>
+        </w:rPr>
+        <w:t>reasonabl</w:t>
+      </w:r>
+      <w:r>
+        <w:rPr>
+          <w:rFonts w:ascii="Calibri" w:hAnsi="Calibri" w:cs="Arial"/>
+          <w:color w:val="222222"/>
+        </w:rPr>
+        <w:t>ly</w:t>
+      </w:r>
+      <w:proofErr w:type="spellEnd"/>
+      <w:r>
+        <w:rPr>
+          <w:rFonts w:ascii="Calibri" w:hAnsi="Calibri" w:cs="Arial"/>
+          <w:color w:val="222222"/>
+        </w:rPr>
+        <w:t xml:space="preserve"> in separate groups based on their sizes. Thus, we consider that further division of the instances into smaller groups would disturb the overall </w:t>
+      </w:r>
+      <w:r>
+        <w:rPr>
+          <w:rFonts w:ascii="Calibri" w:hAnsi="Calibri" w:cs="Arial"/>
+          <w:color w:val="222222"/>
+        </w:rPr>
+        <w:t>view</w:t>
+      </w:r>
+      <w:r>
+        <w:rPr>
+          <w:rFonts w:ascii="Calibri" w:hAnsi="Calibri" w:cs="Arial"/>
+          <w:color w:val="222222"/>
+        </w:rPr>
+        <w:t xml:space="preserve"> of </w:t>
+      </w:r>
+      <w:r>
+        <w:rPr>
+          <w:rFonts w:ascii="Calibri" w:hAnsi="Calibri" w:cs="Arial"/>
+          <w:color w:val="222222"/>
+        </w:rPr>
+        <w:t>the r</w:t>
+      </w:r>
+      <w:r>
+        <w:rPr>
+          <w:rFonts w:ascii="Calibri" w:hAnsi="Calibri" w:cs="Arial"/>
+          <w:color w:val="222222"/>
+        </w:rPr>
+        <w:t>esults.</w:t>
+      </w:r>
+    </w:p>
+    <w:p>
+      <w:pPr>
+        <w:rPr>
+          <w:rFonts w:ascii="Calibri" w:hAnsi="Calibri" w:cs="Arial"/>
+          <w:color w:val="222222"/>
+        </w:rPr>
+      </w:pPr>
+      <w:r>
+        <w:rPr>
+          <w:rFonts w:ascii="Calibri" w:hAnsi="Calibri" w:cs="Arial"/>
+          <w:color w:val="222222"/>
+        </w:rPr>
+        <w:br/>
+      </w:r>
+      <w:r>
+        <w:rPr>
+          <w:rFonts w:ascii="Calibri" w:hAnsi="Calibri" w:cs="Arial"/>
+          <w:color w:val="222222"/>
+          <w:shd w:val="clear" w:color="auto" w:fill="FFFFFF"/>
+        </w:rPr>
+        <w:t xml:space="preserve">+ Some places </w:t>
+      </w:r>
+      <w:proofErr w:type="gramStart"/>
+      <w:r>
+        <w:rPr>
+          <w:rFonts w:ascii="Calibri" w:hAnsi="Calibri" w:cs="Arial"/>
+          <w:color w:val="222222"/>
+          <w:shd w:val="clear" w:color="auto" w:fill="FFFFFF"/>
+        </w:rPr>
+        <w:t>seems</w:t>
+      </w:r>
+      <w:proofErr w:type="gramEnd"/>
+      <w:r>
+        <w:rPr>
+          <w:rFonts w:ascii="Calibri" w:hAnsi="Calibri" w:cs="Arial"/>
+          <w:color w:val="222222"/>
+          <w:shd w:val="clear" w:color="auto" w:fill="FFFFFF"/>
+        </w:rPr>
+        <w:t xml:space="preserve"> to have a typo where "lower" is used instead of "higher" to describe average running time.</w:t>
       </w:r>
       <w:r>
         <w:rPr>
@@ -3135,15 +3753,65 @@
           <w:color w:val="222222"/>
           <w:shd w:val="clear" w:color="auto" w:fill="FFFFFF"/>
         </w:rPr>
-        <w:t>We agree with Referee. Fortunately, large non-covered area appears in the MinArea polygon types, while in the case of FAT polygons, the situation is much better. In the text w</w:t>
-      </w:r>
-      <w:r>
-        <w:rPr>
-          <w:rFonts w:ascii="Calibri" w:hAnsi="Calibri" w:cs="Arial"/>
-          <w:color w:val="222222"/>
-          <w:shd w:val="clear" w:color="auto" w:fill="FFFFFF"/>
-        </w:rPr>
-        <w:t>e included such a consideration.</w:t>
+        <w:t xml:space="preserve">We agree with Referee. Fortunately, large non-covered area appears in the </w:t>
+      </w:r>
+      <w:proofErr w:type="spellStart"/>
+      <w:r>
+        <w:rPr>
+          <w:rFonts w:ascii="Calibri" w:hAnsi="Calibri" w:cs="Arial"/>
+          <w:color w:val="222222"/>
+          <w:shd w:val="clear" w:color="auto" w:fill="FFFFFF"/>
+        </w:rPr>
+        <w:t>MinArea</w:t>
+      </w:r>
+      <w:proofErr w:type="spellEnd"/>
+      <w:r>
+        <w:rPr>
+          <w:rFonts w:ascii="Calibri" w:hAnsi="Calibri" w:cs="Arial"/>
+          <w:color w:val="222222"/>
+          <w:shd w:val="clear" w:color="auto" w:fill="FFFFFF"/>
+        </w:rPr>
+        <w:t xml:space="preserve"> polygon types, while in the case of FAT polygons, </w:t>
+      </w:r>
+      <w:r>
+        <w:rPr>
+          <w:rFonts w:ascii="Calibri" w:hAnsi="Calibri" w:cs="Arial"/>
+          <w:color w:val="222222"/>
+          <w:shd w:val="clear" w:color="auto" w:fill="FFFFFF"/>
+        </w:rPr>
+        <w:t xml:space="preserve">which are mainly the case of real-world applications, </w:t>
+      </w:r>
+      <w:r>
+        <w:rPr>
+          <w:rFonts w:ascii="Calibri" w:hAnsi="Calibri" w:cs="Arial"/>
+          <w:color w:val="222222"/>
+          <w:shd w:val="clear" w:color="auto" w:fill="FFFFFF"/>
+        </w:rPr>
+        <w:t>the situation is much better. In the text w</w:t>
+      </w:r>
+      <w:r>
+        <w:rPr>
+          <w:rFonts w:ascii="Calibri" w:hAnsi="Calibri" w:cs="Arial"/>
+          <w:color w:val="222222"/>
+          <w:shd w:val="clear" w:color="auto" w:fill="FFFFFF"/>
+        </w:rPr>
+        <w:t>e included such a consideratio</w:t>
+      </w:r>
+      <w:r>
+        <w:rPr>
+          <w:rFonts w:ascii="Calibri" w:hAnsi="Calibri" w:cs="Arial"/>
+          <w:color w:val="222222"/>
+          <w:shd w:val="clear" w:color="auto" w:fill="FFFFFF"/>
+        </w:rPr>
+        <w:t>n</w:t>
+      </w:r>
+      <w:r>
+        <w:rPr>
+          <w:rFonts w:ascii="Calibri" w:hAnsi="Calibri" w:cs="Arial"/>
+          <w:color w:val="222222"/>
+          <w:shd w:val="clear" w:color="auto" w:fill="FFFFFF"/>
+        </w:rPr>
+        <w:t>.</w:t>
       </w:r>
     </w:p>
     <w:p>
@@ -3177,37 +3845,210 @@
           <w:color w:val="222222"/>
           <w:shd w:val="clear" w:color="auto" w:fill="FFFFFF"/>
         </w:rPr>
-        <w:t xml:space="preserve">From Figures 2 and 3 one can conclude that the proposed algorithms are more suitable for </w:t>
-      </w:r>
-      <w:r>
-        <w:rPr>
-          <w:rFonts w:ascii="Calibri" w:hAnsi="Calibri" w:cs="Arial"/>
-          <w:color w:val="222222"/>
-          <w:shd w:val="clear" w:color="auto" w:fill="FFFFFF"/>
-        </w:rPr>
-        <w:t>polygons of large areas and wide interior</w:t>
-      </w:r>
-      <w:r>
-        <w:rPr>
-          <w:rFonts w:ascii="Calibri" w:hAnsi="Calibri" w:cs="Arial"/>
-          <w:color w:val="222222"/>
-          <w:shd w:val="clear" w:color="auto" w:fill="FFFFFF"/>
-        </w:rPr>
-        <w:t xml:space="preserve"> than for the polygons with </w:t>
-      </w:r>
-      <w:r>
-        <w:rPr>
-          <w:rFonts w:ascii="Calibri" w:hAnsi="Calibri" w:cs="Arial"/>
-          <w:color w:val="222222"/>
-          <w:shd w:val="clear" w:color="auto" w:fill="FFFFFF"/>
-        </w:rPr>
-        <w:t>small areas and tiny interior</w:t>
-      </w:r>
-      <w:r>
-        <w:rPr>
-          <w:rFonts w:ascii="Calibri" w:hAnsi="Calibri" w:cs="Arial"/>
-          <w:color w:val="222222"/>
-          <w:shd w:val="clear" w:color="auto" w:fill="FFFFFF"/>
+        <w:lastRenderedPageBreak/>
+        <w:t>From Figures 2 and 3 one can conclude that the proposed algorithms are more suitable for polygons of large areas and wide interior than for the polygons with small areas and tiny interior.</w:t>
+      </w:r>
+    </w:p>
+    <w:p>
+      <w:pPr>
+        <w:rPr>
+          <w:rFonts w:ascii="Calibri" w:hAnsi="Calibri" w:cs="Arial"/>
+          <w:color w:val="222222"/>
+          <w:shd w:val="clear" w:color="auto" w:fill="FFFFFF"/>
+        </w:rPr>
+      </w:pPr>
+      <w:r>
+        <w:rPr>
+          <w:rFonts w:ascii="Calibri" w:hAnsi="Calibri" w:cs="Arial"/>
+          <w:color w:val="222222"/>
+        </w:rPr>
+        <w:br/>
+      </w:r>
+      <w:r>
+        <w:rPr>
+          <w:rFonts w:ascii="Calibri" w:hAnsi="Calibri" w:cs="Arial"/>
+          <w:color w:val="222222"/>
+          <w:shd w:val="clear" w:color="auto" w:fill="FFFFFF"/>
+        </w:rPr>
+        <w:t>+ Figure 4 seems to show that ILP (</w:t>
+      </w:r>
+      <w:r>
+        <w:rPr>
+          <w:rFonts w:ascii="Calibri" w:hAnsi="Calibri" w:cs="Arial"/>
+          <w:color w:val="222222"/>
+          <w:shd w:val="clear" w:color="auto" w:fill="FFFFFF"/>
+        </w:rPr>
+        <w:t>CPLEX</w:t>
+      </w:r>
+      <w:r>
+        <w:rPr>
+          <w:rFonts w:ascii="Calibri" w:hAnsi="Calibri" w:cs="Arial"/>
+          <w:color w:val="222222"/>
+          <w:shd w:val="clear" w:color="auto" w:fill="FFFFFF"/>
+        </w:rPr>
+        <w:t>) is a reasonable option for most cases in comparison with the other techniques presented.</w:t>
+      </w:r>
+    </w:p>
+    <w:p>
+      <w:pPr>
+        <w:rPr>
+          <w:rFonts w:ascii="Calibri" w:hAnsi="Calibri" w:cs="Arial"/>
+          <w:b/>
+          <w:color w:val="222222"/>
+        </w:rPr>
+      </w:pPr>
+      <w:r>
+        <w:rPr>
+          <w:rFonts w:ascii="Calibri" w:hAnsi="Calibri" w:cs="Arial"/>
+          <w:b/>
+          <w:color w:val="222222"/>
+        </w:rPr>
+        <w:t xml:space="preserve">Answer: </w:t>
+      </w:r>
+    </w:p>
+    <w:p>
+      <w:pPr>
+        <w:rPr>
+          <w:rFonts w:ascii="Calibri" w:hAnsi="Calibri" w:cs="Arial"/>
+          <w:color w:val="222222"/>
+        </w:rPr>
+      </w:pPr>
+      <w:r>
+        <w:rPr>
+          <w:rFonts w:ascii="Calibri" w:hAnsi="Calibri" w:cs="Arial"/>
+          <w:color w:val="222222"/>
+        </w:rPr>
+        <w:t xml:space="preserve">Yes, we agree. Figure 4 clearly indicates that CPLEX is faster in solving FAT instances, while the execution times for </w:t>
+      </w:r>
+      <w:proofErr w:type="spellStart"/>
+      <w:r>
+        <w:rPr>
+          <w:rFonts w:ascii="Calibri" w:hAnsi="Calibri" w:cs="Arial"/>
+          <w:color w:val="222222"/>
+        </w:rPr>
+        <w:t>MinArea</w:t>
+      </w:r>
+      <w:proofErr w:type="spellEnd"/>
+      <w:r>
+        <w:rPr>
+          <w:rFonts w:ascii="Calibri" w:hAnsi="Calibri" w:cs="Arial"/>
+          <w:color w:val="222222"/>
+        </w:rPr>
+        <w:t xml:space="preserve"> instances Greedy approaches are slightly faster.</w:t>
+      </w:r>
+    </w:p>
+    <w:p>
+      <w:pPr>
+        <w:rPr>
+          <w:rFonts w:ascii="Calibri" w:hAnsi="Calibri" w:cs="Arial"/>
+          <w:color w:val="222222"/>
+          <w:shd w:val="clear" w:color="auto" w:fill="FFFFFF"/>
+        </w:rPr>
+      </w:pPr>
+      <w:r>
+        <w:rPr>
+          <w:rFonts w:ascii="Calibri" w:hAnsi="Calibri" w:cs="Arial"/>
+          <w:color w:val="222222"/>
+        </w:rPr>
+        <w:br/>
+      </w:r>
+      <w:r>
+        <w:rPr>
+          <w:rFonts w:ascii="Calibri" w:hAnsi="Calibri" w:cs="Arial"/>
+          <w:color w:val="222222"/>
+          <w:shd w:val="clear" w:color="auto" w:fill="FFFFFF"/>
+        </w:rPr>
+        <w:t>+ Caption of Figure 4 seems to be wrong.</w:t>
+      </w:r>
+    </w:p>
+    <w:p>
+      <w:pPr>
+        <w:rPr>
+          <w:rFonts w:ascii="Calibri" w:hAnsi="Calibri"/>
+          <w:b/>
+        </w:rPr>
+      </w:pPr>
+      <w:r>
+        <w:rPr>
+          <w:rFonts w:ascii="Calibri" w:hAnsi="Calibri"/>
+          <w:b/>
+        </w:rPr>
+        <w:t xml:space="preserve">Answer: </w:t>
+      </w:r>
+    </w:p>
+    <w:p>
+      <w:pPr>
+        <w:rPr>
+          <w:rFonts w:ascii="Calibri" w:hAnsi="Calibri"/>
+        </w:rPr>
+      </w:pPr>
+      <w:r>
+        <w:rPr>
+          <w:rFonts w:ascii="Calibri" w:hAnsi="Calibri"/>
+        </w:rPr>
+        <w:t>Corrected.</w:t>
+      </w:r>
+    </w:p>
+    <w:p>
+      <w:pPr>
+        <w:rPr>
+          <w:rFonts w:ascii="Calibri" w:hAnsi="Calibri"/>
+        </w:rPr>
+      </w:pPr>
+    </w:p>
+    <w:p>
+      <w:pPr>
+        <w:rPr>
+          <w:rFonts w:ascii="Calibri" w:hAnsi="Calibri"/>
+        </w:rPr>
+      </w:pPr>
+    </w:p>
+    <w:p>
+      <w:pPr>
+        <w:jc w:val="both"/>
+        <w:rPr>
+          <w:rFonts w:ascii="Calibri" w:hAnsi="Calibri"/>
+          <w:b/>
+          <w:bCs/>
+          <w:sz w:val="32"/>
+          <w:szCs w:val="32"/>
+          <w:u w:val="single"/>
+          <w:lang w:val="sr-Latn-CS"/>
+        </w:rPr>
+      </w:pPr>
+      <w:r>
+        <w:rPr>
+          <w:rFonts w:ascii="Calibri" w:hAnsi="Calibri"/>
+          <w:b/>
+          <w:bCs/>
+          <w:sz w:val="32"/>
+          <w:szCs w:val="32"/>
+          <w:u w:val="single"/>
+          <w:lang w:val="sr-Latn-CS"/>
+        </w:rPr>
+        <w:t xml:space="preserve">Answers to Reviewer </w:t>
+      </w:r>
+      <w:r>
+        <w:rPr>
+          <w:rFonts w:ascii="Calibri" w:hAnsi="Calibri"/>
+          <w:b/>
+          <w:bCs/>
+          <w:sz w:val="32"/>
+          <w:szCs w:val="32"/>
+          <w:u w:val="single"/>
+          <w:lang w:val="sr-Latn-CS"/>
+        </w:rPr>
+        <w:t>2</w:t>
+      </w:r>
+      <w:r>
+        <w:rPr>
+          <w:rFonts w:ascii="Calibri" w:hAnsi="Calibri"/>
+          <w:b/>
+          <w:bCs/>
+          <w:sz w:val="32"/>
+          <w:szCs w:val="32"/>
+          <w:u w:val="single"/>
+          <w:lang w:val="sr-Latn-CS"/>
         </w:rPr>
         <w:t>.</w:t>
       </w:r>
@@ -3215,128 +4056,2204 @@
     <w:p>
       <w:pPr>
         <w:rPr>
-          <w:rFonts w:ascii="Calibri" w:hAnsi="Calibri" w:cs="Arial"/>
-          <w:b/>
-          <w:color w:val="222222"/>
-        </w:rPr>
-      </w:pPr>
-    </w:p>
-    <w:p>
-      <w:pPr>
-        <w:rPr>
-          <w:rFonts w:ascii="Calibri" w:hAnsi="Calibri" w:cs="Arial"/>
-          <w:b/>
-          <w:color w:val="222222"/>
-        </w:rPr>
-      </w:pPr>
-    </w:p>
-    <w:p>
-      <w:pPr>
-        <w:rPr>
-          <w:rFonts w:ascii="Calibri" w:hAnsi="Calibri" w:cs="Arial"/>
-          <w:color w:val="222222"/>
-          <w:shd w:val="clear" w:color="auto" w:fill="FFFFFF"/>
-        </w:rPr>
-      </w:pPr>
-      <w:r>
-        <w:rPr>
-          <w:rFonts w:ascii="Calibri" w:hAnsi="Calibri" w:cs="Arial"/>
-          <w:color w:val="222222"/>
-        </w:rPr>
-        <w:br/>
-      </w:r>
-      <w:r>
-        <w:rPr>
-          <w:rFonts w:ascii="Calibri" w:hAnsi="Calibri" w:cs="Arial"/>
-          <w:color w:val="222222"/>
-          <w:shd w:val="clear" w:color="auto" w:fill="FFFFFF"/>
-        </w:rPr>
-        <w:t>+ Figure 4 seems to show that ILP (cplex) is a reasonable option for most cases in comparison with the other techniques presented.</w:t>
-      </w:r>
-    </w:p>
-    <w:p>
-      <w:pPr>
-        <w:rPr>
-          <w:rFonts w:ascii="Calibri" w:hAnsi="Calibri" w:cs="Arial"/>
-          <w:b/>
-          <w:color w:val="222222"/>
-        </w:rPr>
-      </w:pPr>
-      <w:r>
-        <w:rPr>
-          <w:rFonts w:ascii="Calibri" w:hAnsi="Calibri" w:cs="Arial"/>
-          <w:b/>
-          <w:color w:val="222222"/>
-        </w:rPr>
-        <w:t xml:space="preserve">Answer: </w:t>
-      </w:r>
-    </w:p>
-    <w:p>
-      <w:pPr>
-        <w:rPr>
-          <w:rFonts w:ascii="Calibri" w:hAnsi="Calibri" w:cs="Arial"/>
-          <w:color w:val="222222"/>
-        </w:rPr>
-      </w:pPr>
-      <w:r>
-        <w:rPr>
-          <w:rFonts w:ascii="Calibri" w:hAnsi="Calibri" w:cs="Arial"/>
-          <w:color w:val="222222"/>
-        </w:rPr>
-        <w:t>Yes, we agree. Figure 4 clearly indicates that CPLEX is faster in solving FAT instances, while the execution times for MinArea instances Greedy approaches are slightly faster.</w:t>
-      </w:r>
-    </w:p>
-    <w:p>
-      <w:pPr>
-        <w:rPr>
-          <w:rFonts w:ascii="Calibri" w:hAnsi="Calibri" w:cs="Arial"/>
-          <w:color w:val="222222"/>
-          <w:shd w:val="clear" w:color="auto" w:fill="FFFFFF"/>
-        </w:rPr>
-      </w:pPr>
-      <w:r>
-        <w:rPr>
-          <w:rFonts w:ascii="Calibri" w:hAnsi="Calibri" w:cs="Arial"/>
-          <w:color w:val="222222"/>
-        </w:rPr>
-        <w:br/>
-      </w:r>
-      <w:r>
-        <w:rPr>
-          <w:rFonts w:ascii="Calibri" w:hAnsi="Calibri" w:cs="Arial"/>
-          <w:color w:val="222222"/>
-          <w:shd w:val="clear" w:color="auto" w:fill="FFFFFF"/>
-        </w:rPr>
-        <w:t>+ Caption of Figure 4 seems to be wrong.</w:t>
-      </w:r>
-    </w:p>
-    <w:p>
-      <w:pPr>
-        <w:rPr>
-          <w:rFonts w:ascii="Calibri" w:hAnsi="Calibri"/>
-          <w:b/>
-        </w:rPr>
-      </w:pPr>
-      <w:r>
-        <w:rPr>
-          <w:rFonts w:ascii="Calibri" w:hAnsi="Calibri"/>
-          <w:b/>
-        </w:rPr>
-        <w:t xml:space="preserve">Answer: </w:t>
-      </w:r>
-    </w:p>
-    <w:p>
-      <w:pPr>
-        <w:rPr>
-          <w:rFonts w:ascii="Calibri" w:hAnsi="Calibri"/>
-        </w:rPr>
-      </w:pPr>
-      <w:r>
-        <w:rPr>
-          <w:rFonts w:ascii="Calibri" w:hAnsi="Calibri"/>
-        </w:rPr>
-        <w:t>Corrected.</w:t>
-      </w:r>
+          <w:rFonts w:ascii="Calibri" w:hAnsi="Calibri"/>
+          <w:sz w:val="32"/>
+          <w:szCs w:val="32"/>
+          <w:u w:val="single"/>
+        </w:rPr>
+      </w:pPr>
+    </w:p>
+    <w:p>
+      <w:pPr>
+        <w:rPr>
+          <w:rFonts w:ascii="Arial" w:hAnsi="Arial" w:cs="Arial"/>
+          <w:color w:val="222222"/>
+          <w:shd w:val="clear" w:color="auto" w:fill="FFFFFF"/>
+        </w:rPr>
+      </w:pPr>
+      <w:r>
+        <w:rPr>
+          <w:rFonts w:ascii="Arial" w:hAnsi="Arial" w:cs="Arial"/>
+          <w:color w:val="222222"/>
+          <w:shd w:val="clear" w:color="auto" w:fill="FFFFFF"/>
+        </w:rPr>
+        <w:t>Abstract:</w:t>
+      </w:r>
+      <w:r>
+        <w:rPr>
+          <w:rFonts w:ascii="Arial" w:hAnsi="Arial" w:cs="Arial"/>
+          <w:color w:val="222222"/>
+        </w:rPr>
+        <w:br/>
+      </w:r>
+      <w:r>
+        <w:rPr>
+          <w:rFonts w:ascii="Arial" w:hAnsi="Arial" w:cs="Arial"/>
+          <w:color w:val="222222"/>
+        </w:rPr>
+        <w:br/>
+      </w:r>
+      <w:r>
+        <w:rPr>
+          <w:rFonts w:ascii="Arial" w:hAnsi="Arial" w:cs="Arial"/>
+          <w:color w:val="222222"/>
+          <w:shd w:val="clear" w:color="auto" w:fill="FFFFFF"/>
+        </w:rPr>
+        <w:t>1. The first sentence is too long and confusing (...which...which...such).</w:t>
+      </w:r>
+      <w:r>
+        <w:rPr>
+          <w:rFonts w:ascii="Arial" w:hAnsi="Arial" w:cs="Arial"/>
+          <w:color w:val="222222"/>
+        </w:rPr>
+        <w:br/>
+      </w:r>
+      <w:r>
+        <w:rPr>
+          <w:rFonts w:ascii="Arial" w:hAnsi="Arial" w:cs="Arial"/>
+          <w:color w:val="222222"/>
+        </w:rPr>
+        <w:br/>
+      </w:r>
+      <w:r>
+        <w:rPr>
+          <w:rFonts w:ascii="Arial" w:hAnsi="Arial" w:cs="Arial"/>
+          <w:color w:val="222222"/>
+          <w:shd w:val="clear" w:color="auto" w:fill="FFFFFF"/>
+        </w:rPr>
+        <w:t xml:space="preserve">2. any piece of room is covered </w:t>
+      </w:r>
+      <w:proofErr w:type="gramStart"/>
+      <w:r>
+        <w:rPr>
+          <w:rFonts w:ascii="Arial" w:hAnsi="Arial" w:cs="Arial"/>
+          <w:color w:val="222222"/>
+          <w:shd w:val="clear" w:color="auto" w:fill="FFFFFF"/>
+        </w:rPr>
+        <w:t>-[</w:t>
+      </w:r>
+      <w:proofErr w:type="gramEnd"/>
+      <w:r>
+        <w:rPr>
+          <w:rFonts w:ascii="Arial" w:hAnsi="Arial" w:cs="Arial"/>
+          <w:color w:val="222222"/>
+          <w:shd w:val="clear" w:color="auto" w:fill="FFFFFF"/>
+        </w:rPr>
+        <w:t>maybe something like]-&gt; all interior space is covered</w:t>
+      </w:r>
+      <w:r>
+        <w:rPr>
+          <w:rFonts w:ascii="Arial" w:hAnsi="Arial" w:cs="Arial"/>
+          <w:color w:val="222222"/>
+        </w:rPr>
+        <w:br/>
+      </w:r>
+      <w:r>
+        <w:rPr>
+          <w:rFonts w:ascii="Arial" w:hAnsi="Arial" w:cs="Arial"/>
+          <w:color w:val="222222"/>
+        </w:rPr>
+        <w:br/>
+      </w:r>
+      <w:r>
+        <w:rPr>
+          <w:rFonts w:ascii="Arial" w:hAnsi="Arial" w:cs="Arial"/>
+          <w:color w:val="222222"/>
+          <w:shd w:val="clear" w:color="auto" w:fill="FFFFFF"/>
+        </w:rPr>
+        <w:t>3. In order to solve --&gt; To solve</w:t>
+      </w:r>
+      <w:r>
+        <w:rPr>
+          <w:rFonts w:ascii="Arial" w:hAnsi="Arial" w:cs="Arial"/>
+          <w:color w:val="222222"/>
+        </w:rPr>
+        <w:br/>
+      </w:r>
+      <w:r>
+        <w:rPr>
+          <w:rFonts w:ascii="Arial" w:hAnsi="Arial" w:cs="Arial"/>
+          <w:color w:val="222222"/>
+        </w:rPr>
+        <w:br/>
+      </w:r>
+      <w:r>
+        <w:rPr>
+          <w:rFonts w:ascii="Arial" w:hAnsi="Arial" w:cs="Arial"/>
+          <w:color w:val="222222"/>
+          <w:shd w:val="clear" w:color="auto" w:fill="FFFFFF"/>
+        </w:rPr>
+        <w:t>4. trade off --&gt; tradeoff</w:t>
+      </w:r>
+      <w:r>
+        <w:rPr>
+          <w:rFonts w:ascii="Arial" w:hAnsi="Arial" w:cs="Arial"/>
+          <w:color w:val="222222"/>
+        </w:rPr>
+        <w:br/>
+      </w:r>
+      <w:r>
+        <w:rPr>
+          <w:rFonts w:ascii="Arial" w:hAnsi="Arial" w:cs="Arial"/>
+          <w:color w:val="222222"/>
+        </w:rPr>
+        <w:br/>
+      </w:r>
+      <w:r>
+        <w:rPr>
+          <w:rFonts w:ascii="Arial" w:hAnsi="Arial" w:cs="Arial"/>
+          <w:color w:val="222222"/>
+          <w:shd w:val="clear" w:color="auto" w:fill="FFFFFF"/>
+        </w:rPr>
+        <w:t>5. well known --&gt; well-known</w:t>
+      </w:r>
+      <w:r>
+        <w:rPr>
+          <w:rFonts w:ascii="Arial" w:hAnsi="Arial" w:cs="Arial"/>
+          <w:color w:val="222222"/>
+        </w:rPr>
+        <w:br/>
+      </w:r>
+      <w:r>
+        <w:rPr>
+          <w:rFonts w:ascii="Arial" w:hAnsi="Arial" w:cs="Arial"/>
+          <w:color w:val="222222"/>
+        </w:rPr>
+        <w:br/>
+      </w:r>
+      <w:r>
+        <w:rPr>
+          <w:rFonts w:ascii="Arial" w:hAnsi="Arial" w:cs="Arial"/>
+          <w:color w:val="222222"/>
+          <w:shd w:val="clear" w:color="auto" w:fill="FFFFFF"/>
+        </w:rPr>
+        <w:t>6. are able to --&gt; can</w:t>
+      </w:r>
+    </w:p>
+    <w:p>
+      <w:pPr>
+        <w:rPr>
+          <w:rFonts w:ascii="Arial" w:hAnsi="Arial" w:cs="Arial"/>
+          <w:color w:val="222222"/>
+        </w:rPr>
+      </w:pPr>
+    </w:p>
+    <w:p>
+      <w:pPr>
+        <w:rPr>
+          <w:rFonts w:ascii="Arial" w:hAnsi="Arial" w:cs="Arial"/>
+          <w:color w:val="222222"/>
+        </w:rPr>
+      </w:pPr>
+      <w:r>
+        <w:rPr>
+          <w:rFonts w:ascii="Arial" w:hAnsi="Arial" w:cs="Arial"/>
+          <w:b/>
+          <w:color w:val="222222"/>
+        </w:rPr>
+        <w:t>Answer:</w:t>
+      </w:r>
+      <w:r>
+        <w:rPr>
+          <w:rFonts w:ascii="Arial" w:hAnsi="Arial" w:cs="Arial"/>
+          <w:color w:val="222222"/>
+        </w:rPr>
+        <w:t xml:space="preserve"> TODO</w:t>
+      </w:r>
+      <w:r>
+        <w:rPr>
+          <w:rFonts w:ascii="Arial" w:hAnsi="Arial" w:cs="Arial"/>
+          <w:color w:val="222222"/>
+        </w:rPr>
+        <w:br/>
+      </w:r>
+      <w:r>
+        <w:rPr>
+          <w:rFonts w:ascii="Arial" w:hAnsi="Arial" w:cs="Arial"/>
+          <w:color w:val="222222"/>
+        </w:rPr>
+        <w:br/>
+      </w:r>
+      <w:r>
+        <w:rPr>
+          <w:rFonts w:ascii="Arial" w:hAnsi="Arial" w:cs="Arial"/>
+          <w:color w:val="222222"/>
+          <w:shd w:val="clear" w:color="auto" w:fill="FFFFFF"/>
+        </w:rPr>
+        <w:t>Page 1:</w:t>
+      </w:r>
+      <w:r>
+        <w:rPr>
+          <w:rFonts w:ascii="Arial" w:hAnsi="Arial" w:cs="Arial"/>
+          <w:color w:val="222222"/>
+        </w:rPr>
+        <w:br/>
+      </w:r>
+      <w:r>
+        <w:rPr>
+          <w:rFonts w:ascii="Arial" w:hAnsi="Arial" w:cs="Arial"/>
+          <w:color w:val="222222"/>
+        </w:rPr>
+        <w:br/>
+      </w:r>
+      <w:r>
+        <w:rPr>
+          <w:rFonts w:ascii="Arial" w:hAnsi="Arial" w:cs="Arial"/>
+          <w:color w:val="222222"/>
+          <w:shd w:val="clear" w:color="auto" w:fill="FFFFFF"/>
+        </w:rPr>
+        <w:t>1. It is not clear from the problem definition what is the restriction on the G points selection.</w:t>
+      </w:r>
+      <w:r>
+        <w:rPr>
+          <w:rFonts w:ascii="Arial" w:hAnsi="Arial" w:cs="Arial"/>
+          <w:color w:val="222222"/>
+        </w:rPr>
+        <w:br/>
+      </w:r>
+      <w:r>
+        <w:rPr>
+          <w:rFonts w:ascii="Arial" w:hAnsi="Arial" w:cs="Arial"/>
+          <w:color w:val="222222"/>
+          <w:shd w:val="clear" w:color="auto" w:fill="FFFFFF"/>
+        </w:rPr>
+        <w:t xml:space="preserve">Is it restricted at all, or the restrictions is to P interior, or only at the P contours, or only P </w:t>
+      </w:r>
+      <w:r>
+        <w:rPr>
+          <w:rFonts w:ascii="Arial" w:hAnsi="Arial" w:cs="Arial"/>
+          <w:color w:val="222222"/>
+          <w:shd w:val="clear" w:color="auto" w:fill="FFFFFF"/>
+        </w:rPr>
+        <w:lastRenderedPageBreak/>
+        <w:t>vertices?</w:t>
+      </w:r>
+      <w:r>
+        <w:rPr>
+          <w:rFonts w:ascii="Arial" w:hAnsi="Arial" w:cs="Arial"/>
+          <w:color w:val="222222"/>
+        </w:rPr>
+        <w:br/>
+      </w:r>
+      <w:r>
+        <w:rPr>
+          <w:rFonts w:ascii="Arial" w:hAnsi="Arial" w:cs="Arial"/>
+          <w:b/>
+          <w:color w:val="222222"/>
+        </w:rPr>
+        <w:t>Answer:</w:t>
+      </w:r>
+      <w:r>
+        <w:rPr>
+          <w:rFonts w:ascii="Arial" w:hAnsi="Arial" w:cs="Arial"/>
+          <w:color w:val="222222"/>
+        </w:rPr>
+        <w:t xml:space="preserve"> TODO</w:t>
+      </w:r>
+    </w:p>
+    <w:p>
+      <w:pPr>
+        <w:rPr>
+          <w:rFonts w:ascii="Arial" w:hAnsi="Arial" w:cs="Arial"/>
+          <w:color w:val="222222"/>
+          <w:shd w:val="clear" w:color="auto" w:fill="FFFFFF"/>
+        </w:rPr>
+      </w:pPr>
+      <w:r>
+        <w:rPr>
+          <w:rFonts w:ascii="Arial" w:hAnsi="Arial" w:cs="Arial"/>
+          <w:color w:val="222222"/>
+        </w:rPr>
+        <w:br/>
+      </w:r>
+      <w:r>
+        <w:rPr>
+          <w:rFonts w:ascii="Arial" w:hAnsi="Arial" w:cs="Arial"/>
+          <w:color w:val="222222"/>
+          <w:shd w:val="clear" w:color="auto" w:fill="FFFFFF"/>
+        </w:rPr>
+        <w:t xml:space="preserve">2. from </w:t>
+      </w:r>
+      <w:proofErr w:type="spellStart"/>
+      <w:r>
+        <w:rPr>
+          <w:rFonts w:ascii="Arial" w:hAnsi="Arial" w:cs="Arial"/>
+          <w:color w:val="222222"/>
+          <w:shd w:val="clear" w:color="auto" w:fill="FFFFFF"/>
+        </w:rPr>
+        <w:t>G as</w:t>
+      </w:r>
+      <w:proofErr w:type="spellEnd"/>
+      <w:r>
+        <w:rPr>
+          <w:rFonts w:ascii="Arial" w:hAnsi="Arial" w:cs="Arial"/>
+          <w:color w:val="222222"/>
+          <w:shd w:val="clear" w:color="auto" w:fill="FFFFFF"/>
+        </w:rPr>
+        <w:t xml:space="preserve"> guards --&gt; from G are called guards</w:t>
+      </w:r>
+      <w:r>
+        <w:rPr>
+          <w:rFonts w:ascii="Arial" w:hAnsi="Arial" w:cs="Arial"/>
+          <w:color w:val="222222"/>
+        </w:rPr>
+        <w:br/>
+      </w:r>
+      <w:r>
+        <w:rPr>
+          <w:rFonts w:ascii="Arial" w:hAnsi="Arial" w:cs="Arial"/>
+          <w:color w:val="222222"/>
+        </w:rPr>
+        <w:br/>
+      </w:r>
+      <w:r>
+        <w:rPr>
+          <w:rFonts w:ascii="Arial" w:hAnsi="Arial" w:cs="Arial"/>
+          <w:color w:val="222222"/>
+          <w:shd w:val="clear" w:color="auto" w:fill="FFFFFF"/>
+        </w:rPr>
+        <w:t>3. motivated from --&gt; motivated by</w:t>
+      </w:r>
+      <w:r>
+        <w:rPr>
+          <w:rFonts w:ascii="Arial" w:hAnsi="Arial" w:cs="Arial"/>
+          <w:color w:val="222222"/>
+        </w:rPr>
+        <w:br/>
+      </w:r>
+      <w:r>
+        <w:rPr>
+          <w:rFonts w:ascii="Arial" w:hAnsi="Arial" w:cs="Arial"/>
+          <w:color w:val="222222"/>
+        </w:rPr>
+        <w:br/>
+      </w:r>
+      <w:r>
+        <w:rPr>
+          <w:rFonts w:ascii="Arial" w:hAnsi="Arial" w:cs="Arial"/>
+          <w:color w:val="222222"/>
+          <w:shd w:val="clear" w:color="auto" w:fill="FFFFFF"/>
+        </w:rPr>
+        <w:t>4. proofed --&gt; proved</w:t>
+      </w:r>
+      <w:r>
+        <w:rPr>
+          <w:rFonts w:ascii="Arial" w:hAnsi="Arial" w:cs="Arial"/>
+          <w:color w:val="222222"/>
+        </w:rPr>
+        <w:br/>
+      </w:r>
+      <w:r>
+        <w:rPr>
+          <w:rFonts w:ascii="Arial" w:hAnsi="Arial" w:cs="Arial"/>
+          <w:color w:val="222222"/>
+        </w:rPr>
+        <w:br/>
+      </w:r>
+      <w:r>
+        <w:rPr>
+          <w:rFonts w:ascii="Arial" w:hAnsi="Arial" w:cs="Arial"/>
+          <w:color w:val="222222"/>
+          <w:shd w:val="clear" w:color="auto" w:fill="FFFFFF"/>
+        </w:rPr>
+        <w:t>5. In the course of this study --&gt; In this study</w:t>
+      </w:r>
+      <w:r>
+        <w:rPr>
+          <w:rFonts w:ascii="Arial" w:hAnsi="Arial" w:cs="Arial"/>
+          <w:color w:val="222222"/>
+        </w:rPr>
+        <w:br/>
+      </w:r>
+      <w:r>
+        <w:rPr>
+          <w:rFonts w:ascii="Arial" w:hAnsi="Arial" w:cs="Arial"/>
+          <w:color w:val="222222"/>
+        </w:rPr>
+        <w:br/>
+      </w:r>
+      <w:r>
+        <w:rPr>
+          <w:rFonts w:ascii="Arial" w:hAnsi="Arial" w:cs="Arial"/>
+          <w:color w:val="222222"/>
+          <w:shd w:val="clear" w:color="auto" w:fill="FFFFFF"/>
+        </w:rPr>
+        <w:t>6. may depends --&gt; may depend</w:t>
+      </w:r>
+      <w:r>
+        <w:rPr>
+          <w:rFonts w:ascii="Arial" w:hAnsi="Arial" w:cs="Arial"/>
+          <w:color w:val="222222"/>
+        </w:rPr>
+        <w:br/>
+      </w:r>
+      <w:r>
+        <w:rPr>
+          <w:rFonts w:ascii="Arial" w:hAnsi="Arial" w:cs="Arial"/>
+          <w:color w:val="222222"/>
+        </w:rPr>
+        <w:br/>
+      </w:r>
+      <w:r>
+        <w:rPr>
+          <w:rFonts w:ascii="Arial" w:hAnsi="Arial" w:cs="Arial"/>
+          <w:b/>
+          <w:color w:val="222222"/>
+        </w:rPr>
+        <w:t>Answer:</w:t>
+      </w:r>
+      <w:r>
+        <w:rPr>
+          <w:rFonts w:ascii="Arial" w:hAnsi="Arial" w:cs="Arial"/>
+          <w:color w:val="222222"/>
+        </w:rPr>
+        <w:t xml:space="preserve"> TODO</w:t>
+      </w:r>
+    </w:p>
+    <w:p>
+      <w:pPr>
+        <w:rPr>
+          <w:rFonts w:ascii="Arial" w:hAnsi="Arial" w:cs="Arial"/>
+          <w:color w:val="222222"/>
+          <w:shd w:val="clear" w:color="auto" w:fill="FFFFFF"/>
+        </w:rPr>
+      </w:pPr>
+      <w:r>
+        <w:rPr>
+          <w:rFonts w:ascii="Arial" w:hAnsi="Arial" w:cs="Arial"/>
+          <w:color w:val="222222"/>
+          <w:shd w:val="clear" w:color="auto" w:fill="FFFFFF"/>
+        </w:rPr>
+        <w:t>7. It is well known that AGP… --&gt; Please, include the reference that supports this statement.</w:t>
+      </w:r>
+      <w:r>
+        <w:rPr>
+          <w:rFonts w:ascii="Arial" w:hAnsi="Arial" w:cs="Arial"/>
+          <w:color w:val="222222"/>
+        </w:rPr>
+        <w:br/>
+      </w:r>
+      <w:r>
+        <w:rPr>
+          <w:rFonts w:ascii="Arial" w:hAnsi="Arial" w:cs="Arial"/>
+          <w:color w:val="222222"/>
+        </w:rPr>
+        <w:br/>
+      </w:r>
+      <w:r>
+        <w:rPr>
+          <w:rFonts w:ascii="Arial" w:hAnsi="Arial" w:cs="Arial"/>
+          <w:b/>
+          <w:color w:val="222222"/>
+        </w:rPr>
+        <w:t>Answer:</w:t>
+      </w:r>
+      <w:r>
+        <w:rPr>
+          <w:rFonts w:ascii="Arial" w:hAnsi="Arial" w:cs="Arial"/>
+          <w:color w:val="222222"/>
+        </w:rPr>
+        <w:t xml:space="preserve"> TODO</w:t>
+      </w:r>
+    </w:p>
+    <w:p>
+      <w:pPr>
+        <w:rPr>
+          <w:rFonts w:ascii="Arial" w:hAnsi="Arial" w:cs="Arial"/>
+          <w:color w:val="222222"/>
+        </w:rPr>
+      </w:pPr>
+      <w:r>
+        <w:rPr>
+          <w:rFonts w:ascii="Arial" w:hAnsi="Arial" w:cs="Arial"/>
+          <w:color w:val="222222"/>
+          <w:shd w:val="clear" w:color="auto" w:fill="FFFFFF"/>
+        </w:rPr>
+        <w:t>8. “The appropriate discretization should be performed in such a way that if each point from the discretized set D(P) is covered, then the whole polygon P is covered.”</w:t>
+      </w:r>
+      <w:r>
+        <w:rPr>
+          <w:rFonts w:ascii="Arial" w:hAnsi="Arial" w:cs="Arial"/>
+          <w:color w:val="222222"/>
+        </w:rPr>
+        <w:br/>
+      </w:r>
+      <w:r>
+        <w:rPr>
+          <w:rFonts w:ascii="Arial" w:hAnsi="Arial" w:cs="Arial"/>
+          <w:color w:val="222222"/>
+          <w:shd w:val="clear" w:color="auto" w:fill="FFFFFF"/>
+        </w:rPr>
+        <w:t>Introduce D(P) before using it – just place it appropriately in the previous sentence.</w:t>
+      </w:r>
+      <w:r>
+        <w:rPr>
+          <w:rFonts w:ascii="Arial" w:hAnsi="Arial" w:cs="Arial"/>
+          <w:color w:val="222222"/>
+        </w:rPr>
+        <w:br/>
+      </w:r>
+    </w:p>
+    <w:p>
+      <w:pPr>
+        <w:rPr>
+          <w:rFonts w:ascii="Arial" w:hAnsi="Arial" w:cs="Arial"/>
+          <w:color w:val="222222"/>
+        </w:rPr>
+      </w:pPr>
+      <w:r>
+        <w:rPr>
+          <w:rFonts w:ascii="Arial" w:hAnsi="Arial" w:cs="Arial"/>
+          <w:b/>
+          <w:color w:val="222222"/>
+        </w:rPr>
+        <w:t>Answer:</w:t>
+      </w:r>
+      <w:r>
+        <w:rPr>
+          <w:rFonts w:ascii="Arial" w:hAnsi="Arial" w:cs="Arial"/>
+          <w:color w:val="222222"/>
+        </w:rPr>
+        <w:t xml:space="preserve"> TODO</w:t>
+      </w:r>
+    </w:p>
+    <w:p>
+      <w:pPr>
+        <w:rPr>
+          <w:rFonts w:ascii="Arial" w:hAnsi="Arial" w:cs="Arial"/>
+          <w:color w:val="222222"/>
+          <w:shd w:val="clear" w:color="auto" w:fill="FFFFFF"/>
+        </w:rPr>
+      </w:pPr>
+      <w:r>
+        <w:rPr>
+          <w:rFonts w:ascii="Arial" w:hAnsi="Arial" w:cs="Arial"/>
+          <w:color w:val="222222"/>
+        </w:rPr>
+        <w:br/>
+      </w:r>
+      <w:r>
+        <w:rPr>
+          <w:rFonts w:ascii="Arial" w:hAnsi="Arial" w:cs="Arial"/>
+          <w:color w:val="222222"/>
+          <w:shd w:val="clear" w:color="auto" w:fill="FFFFFF"/>
+        </w:rPr>
+        <w:t>Page 2:</w:t>
+      </w:r>
+      <w:r>
+        <w:rPr>
+          <w:rFonts w:ascii="Arial" w:hAnsi="Arial" w:cs="Arial"/>
+          <w:color w:val="222222"/>
+        </w:rPr>
+        <w:br/>
+      </w:r>
+      <w:r>
+        <w:rPr>
+          <w:rFonts w:ascii="Arial" w:hAnsi="Arial" w:cs="Arial"/>
+          <w:color w:val="222222"/>
+        </w:rPr>
+        <w:br/>
+      </w:r>
+      <w:r>
+        <w:rPr>
+          <w:rFonts w:ascii="Arial" w:hAnsi="Arial" w:cs="Arial"/>
+          <w:color w:val="222222"/>
+          <w:shd w:val="clear" w:color="auto" w:fill="FFFFFF"/>
+        </w:rPr>
+        <w:t>1. trade off --&gt; tradeoff</w:t>
+      </w:r>
+      <w:r>
+        <w:rPr>
+          <w:rFonts w:ascii="Arial" w:hAnsi="Arial" w:cs="Arial"/>
+          <w:color w:val="222222"/>
+        </w:rPr>
+        <w:br/>
+      </w:r>
+      <w:r>
+        <w:rPr>
+          <w:rFonts w:ascii="Arial" w:hAnsi="Arial" w:cs="Arial"/>
+          <w:color w:val="222222"/>
+        </w:rPr>
+        <w:br/>
+      </w:r>
+      <w:r>
+        <w:rPr>
+          <w:rFonts w:ascii="Arial" w:hAnsi="Arial" w:cs="Arial"/>
+          <w:color w:val="222222"/>
+          <w:shd w:val="clear" w:color="auto" w:fill="FFFFFF"/>
+        </w:rPr>
+        <w:t xml:space="preserve">2. </w:t>
+      </w:r>
+      <w:proofErr w:type="spellStart"/>
+      <w:r>
+        <w:rPr>
+          <w:rFonts w:ascii="Arial" w:hAnsi="Arial" w:cs="Arial"/>
+          <w:color w:val="222222"/>
+          <w:shd w:val="clear" w:color="auto" w:fill="FFFFFF"/>
+        </w:rPr>
+        <w:t>analysed</w:t>
+      </w:r>
+      <w:proofErr w:type="spellEnd"/>
+      <w:r>
+        <w:rPr>
+          <w:rFonts w:ascii="Arial" w:hAnsi="Arial" w:cs="Arial"/>
+          <w:color w:val="222222"/>
+          <w:shd w:val="clear" w:color="auto" w:fill="FFFFFF"/>
+        </w:rPr>
+        <w:t xml:space="preserve"> --&gt; analyzed</w:t>
+      </w:r>
+      <w:r>
+        <w:rPr>
+          <w:rFonts w:ascii="Arial" w:hAnsi="Arial" w:cs="Arial"/>
+          <w:color w:val="222222"/>
+        </w:rPr>
+        <w:br/>
+      </w:r>
+      <w:r>
+        <w:rPr>
+          <w:rFonts w:ascii="Arial" w:hAnsi="Arial" w:cs="Arial"/>
+          <w:color w:val="222222"/>
+        </w:rPr>
+        <w:br/>
+      </w:r>
+      <w:r>
+        <w:rPr>
+          <w:rFonts w:ascii="Arial" w:hAnsi="Arial" w:cs="Arial"/>
+          <w:color w:val="222222"/>
+          <w:shd w:val="clear" w:color="auto" w:fill="FFFFFF"/>
+        </w:rPr>
+        <w:t>3. It should be noticed --&gt; It should be noted</w:t>
+      </w:r>
+      <w:r>
+        <w:rPr>
+          <w:rFonts w:ascii="Arial" w:hAnsi="Arial" w:cs="Arial"/>
+          <w:color w:val="222222"/>
+        </w:rPr>
+        <w:br/>
+      </w:r>
+      <w:r>
+        <w:rPr>
+          <w:rFonts w:ascii="Arial" w:hAnsi="Arial" w:cs="Arial"/>
+          <w:color w:val="222222"/>
+        </w:rPr>
+        <w:br/>
+      </w:r>
+      <w:r>
+        <w:rPr>
+          <w:rFonts w:ascii="Arial" w:hAnsi="Arial" w:cs="Arial"/>
+          <w:color w:val="222222"/>
+          <w:shd w:val="clear" w:color="auto" w:fill="FFFFFF"/>
+        </w:rPr>
+        <w:t>4. In this way --&gt; This way</w:t>
+      </w:r>
+    </w:p>
+    <w:p>
+      <w:pPr>
+        <w:rPr>
+          <w:rFonts w:ascii="Arial" w:hAnsi="Arial" w:cs="Arial"/>
+          <w:color w:val="222222"/>
+          <w:shd w:val="clear" w:color="auto" w:fill="FFFFFF"/>
+        </w:rPr>
+      </w:pPr>
+      <w:r>
+        <w:rPr>
+          <w:rFonts w:ascii="Arial" w:hAnsi="Arial" w:cs="Arial"/>
+          <w:color w:val="222222"/>
+        </w:rPr>
+        <w:br/>
+      </w:r>
+      <w:r>
+        <w:rPr>
+          <w:rFonts w:ascii="Arial" w:hAnsi="Arial" w:cs="Arial"/>
+          <w:b/>
+          <w:color w:val="222222"/>
+        </w:rPr>
+        <w:t>Answer:</w:t>
+      </w:r>
+      <w:r>
+        <w:rPr>
+          <w:rFonts w:ascii="Arial" w:hAnsi="Arial" w:cs="Arial"/>
+          <w:color w:val="222222"/>
+        </w:rPr>
+        <w:t xml:space="preserve"> TODO</w:t>
+      </w:r>
+      <w:r>
+        <w:rPr>
+          <w:rFonts w:ascii="Arial" w:hAnsi="Arial" w:cs="Arial"/>
+          <w:color w:val="222222"/>
+        </w:rPr>
+        <w:br/>
+      </w:r>
+    </w:p>
+    <w:p>
+      <w:pPr>
+        <w:rPr>
+          <w:rFonts w:ascii="Arial" w:hAnsi="Arial" w:cs="Arial"/>
+          <w:b/>
+          <w:color w:val="222222"/>
+        </w:rPr>
+      </w:pPr>
+      <w:r>
+        <w:rPr>
+          <w:rFonts w:ascii="Arial" w:hAnsi="Arial" w:cs="Arial"/>
+          <w:color w:val="222222"/>
+          <w:shd w:val="clear" w:color="auto" w:fill="FFFFFF"/>
+        </w:rPr>
+        <w:t>Page 3:</w:t>
+      </w:r>
+      <w:r>
+        <w:rPr>
+          <w:rFonts w:ascii="Arial" w:hAnsi="Arial" w:cs="Arial"/>
+          <w:color w:val="222222"/>
+        </w:rPr>
+        <w:br/>
+      </w:r>
+      <w:r>
+        <w:rPr>
+          <w:rFonts w:ascii="Arial" w:hAnsi="Arial" w:cs="Arial"/>
+          <w:color w:val="222222"/>
+        </w:rPr>
+        <w:br/>
+      </w:r>
+      <w:r>
+        <w:rPr>
+          <w:rFonts w:ascii="Arial" w:hAnsi="Arial" w:cs="Arial"/>
+          <w:color w:val="222222"/>
+          <w:shd w:val="clear" w:color="auto" w:fill="FFFFFF"/>
+        </w:rPr>
+        <w:t>1. is equivalent of --&gt; is equivalent to</w:t>
+      </w:r>
+      <w:r>
+        <w:rPr>
+          <w:rFonts w:ascii="Arial" w:hAnsi="Arial" w:cs="Arial"/>
+          <w:color w:val="222222"/>
+        </w:rPr>
+        <w:br/>
+      </w:r>
+      <w:r>
+        <w:rPr>
+          <w:rFonts w:ascii="Arial" w:hAnsi="Arial" w:cs="Arial"/>
+          <w:color w:val="222222"/>
+        </w:rPr>
+        <w:br/>
+      </w:r>
+      <w:r>
+        <w:rPr>
+          <w:rFonts w:ascii="Arial" w:hAnsi="Arial" w:cs="Arial"/>
+          <w:color w:val="222222"/>
+          <w:shd w:val="clear" w:color="auto" w:fill="FFFFFF"/>
+        </w:rPr>
+        <w:t>2. of minimum weight --&gt; with minimum weight</w:t>
+      </w:r>
+      <w:r>
+        <w:rPr>
+          <w:rFonts w:ascii="Arial" w:hAnsi="Arial" w:cs="Arial"/>
+          <w:color w:val="222222"/>
+        </w:rPr>
+        <w:br/>
+      </w:r>
+      <w:r>
+        <w:rPr>
+          <w:rFonts w:ascii="Arial" w:hAnsi="Arial" w:cs="Arial"/>
+          <w:color w:val="222222"/>
+        </w:rPr>
+        <w:br/>
+      </w:r>
+      <w:r>
+        <w:rPr>
+          <w:rFonts w:ascii="Arial" w:hAnsi="Arial" w:cs="Arial"/>
+          <w:color w:val="222222"/>
+          <w:shd w:val="clear" w:color="auto" w:fill="FFFFFF"/>
+        </w:rPr>
+        <w:t>3. Eq. (2) – min term should be before the summation term</w:t>
+      </w:r>
+      <w:r>
+        <w:rPr>
+          <w:rFonts w:ascii="Arial" w:hAnsi="Arial" w:cs="Arial"/>
+          <w:color w:val="222222"/>
+        </w:rPr>
+        <w:br/>
+      </w:r>
+      <w:r>
+        <w:rPr>
+          <w:rFonts w:ascii="Arial" w:hAnsi="Arial" w:cs="Arial"/>
+          <w:color w:val="222222"/>
+        </w:rPr>
+        <w:br/>
+      </w:r>
+      <w:r>
+        <w:rPr>
+          <w:rFonts w:ascii="Arial" w:hAnsi="Arial" w:cs="Arial"/>
+          <w:color w:val="222222"/>
+          <w:shd w:val="clear" w:color="auto" w:fill="FFFFFF"/>
+        </w:rPr>
+        <w:lastRenderedPageBreak/>
+        <w:t xml:space="preserve">4. Variable </w:t>
+      </w:r>
+      <w:proofErr w:type="spellStart"/>
+      <w:r>
+        <w:rPr>
+          <w:rFonts w:ascii="Arial" w:hAnsi="Arial" w:cs="Arial"/>
+          <w:color w:val="222222"/>
+          <w:shd w:val="clear" w:color="auto" w:fill="FFFFFF"/>
+        </w:rPr>
+        <w:t>x_i</w:t>
+      </w:r>
+      <w:proofErr w:type="spellEnd"/>
+      <w:r>
+        <w:rPr>
+          <w:rFonts w:ascii="Arial" w:hAnsi="Arial" w:cs="Arial"/>
+          <w:color w:val="222222"/>
+          <w:shd w:val="clear" w:color="auto" w:fill="FFFFFF"/>
+        </w:rPr>
+        <w:t xml:space="preserve"> should be explained in text.</w:t>
+      </w:r>
+      <w:r>
+        <w:rPr>
+          <w:rFonts w:ascii="Arial" w:hAnsi="Arial" w:cs="Arial"/>
+          <w:color w:val="222222"/>
+        </w:rPr>
+        <w:br/>
+      </w:r>
+      <w:r>
+        <w:rPr>
+          <w:rFonts w:ascii="Arial" w:hAnsi="Arial" w:cs="Arial"/>
+          <w:color w:val="222222"/>
+        </w:rPr>
+        <w:br/>
+      </w:r>
+      <w:r>
+        <w:rPr>
+          <w:rFonts w:ascii="Arial" w:hAnsi="Arial" w:cs="Arial"/>
+          <w:color w:val="222222"/>
+          <w:shd w:val="clear" w:color="auto" w:fill="FFFFFF"/>
+        </w:rPr>
+        <w:t>5. general purpose --&gt; general-purpose</w:t>
+      </w:r>
+      <w:r>
+        <w:rPr>
+          <w:rFonts w:ascii="Arial" w:hAnsi="Arial" w:cs="Arial"/>
+          <w:color w:val="222222"/>
+        </w:rPr>
+        <w:br/>
+      </w:r>
+      <w:r>
+        <w:rPr>
+          <w:rFonts w:ascii="Arial" w:hAnsi="Arial" w:cs="Arial"/>
+          <w:color w:val="222222"/>
+          <w:shd w:val="clear" w:color="auto" w:fill="FFFFFF"/>
+        </w:rPr>
+        <w:t>6. Constraint (3) --&gt; constraint (3) on all places.</w:t>
+      </w:r>
+      <w:r>
+        <w:rPr>
+          <w:rFonts w:ascii="Arial" w:hAnsi="Arial" w:cs="Arial"/>
+          <w:color w:val="222222"/>
+        </w:rPr>
+        <w:br/>
+      </w:r>
+      <w:r>
+        <w:rPr>
+          <w:rFonts w:ascii="Arial" w:hAnsi="Arial" w:cs="Arial"/>
+          <w:color w:val="222222"/>
+        </w:rPr>
+        <w:br/>
+      </w:r>
+      <w:r>
+        <w:rPr>
+          <w:rFonts w:ascii="Arial" w:hAnsi="Arial" w:cs="Arial"/>
+          <w:color w:val="222222"/>
+          <w:shd w:val="clear" w:color="auto" w:fill="FFFFFF"/>
+        </w:rPr>
+        <w:t>7. In order to --&gt; To</w:t>
+      </w:r>
+      <w:r>
+        <w:rPr>
+          <w:rFonts w:ascii="Arial" w:hAnsi="Arial" w:cs="Arial"/>
+          <w:color w:val="222222"/>
+        </w:rPr>
+        <w:br/>
+      </w:r>
+      <w:r>
+        <w:rPr>
+          <w:rFonts w:ascii="Arial" w:hAnsi="Arial" w:cs="Arial"/>
+          <w:color w:val="222222"/>
+        </w:rPr>
+        <w:br/>
+      </w:r>
+      <w:r>
+        <w:rPr>
+          <w:rFonts w:ascii="Arial" w:hAnsi="Arial" w:cs="Arial"/>
+          <w:color w:val="222222"/>
+          <w:shd w:val="clear" w:color="auto" w:fill="FFFFFF"/>
+        </w:rPr>
+        <w:t>8. are in essence, easy --&gt; are relatively easy</w:t>
+      </w:r>
+      <w:r>
+        <w:rPr>
+          <w:rFonts w:ascii="Arial" w:hAnsi="Arial" w:cs="Arial"/>
+          <w:color w:val="222222"/>
+        </w:rPr>
+        <w:br/>
+      </w:r>
+    </w:p>
+    <w:p>
+      <w:pPr>
+        <w:rPr>
+          <w:rFonts w:ascii="Arial" w:hAnsi="Arial" w:cs="Arial"/>
+          <w:color w:val="222222"/>
+        </w:rPr>
+      </w:pPr>
+      <w:r>
+        <w:rPr>
+          <w:rFonts w:ascii="Arial" w:hAnsi="Arial" w:cs="Arial"/>
+          <w:b/>
+          <w:color w:val="222222"/>
+        </w:rPr>
+        <w:t>Answer:</w:t>
+      </w:r>
+      <w:r>
+        <w:rPr>
+          <w:rFonts w:ascii="Arial" w:hAnsi="Arial" w:cs="Arial"/>
+          <w:color w:val="222222"/>
+        </w:rPr>
+        <w:t xml:space="preserve"> TODO</w:t>
+      </w:r>
+    </w:p>
+    <w:p>
+      <w:pPr>
+        <w:rPr>
+          <w:rFonts w:ascii="Arial" w:hAnsi="Arial" w:cs="Arial"/>
+          <w:color w:val="222222"/>
+        </w:rPr>
+      </w:pPr>
+      <w:r>
+        <w:rPr>
+          <w:rFonts w:ascii="Arial" w:hAnsi="Arial" w:cs="Arial"/>
+          <w:color w:val="222222"/>
+        </w:rPr>
+        <w:br/>
+      </w:r>
+      <w:r>
+        <w:rPr>
+          <w:rFonts w:ascii="Arial" w:hAnsi="Arial" w:cs="Arial"/>
+          <w:color w:val="222222"/>
+          <w:shd w:val="clear" w:color="auto" w:fill="FFFFFF"/>
+        </w:rPr>
+        <w:t>9. “In order to extend current partial solution, among all candidates (solution components for expansion, that is not-yet-considered guards), we choose one with the smallest greedy value and add it to the current solution.”</w:t>
+      </w:r>
+      <w:r>
+        <w:rPr>
+          <w:rFonts w:ascii="Arial" w:hAnsi="Arial" w:cs="Arial"/>
+          <w:color w:val="222222"/>
+        </w:rPr>
+        <w:br/>
+      </w:r>
+      <w:r>
+        <w:rPr>
+          <w:rFonts w:ascii="Arial" w:hAnsi="Arial" w:cs="Arial"/>
+          <w:color w:val="222222"/>
+          <w:shd w:val="clear" w:color="auto" w:fill="FFFFFF"/>
+        </w:rPr>
+        <w:t>I would remove this sentence. It is too arbitrary and redundant.</w:t>
+      </w:r>
+      <w:r>
+        <w:rPr>
+          <w:rFonts w:ascii="Arial" w:hAnsi="Arial" w:cs="Arial"/>
+          <w:color w:val="222222"/>
+        </w:rPr>
+        <w:br/>
+      </w:r>
+      <w:r>
+        <w:rPr>
+          <w:rFonts w:ascii="Arial" w:hAnsi="Arial" w:cs="Arial"/>
+          <w:color w:val="222222"/>
+          <w:shd w:val="clear" w:color="auto" w:fill="FFFFFF"/>
+        </w:rPr>
+        <w:t>After that, you can join previous and the last paragraph sentence like:</w:t>
+      </w:r>
+      <w:r>
+        <w:rPr>
+          <w:rFonts w:ascii="Arial" w:hAnsi="Arial" w:cs="Arial"/>
+          <w:color w:val="222222"/>
+        </w:rPr>
+        <w:br/>
+      </w:r>
+      <w:proofErr w:type="gramStart"/>
+      <w:r>
+        <w:rPr>
+          <w:rFonts w:ascii="Arial" w:hAnsi="Arial" w:cs="Arial"/>
+          <w:color w:val="222222"/>
+          <w:shd w:val="clear" w:color="auto" w:fill="FFFFFF"/>
+        </w:rPr>
+        <w:t>“..</w:t>
+      </w:r>
+      <w:proofErr w:type="gramEnd"/>
+      <w:r>
+        <w:rPr>
+          <w:rFonts w:ascii="Arial" w:hAnsi="Arial" w:cs="Arial"/>
+          <w:color w:val="222222"/>
+          <w:shd w:val="clear" w:color="auto" w:fill="FFFFFF"/>
+        </w:rPr>
+        <w:t xml:space="preserve"> up to its completion, i.e. until all points from D(P) are covered).”</w:t>
+      </w:r>
+      <w:r>
+        <w:rPr>
+          <w:rFonts w:ascii="Arial" w:hAnsi="Arial" w:cs="Arial"/>
+          <w:color w:val="222222"/>
+        </w:rPr>
+        <w:br/>
+      </w:r>
+    </w:p>
+    <w:p>
+      <w:pPr>
+        <w:rPr>
+          <w:rFonts w:ascii="Arial" w:hAnsi="Arial" w:cs="Arial"/>
+          <w:color w:val="222222"/>
+        </w:rPr>
+      </w:pPr>
+      <w:r>
+        <w:rPr>
+          <w:rFonts w:ascii="Arial" w:hAnsi="Arial" w:cs="Arial"/>
+          <w:b/>
+          <w:color w:val="222222"/>
+        </w:rPr>
+        <w:t>Answer:</w:t>
+      </w:r>
+      <w:r>
+        <w:rPr>
+          <w:rFonts w:ascii="Arial" w:hAnsi="Arial" w:cs="Arial"/>
+          <w:color w:val="222222"/>
+        </w:rPr>
+        <w:t xml:space="preserve"> TODO</w:t>
+      </w:r>
+    </w:p>
+    <w:p>
+      <w:pPr>
+        <w:rPr>
+          <w:rFonts w:ascii="Arial" w:hAnsi="Arial" w:cs="Arial"/>
+          <w:color w:val="222222"/>
+          <w:shd w:val="clear" w:color="auto" w:fill="FFFFFF"/>
+        </w:rPr>
+      </w:pPr>
+      <w:r>
+        <w:rPr>
+          <w:rFonts w:ascii="Arial" w:hAnsi="Arial" w:cs="Arial"/>
+          <w:color w:val="222222"/>
+        </w:rPr>
+        <w:br/>
+      </w:r>
+      <w:r>
+        <w:rPr>
+          <w:rFonts w:ascii="Arial" w:hAnsi="Arial" w:cs="Arial"/>
+          <w:color w:val="222222"/>
+          <w:shd w:val="clear" w:color="auto" w:fill="FFFFFF"/>
+        </w:rPr>
+        <w:t>10. Check styles of mathematical symbols. For example, v is sometimes italic and sometime not.</w:t>
+      </w:r>
+    </w:p>
+    <w:p>
+      <w:pPr>
+        <w:rPr>
+          <w:rFonts w:ascii="Arial" w:hAnsi="Arial" w:cs="Arial"/>
+          <w:color w:val="222222"/>
+        </w:rPr>
+      </w:pPr>
+      <w:r>
+        <w:rPr>
+          <w:rFonts w:ascii="Arial" w:hAnsi="Arial" w:cs="Arial"/>
+          <w:b/>
+          <w:color w:val="222222"/>
+        </w:rPr>
+        <w:t>Answer:</w:t>
+      </w:r>
+      <w:r>
+        <w:rPr>
+          <w:rFonts w:ascii="Arial" w:hAnsi="Arial" w:cs="Arial"/>
+          <w:color w:val="222222"/>
+        </w:rPr>
+        <w:t xml:space="preserve"> TODO</w:t>
+      </w:r>
+      <w:r>
+        <w:rPr>
+          <w:rFonts w:ascii="Arial" w:hAnsi="Arial" w:cs="Arial"/>
+          <w:color w:val="222222"/>
+        </w:rPr>
+        <w:br/>
+      </w:r>
+      <w:r>
+        <w:rPr>
+          <w:rFonts w:ascii="Arial" w:hAnsi="Arial" w:cs="Arial"/>
+          <w:color w:val="222222"/>
+        </w:rPr>
+        <w:br/>
+      </w:r>
+      <w:r>
+        <w:rPr>
+          <w:rFonts w:ascii="Arial" w:hAnsi="Arial" w:cs="Arial"/>
+          <w:color w:val="222222"/>
+          <w:shd w:val="clear" w:color="auto" w:fill="FFFFFF"/>
+        </w:rPr>
+        <w:t xml:space="preserve">11. Why “total sum of all weights”? Is it </w:t>
+      </w:r>
+      <w:proofErr w:type="spellStart"/>
+      <w:r>
+        <w:rPr>
+          <w:rFonts w:ascii="Arial" w:hAnsi="Arial" w:cs="Arial"/>
+          <w:color w:val="222222"/>
+          <w:shd w:val="clear" w:color="auto" w:fill="FFFFFF"/>
+        </w:rPr>
+        <w:t>maybe</w:t>
+      </w:r>
+      <w:proofErr w:type="spellEnd"/>
+      <w:r>
+        <w:rPr>
+          <w:rFonts w:ascii="Arial" w:hAnsi="Arial" w:cs="Arial"/>
+          <w:color w:val="222222"/>
+          <w:shd w:val="clear" w:color="auto" w:fill="FFFFFF"/>
+        </w:rPr>
+        <w:t xml:space="preserve"> enough to say “sum of all weights” or am I missing something?</w:t>
+      </w:r>
+      <w:r>
+        <w:rPr>
+          <w:rFonts w:ascii="Arial" w:hAnsi="Arial" w:cs="Arial"/>
+          <w:color w:val="222222"/>
+        </w:rPr>
+        <w:br/>
+      </w:r>
+      <w:r>
+        <w:rPr>
+          <w:rFonts w:ascii="Arial" w:hAnsi="Arial" w:cs="Arial"/>
+          <w:color w:val="222222"/>
+          <w:shd w:val="clear" w:color="auto" w:fill="FFFFFF"/>
+        </w:rPr>
+        <w:t xml:space="preserve">And </w:t>
+      </w:r>
+      <w:proofErr w:type="spellStart"/>
+      <w:r>
+        <w:rPr>
+          <w:rFonts w:ascii="Arial" w:hAnsi="Arial" w:cs="Arial"/>
+          <w:color w:val="222222"/>
+          <w:shd w:val="clear" w:color="auto" w:fill="FFFFFF"/>
+        </w:rPr>
+        <w:t>beside</w:t>
+      </w:r>
+      <w:proofErr w:type="spellEnd"/>
+      <w:r>
+        <w:rPr>
+          <w:rFonts w:ascii="Arial" w:hAnsi="Arial" w:cs="Arial"/>
+          <w:color w:val="222222"/>
+          <w:shd w:val="clear" w:color="auto" w:fill="FFFFFF"/>
+        </w:rPr>
+        <w:t xml:space="preserve"> that, why do you have total in the subscript, is it enough to just name symbols “incorrect” and “w”?</w:t>
+      </w:r>
+      <w:r>
+        <w:rPr>
+          <w:rFonts w:ascii="Arial" w:hAnsi="Arial" w:cs="Arial"/>
+          <w:color w:val="222222"/>
+        </w:rPr>
+        <w:br/>
+      </w:r>
+    </w:p>
+    <w:p>
+      <w:pPr>
+        <w:rPr>
+          <w:rFonts w:ascii="Arial" w:hAnsi="Arial" w:cs="Arial"/>
+          <w:color w:val="222222"/>
+        </w:rPr>
+      </w:pPr>
+      <w:r>
+        <w:rPr>
+          <w:rFonts w:ascii="Arial" w:hAnsi="Arial" w:cs="Arial"/>
+          <w:b/>
+          <w:color w:val="222222"/>
+        </w:rPr>
+        <w:t>Answer:</w:t>
+      </w:r>
+      <w:r>
+        <w:rPr>
+          <w:rFonts w:ascii="Arial" w:hAnsi="Arial" w:cs="Arial"/>
+          <w:color w:val="222222"/>
+        </w:rPr>
+        <w:t xml:space="preserve"> TODO</w:t>
+      </w:r>
+    </w:p>
+    <w:p>
+      <w:pPr>
+        <w:rPr>
+          <w:rFonts w:ascii="Arial" w:hAnsi="Arial" w:cs="Arial"/>
+          <w:color w:val="222222"/>
+        </w:rPr>
+      </w:pPr>
+      <w:r>
+        <w:rPr>
+          <w:rFonts w:ascii="Arial" w:hAnsi="Arial" w:cs="Arial"/>
+          <w:color w:val="222222"/>
+        </w:rPr>
+        <w:br/>
+      </w:r>
+      <w:r>
+        <w:rPr>
+          <w:rFonts w:ascii="Arial" w:hAnsi="Arial" w:cs="Arial"/>
+          <w:color w:val="222222"/>
+          <w:shd w:val="clear" w:color="auto" w:fill="FFFFFF"/>
+        </w:rPr>
+        <w:t>Page 4:</w:t>
+      </w:r>
+      <w:r>
+        <w:rPr>
+          <w:rFonts w:ascii="Arial" w:hAnsi="Arial" w:cs="Arial"/>
+          <w:color w:val="222222"/>
+        </w:rPr>
+        <w:br/>
+      </w:r>
+      <w:r>
+        <w:rPr>
+          <w:rFonts w:ascii="Arial" w:hAnsi="Arial" w:cs="Arial"/>
+          <w:color w:val="222222"/>
+        </w:rPr>
+        <w:br/>
+      </w:r>
+      <w:r>
+        <w:rPr>
+          <w:rFonts w:ascii="Arial" w:hAnsi="Arial" w:cs="Arial"/>
+          <w:color w:val="222222"/>
+          <w:shd w:val="clear" w:color="auto" w:fill="FFFFFF"/>
+        </w:rPr>
+        <w:t>1. in order to --&gt; to</w:t>
+      </w:r>
+      <w:r>
+        <w:rPr>
+          <w:rFonts w:ascii="Arial" w:hAnsi="Arial" w:cs="Arial"/>
+          <w:color w:val="222222"/>
+        </w:rPr>
+        <w:br/>
+      </w:r>
+      <w:r>
+        <w:rPr>
+          <w:rFonts w:ascii="Arial" w:hAnsi="Arial" w:cs="Arial"/>
+          <w:color w:val="222222"/>
+        </w:rPr>
+        <w:br/>
+      </w:r>
+      <w:r>
+        <w:rPr>
+          <w:rFonts w:ascii="Arial" w:hAnsi="Arial" w:cs="Arial"/>
+          <w:color w:val="222222"/>
+          <w:shd w:val="clear" w:color="auto" w:fill="FFFFFF"/>
+        </w:rPr>
+        <w:t>2. “Ties occurred in the search” – I understand, but you should describe this situation (ties) more formally. Maybe a sentence (before this) that explains the tie situation.</w:t>
+      </w:r>
+      <w:r>
+        <w:rPr>
+          <w:rFonts w:ascii="Arial" w:hAnsi="Arial" w:cs="Arial"/>
+          <w:color w:val="222222"/>
+        </w:rPr>
+        <w:br/>
+      </w:r>
+      <w:r>
+        <w:rPr>
+          <w:rFonts w:ascii="Arial" w:hAnsi="Arial" w:cs="Arial"/>
+          <w:color w:val="222222"/>
+        </w:rPr>
+        <w:br/>
+      </w:r>
+      <w:r>
+        <w:rPr>
+          <w:rFonts w:ascii="Arial" w:hAnsi="Arial" w:cs="Arial"/>
+          <w:color w:val="222222"/>
+          <w:shd w:val="clear" w:color="auto" w:fill="FFFFFF"/>
+        </w:rPr>
+        <w:t>3. aforementioned greedy --&gt; greedy (it is clear from the context)</w:t>
+      </w:r>
+      <w:r>
+        <w:rPr>
+          <w:rFonts w:ascii="Arial" w:hAnsi="Arial" w:cs="Arial"/>
+          <w:color w:val="222222"/>
+        </w:rPr>
+        <w:br/>
+      </w:r>
+      <w:r>
+        <w:rPr>
+          <w:rFonts w:ascii="Arial" w:hAnsi="Arial" w:cs="Arial"/>
+          <w:color w:val="222222"/>
+        </w:rPr>
+        <w:br/>
+      </w:r>
+      <w:r>
+        <w:rPr>
+          <w:rFonts w:ascii="Arial" w:hAnsi="Arial" w:cs="Arial"/>
+          <w:color w:val="222222"/>
+          <w:shd w:val="clear" w:color="auto" w:fill="FFFFFF"/>
+        </w:rPr>
+        <w:t>4. partial solution; --&gt; partial solution.</w:t>
+      </w:r>
+      <w:r>
+        <w:rPr>
+          <w:rFonts w:ascii="Arial" w:hAnsi="Arial" w:cs="Arial"/>
+          <w:color w:val="222222"/>
+        </w:rPr>
+        <w:br/>
+      </w:r>
+      <w:r>
+        <w:rPr>
+          <w:rFonts w:ascii="Arial" w:hAnsi="Arial" w:cs="Arial"/>
+          <w:color w:val="222222"/>
+          <w:shd w:val="clear" w:color="auto" w:fill="FFFFFF"/>
+        </w:rPr>
+        <w:t>Also, the partial solution is not defined. Please add sentence for this.</w:t>
+      </w:r>
+      <w:r>
+        <w:rPr>
+          <w:rFonts w:ascii="Arial" w:hAnsi="Arial" w:cs="Arial"/>
+          <w:color w:val="222222"/>
+        </w:rPr>
+        <w:br/>
+      </w:r>
+      <w:r>
+        <w:rPr>
+          <w:rFonts w:ascii="Arial" w:hAnsi="Arial" w:cs="Arial"/>
+          <w:color w:val="222222"/>
+          <w:shd w:val="clear" w:color="auto" w:fill="FFFFFF"/>
+        </w:rPr>
+        <w:t>5. allow also --&gt; also allow</w:t>
+      </w:r>
+      <w:r>
+        <w:rPr>
+          <w:rFonts w:ascii="Arial" w:hAnsi="Arial" w:cs="Arial"/>
+          <w:color w:val="222222"/>
+        </w:rPr>
+        <w:br/>
+      </w:r>
+      <w:r>
+        <w:rPr>
+          <w:rFonts w:ascii="Arial" w:hAnsi="Arial" w:cs="Arial"/>
+          <w:color w:val="222222"/>
+        </w:rPr>
+        <w:lastRenderedPageBreak/>
+        <w:br/>
+      </w:r>
+      <w:r>
+        <w:rPr>
+          <w:rFonts w:ascii="Arial" w:hAnsi="Arial" w:cs="Arial"/>
+          <w:color w:val="222222"/>
+          <w:shd w:val="clear" w:color="auto" w:fill="FFFFFF"/>
+        </w:rPr>
+        <w:t xml:space="preserve">6. sooner </w:t>
+      </w:r>
+      <w:proofErr w:type="spellStart"/>
+      <w:r>
+        <w:rPr>
+          <w:rFonts w:ascii="Arial" w:hAnsi="Arial" w:cs="Arial"/>
+          <w:color w:val="222222"/>
+          <w:shd w:val="clear" w:color="auto" w:fill="FFFFFF"/>
+        </w:rPr>
+        <w:t>o</w:t>
+      </w:r>
+      <w:proofErr w:type="spellEnd"/>
+      <w:r>
+        <w:rPr>
+          <w:rFonts w:ascii="Arial" w:hAnsi="Arial" w:cs="Arial"/>
+          <w:color w:val="222222"/>
+          <w:shd w:val="clear" w:color="auto" w:fill="FFFFFF"/>
+        </w:rPr>
+        <w:t xml:space="preserve"> later degrades --&gt; degrades</w:t>
+      </w:r>
+      <w:r>
+        <w:rPr>
+          <w:rFonts w:ascii="Arial" w:hAnsi="Arial" w:cs="Arial"/>
+          <w:color w:val="222222"/>
+        </w:rPr>
+        <w:br/>
+      </w:r>
+      <w:r>
+        <w:rPr>
+          <w:rFonts w:ascii="Arial" w:hAnsi="Arial" w:cs="Arial"/>
+          <w:color w:val="222222"/>
+        </w:rPr>
+        <w:br/>
+      </w:r>
+      <w:r>
+        <w:rPr>
+          <w:rFonts w:ascii="Arial" w:hAnsi="Arial" w:cs="Arial"/>
+          <w:color w:val="222222"/>
+          <w:shd w:val="clear" w:color="auto" w:fill="FFFFFF"/>
+        </w:rPr>
+        <w:t>7. to make use the --&gt; to make use of the</w:t>
+      </w:r>
+      <w:r>
+        <w:rPr>
+          <w:rFonts w:ascii="Arial" w:hAnsi="Arial" w:cs="Arial"/>
+          <w:color w:val="222222"/>
+        </w:rPr>
+        <w:br/>
+      </w:r>
+      <w:r>
+        <w:rPr>
+          <w:rFonts w:ascii="Arial" w:hAnsi="Arial" w:cs="Arial"/>
+          <w:color w:val="222222"/>
+        </w:rPr>
+        <w:br/>
+      </w:r>
+      <w:r>
+        <w:rPr>
+          <w:rFonts w:ascii="Arial" w:hAnsi="Arial" w:cs="Arial"/>
+          <w:color w:val="222222"/>
+          <w:shd w:val="clear" w:color="auto" w:fill="FFFFFF"/>
+        </w:rPr>
+        <w:t>8. a large number of --&gt; many</w:t>
+      </w:r>
+      <w:r>
+        <w:rPr>
+          <w:rFonts w:ascii="Arial" w:hAnsi="Arial" w:cs="Arial"/>
+          <w:color w:val="222222"/>
+        </w:rPr>
+        <w:br/>
+      </w:r>
+    </w:p>
+    <w:p>
+      <w:pPr>
+        <w:rPr>
+          <w:rFonts w:ascii="Arial" w:hAnsi="Arial" w:cs="Arial"/>
+          <w:color w:val="222222"/>
+        </w:rPr>
+      </w:pPr>
+      <w:r>
+        <w:rPr>
+          <w:rFonts w:ascii="Arial" w:hAnsi="Arial" w:cs="Arial"/>
+          <w:b/>
+          <w:color w:val="222222"/>
+        </w:rPr>
+        <w:t>Answer:</w:t>
+      </w:r>
+      <w:r>
+        <w:rPr>
+          <w:rFonts w:ascii="Arial" w:hAnsi="Arial" w:cs="Arial"/>
+          <w:color w:val="222222"/>
+        </w:rPr>
+        <w:t xml:space="preserve"> TODO</w:t>
+      </w:r>
+    </w:p>
+    <w:p>
+      <w:pPr>
+        <w:rPr>
+          <w:rFonts w:ascii="Arial" w:hAnsi="Arial" w:cs="Arial"/>
+          <w:color w:val="222222"/>
+          <w:shd w:val="clear" w:color="auto" w:fill="FFFFFF"/>
+        </w:rPr>
+      </w:pPr>
+    </w:p>
+    <w:p>
+      <w:pPr>
+        <w:rPr>
+          <w:rFonts w:ascii="Arial" w:hAnsi="Arial" w:cs="Arial"/>
+          <w:color w:val="222222"/>
+          <w:shd w:val="clear" w:color="auto" w:fill="FFFFFF"/>
+        </w:rPr>
+      </w:pPr>
+      <w:r>
+        <w:rPr>
+          <w:rFonts w:ascii="Arial" w:hAnsi="Arial" w:cs="Arial"/>
+          <w:color w:val="222222"/>
+          <w:shd w:val="clear" w:color="auto" w:fill="FFFFFF"/>
+        </w:rPr>
+        <w:t>Page 5:</w:t>
+      </w:r>
+      <w:r>
+        <w:rPr>
+          <w:rFonts w:ascii="Arial" w:hAnsi="Arial" w:cs="Arial"/>
+          <w:color w:val="222222"/>
+        </w:rPr>
+        <w:br/>
+      </w:r>
+      <w:r>
+        <w:rPr>
+          <w:rFonts w:ascii="Arial" w:hAnsi="Arial" w:cs="Arial"/>
+          <w:color w:val="222222"/>
+        </w:rPr>
+        <w:br/>
+      </w:r>
+      <w:r>
+        <w:rPr>
+          <w:rFonts w:ascii="Arial" w:hAnsi="Arial" w:cs="Arial"/>
+          <w:color w:val="222222"/>
+          <w:shd w:val="clear" w:color="auto" w:fill="FFFFFF"/>
+        </w:rPr>
+        <w:t>1. Similarly --&gt; Similarly,</w:t>
+      </w:r>
+      <w:r>
+        <w:rPr>
+          <w:rFonts w:ascii="Arial" w:hAnsi="Arial" w:cs="Arial"/>
+          <w:color w:val="222222"/>
+        </w:rPr>
+        <w:br/>
+      </w:r>
+      <w:r>
+        <w:rPr>
+          <w:rFonts w:ascii="Arial" w:hAnsi="Arial" w:cs="Arial"/>
+          <w:color w:val="222222"/>
+        </w:rPr>
+        <w:br/>
+      </w:r>
+      <w:r>
+        <w:rPr>
+          <w:rFonts w:ascii="Arial" w:hAnsi="Arial" w:cs="Arial"/>
+          <w:color w:val="222222"/>
+          <w:shd w:val="clear" w:color="auto" w:fill="FFFFFF"/>
+        </w:rPr>
+        <w:t>2. has to be --&gt; must be</w:t>
+      </w:r>
+      <w:r>
+        <w:rPr>
+          <w:rFonts w:ascii="Arial" w:hAnsi="Arial" w:cs="Arial"/>
+          <w:color w:val="222222"/>
+        </w:rPr>
+        <w:br/>
+      </w:r>
+      <w:r>
+        <w:rPr>
+          <w:rFonts w:ascii="Arial" w:hAnsi="Arial" w:cs="Arial"/>
+          <w:color w:val="222222"/>
+        </w:rPr>
+        <w:br/>
+      </w:r>
+      <w:r>
+        <w:rPr>
+          <w:rFonts w:ascii="Arial" w:hAnsi="Arial" w:cs="Arial"/>
+          <w:color w:val="222222"/>
+          <w:shd w:val="clear" w:color="auto" w:fill="FFFFFF"/>
+        </w:rPr>
+        <w:t>3. in order to --&gt; to</w:t>
+      </w:r>
+      <w:r>
+        <w:rPr>
+          <w:rFonts w:ascii="Arial" w:hAnsi="Arial" w:cs="Arial"/>
+          <w:color w:val="222222"/>
+        </w:rPr>
+        <w:br/>
+      </w:r>
+      <w:r>
+        <w:rPr>
+          <w:rFonts w:ascii="Arial" w:hAnsi="Arial" w:cs="Arial"/>
+          <w:color w:val="222222"/>
+        </w:rPr>
+        <w:br/>
+      </w:r>
+      <w:r>
+        <w:rPr>
+          <w:rFonts w:ascii="Arial" w:hAnsi="Arial" w:cs="Arial"/>
+          <w:color w:val="222222"/>
+          <w:shd w:val="clear" w:color="auto" w:fill="FFFFFF"/>
+        </w:rPr>
+        <w:t>4. link to repository is not clickable – push “enter” behind the link.</w:t>
+      </w:r>
+      <w:r>
+        <w:rPr>
+          <w:rFonts w:ascii="Arial" w:hAnsi="Arial" w:cs="Arial"/>
+          <w:color w:val="222222"/>
+        </w:rPr>
+        <w:br/>
+      </w:r>
+      <w:r>
+        <w:rPr>
+          <w:rFonts w:ascii="Arial" w:hAnsi="Arial" w:cs="Arial"/>
+          <w:color w:val="222222"/>
+        </w:rPr>
+        <w:br/>
+      </w:r>
+      <w:r>
+        <w:rPr>
+          <w:rFonts w:ascii="Arial" w:hAnsi="Arial" w:cs="Arial"/>
+          <w:color w:val="222222"/>
+          <w:shd w:val="clear" w:color="auto" w:fill="FFFFFF"/>
+        </w:rPr>
+        <w:t>5. List of algorithms and Table 1 are mixed up?</w:t>
+      </w:r>
+      <w:r>
+        <w:rPr>
+          <w:rFonts w:ascii="Arial" w:hAnsi="Arial" w:cs="Arial"/>
+          <w:color w:val="222222"/>
+        </w:rPr>
+        <w:br/>
+      </w:r>
+      <w:r>
+        <w:rPr>
+          <w:rFonts w:ascii="Arial" w:hAnsi="Arial" w:cs="Arial"/>
+          <w:color w:val="222222"/>
+        </w:rPr>
+        <w:br/>
+      </w:r>
+      <w:r>
+        <w:rPr>
+          <w:rFonts w:ascii="Arial" w:hAnsi="Arial" w:cs="Arial"/>
+          <w:color w:val="222222"/>
+          <w:shd w:val="clear" w:color="auto" w:fill="FFFFFF"/>
+        </w:rPr>
+        <w:t>6. concerning exact solving --&gt; concerning exacts solvers</w:t>
+      </w:r>
+      <w:r>
+        <w:rPr>
+          <w:rFonts w:ascii="Arial" w:hAnsi="Arial" w:cs="Arial"/>
+          <w:color w:val="222222"/>
+        </w:rPr>
+        <w:br/>
+      </w:r>
+      <w:r>
+        <w:rPr>
+          <w:rFonts w:ascii="Arial" w:hAnsi="Arial" w:cs="Arial"/>
+          <w:color w:val="222222"/>
+        </w:rPr>
+        <w:br/>
+      </w:r>
+      <w:r>
+        <w:rPr>
+          <w:rFonts w:ascii="Arial" w:hAnsi="Arial" w:cs="Arial"/>
+          <w:color w:val="222222"/>
+          <w:shd w:val="clear" w:color="auto" w:fill="FFFFFF"/>
+        </w:rPr>
+        <w:t>7. to prove optimality --&gt; to optimality</w:t>
+      </w:r>
+      <w:r>
+        <w:rPr>
+          <w:rFonts w:ascii="Arial" w:hAnsi="Arial" w:cs="Arial"/>
+          <w:color w:val="222222"/>
+        </w:rPr>
+        <w:br/>
+      </w:r>
+      <w:r>
+        <w:rPr>
+          <w:rFonts w:ascii="Arial" w:hAnsi="Arial" w:cs="Arial"/>
+          <w:color w:val="222222"/>
+        </w:rPr>
+        <w:br/>
+      </w:r>
+      <w:r>
+        <w:rPr>
+          <w:rFonts w:ascii="Arial" w:hAnsi="Arial" w:cs="Arial"/>
+          <w:color w:val="222222"/>
+          <w:shd w:val="clear" w:color="auto" w:fill="FFFFFF"/>
+        </w:rPr>
+        <w:t>8. but with significantly more time --&gt; but with significantly higher execution time</w:t>
+      </w:r>
+      <w:r>
+        <w:rPr>
+          <w:rFonts w:ascii="Arial" w:hAnsi="Arial" w:cs="Arial"/>
+          <w:color w:val="222222"/>
+        </w:rPr>
+        <w:br/>
+      </w:r>
+      <w:r>
+        <w:rPr>
+          <w:rFonts w:ascii="Arial" w:hAnsi="Arial" w:cs="Arial"/>
+          <w:color w:val="222222"/>
+        </w:rPr>
+        <w:br/>
+      </w:r>
+      <w:r>
+        <w:rPr>
+          <w:rFonts w:ascii="Arial" w:hAnsi="Arial" w:cs="Arial"/>
+          <w:b/>
+          <w:color w:val="222222"/>
+        </w:rPr>
+        <w:t>Answer:</w:t>
+      </w:r>
+      <w:r>
+        <w:rPr>
+          <w:rFonts w:ascii="Arial" w:hAnsi="Arial" w:cs="Arial"/>
+          <w:color w:val="222222"/>
+        </w:rPr>
+        <w:t xml:space="preserve"> TODO</w:t>
+      </w:r>
+    </w:p>
+    <w:p>
+      <w:pPr>
+        <w:rPr>
+          <w:rFonts w:ascii="Arial" w:hAnsi="Arial" w:cs="Arial"/>
+          <w:color w:val="222222"/>
+          <w:shd w:val="clear" w:color="auto" w:fill="FFFFFF"/>
+        </w:rPr>
+      </w:pPr>
+      <w:r>
+        <w:rPr>
+          <w:rFonts w:ascii="Arial" w:hAnsi="Arial" w:cs="Arial"/>
+          <w:color w:val="222222"/>
+          <w:shd w:val="clear" w:color="auto" w:fill="FFFFFF"/>
+        </w:rPr>
+        <w:t>Page 6:</w:t>
+      </w:r>
+      <w:r>
+        <w:rPr>
+          <w:rFonts w:ascii="Arial" w:hAnsi="Arial" w:cs="Arial"/>
+          <w:color w:val="222222"/>
+        </w:rPr>
+        <w:br/>
+      </w:r>
+      <w:r>
+        <w:rPr>
+          <w:rFonts w:ascii="Arial" w:hAnsi="Arial" w:cs="Arial"/>
+          <w:color w:val="222222"/>
+        </w:rPr>
+        <w:br/>
+      </w:r>
+      <w:r>
+        <w:rPr>
+          <w:rFonts w:ascii="Arial" w:hAnsi="Arial" w:cs="Arial"/>
+          <w:color w:val="222222"/>
+          <w:shd w:val="clear" w:color="auto" w:fill="FFFFFF"/>
+        </w:rPr>
+        <w:t>1. lower then --&gt; lower than</w:t>
+      </w:r>
+      <w:r>
+        <w:rPr>
+          <w:rFonts w:ascii="Arial" w:hAnsi="Arial" w:cs="Arial"/>
+          <w:color w:val="222222"/>
+        </w:rPr>
+        <w:br/>
+      </w:r>
+      <w:r>
+        <w:rPr>
+          <w:rFonts w:ascii="Arial" w:hAnsi="Arial" w:cs="Arial"/>
+          <w:color w:val="222222"/>
+        </w:rPr>
+        <w:br/>
+      </w:r>
+      <w:r>
+        <w:rPr>
+          <w:rFonts w:ascii="Arial" w:hAnsi="Arial" w:cs="Arial"/>
+          <w:color w:val="222222"/>
+          <w:shd w:val="clear" w:color="auto" w:fill="FFFFFF"/>
+        </w:rPr>
+        <w:t>2. with the exception of… --&gt; except for the two cases of Greedy</w:t>
+      </w:r>
+      <w:proofErr w:type="gramStart"/>
+      <w:r>
+        <w:rPr>
+          <w:rFonts w:ascii="Arial" w:hAnsi="Arial" w:cs="Arial"/>
+          <w:color w:val="222222"/>
+          <w:shd w:val="clear" w:color="auto" w:fill="FFFFFF"/>
+        </w:rPr>
+        <w:t xml:space="preserve"> ..</w:t>
+      </w:r>
+      <w:proofErr w:type="gramEnd"/>
+      <w:r>
+        <w:rPr>
+          <w:rFonts w:ascii="Arial" w:hAnsi="Arial" w:cs="Arial"/>
+          <w:color w:val="222222"/>
+        </w:rPr>
+        <w:br/>
+      </w:r>
+      <w:r>
+        <w:rPr>
+          <w:rFonts w:ascii="Arial" w:hAnsi="Arial" w:cs="Arial"/>
+          <w:color w:val="222222"/>
+        </w:rPr>
+        <w:br/>
+      </w:r>
+      <w:r>
+        <w:rPr>
+          <w:rFonts w:ascii="Arial" w:hAnsi="Arial" w:cs="Arial"/>
+          <w:b/>
+          <w:color w:val="222222"/>
+        </w:rPr>
+        <w:t>Answer:</w:t>
+      </w:r>
+      <w:r>
+        <w:rPr>
+          <w:rFonts w:ascii="Arial" w:hAnsi="Arial" w:cs="Arial"/>
+          <w:color w:val="222222"/>
+        </w:rPr>
+        <w:t xml:space="preserve"> TODO</w:t>
+      </w:r>
+    </w:p>
+    <w:p>
+      <w:pPr>
+        <w:rPr>
+          <w:rFonts w:ascii="Arial" w:hAnsi="Arial" w:cs="Arial"/>
+          <w:color w:val="222222"/>
+          <w:shd w:val="clear" w:color="auto" w:fill="FFFFFF"/>
+        </w:rPr>
+      </w:pPr>
+      <w:r>
+        <w:rPr>
+          <w:rFonts w:ascii="Arial" w:hAnsi="Arial" w:cs="Arial"/>
+          <w:color w:val="222222"/>
+          <w:shd w:val="clear" w:color="auto" w:fill="FFFFFF"/>
+        </w:rPr>
+        <w:t>Page 7:</w:t>
+      </w:r>
+      <w:r>
+        <w:rPr>
+          <w:rFonts w:ascii="Arial" w:hAnsi="Arial" w:cs="Arial"/>
+          <w:color w:val="222222"/>
+        </w:rPr>
+        <w:br/>
+      </w:r>
+      <w:r>
+        <w:rPr>
+          <w:rFonts w:ascii="Arial" w:hAnsi="Arial" w:cs="Arial"/>
+          <w:color w:val="222222"/>
+        </w:rPr>
+        <w:br/>
+      </w:r>
+      <w:r>
+        <w:rPr>
+          <w:rFonts w:ascii="Arial" w:hAnsi="Arial" w:cs="Arial"/>
+          <w:color w:val="222222"/>
+          <w:shd w:val="clear" w:color="auto" w:fill="FFFFFF"/>
+        </w:rPr>
+        <w:t xml:space="preserve">1. polygon </w:t>
+      </w:r>
+      <w:proofErr w:type="spellStart"/>
+      <w:r>
+        <w:rPr>
+          <w:rFonts w:ascii="Arial" w:hAnsi="Arial" w:cs="Arial"/>
+          <w:color w:val="222222"/>
+          <w:shd w:val="clear" w:color="auto" w:fill="FFFFFF"/>
+        </w:rPr>
+        <w:t>discretisations</w:t>
+      </w:r>
+      <w:proofErr w:type="spellEnd"/>
+      <w:r>
+        <w:rPr>
+          <w:rFonts w:ascii="Arial" w:hAnsi="Arial" w:cs="Arial"/>
+          <w:color w:val="222222"/>
+          <w:shd w:val="clear" w:color="auto" w:fill="FFFFFF"/>
+        </w:rPr>
+        <w:t xml:space="preserve"> --&gt; polygon discretization’s</w:t>
+      </w:r>
+    </w:p>
+    <w:p>
+      <w:pPr>
+        <w:rPr>
+          <w:rFonts w:ascii="Arial" w:hAnsi="Arial" w:cs="Arial"/>
+          <w:color w:val="222222"/>
+        </w:rPr>
+      </w:pPr>
+      <w:r>
+        <w:rPr>
+          <w:rFonts w:ascii="Arial" w:hAnsi="Arial" w:cs="Arial"/>
+          <w:b/>
+          <w:color w:val="222222"/>
+        </w:rPr>
+        <w:t>Answer:</w:t>
+      </w:r>
+      <w:r>
+        <w:rPr>
+          <w:rFonts w:ascii="Arial" w:hAnsi="Arial" w:cs="Arial"/>
+          <w:color w:val="222222"/>
+        </w:rPr>
+        <w:t xml:space="preserve"> TODO</w:t>
+      </w:r>
+    </w:p>
+    <w:p>
+      <w:pPr>
+        <w:rPr>
+          <w:rFonts w:ascii="Arial" w:hAnsi="Arial" w:cs="Arial"/>
+          <w:b/>
+          <w:color w:val="222222"/>
+          <w:shd w:val="clear" w:color="auto" w:fill="FFFFFF"/>
+        </w:rPr>
+      </w:pPr>
+    </w:p>
+    <w:p>
+      <w:pPr>
+        <w:rPr>
+          <w:rFonts w:ascii="Arial" w:hAnsi="Arial" w:cs="Arial"/>
+          <w:b/>
+          <w:color w:val="222222"/>
+          <w:sz w:val="32"/>
+          <w:szCs w:val="32"/>
+          <w:u w:val="single"/>
+          <w:shd w:val="clear" w:color="auto" w:fill="FFFFFF"/>
+        </w:rPr>
+      </w:pPr>
+      <w:r>
+        <w:rPr>
+          <w:rFonts w:ascii="Arial" w:hAnsi="Arial" w:cs="Arial"/>
+          <w:b/>
+          <w:color w:val="222222"/>
+          <w:sz w:val="32"/>
+          <w:szCs w:val="32"/>
+          <w:u w:val="single"/>
+          <w:shd w:val="clear" w:color="auto" w:fill="FFFFFF"/>
+        </w:rPr>
+        <w:t>Answers to Reviewer 3:</w:t>
+      </w:r>
+    </w:p>
+    <w:p>
+      <w:pPr>
+        <w:shd w:val="clear" w:color="auto" w:fill="FFFFFF"/>
+        <w:spacing w:before="100" w:beforeAutospacing="1" w:after="100" w:afterAutospacing="1" w:line="240" w:lineRule="auto"/>
+        <w:rPr>
+          <w:rFonts w:ascii="Arial" w:eastAsia="Times New Roman" w:hAnsi="Arial" w:cs="Arial"/>
+          <w:color w:val="222222"/>
+          <w:sz w:val="24"/>
+          <w:szCs w:val="24"/>
+        </w:rPr>
+      </w:pPr>
+      <w:r>
+        <w:rPr>
+          <w:rFonts w:ascii="Arial" w:eastAsia="Times New Roman" w:hAnsi="Arial" w:cs="Arial"/>
+          <w:color w:val="222222"/>
+          <w:sz w:val="24"/>
+          <w:szCs w:val="24"/>
+        </w:rPr>
+        <w:lastRenderedPageBreak/>
+        <w:t>Comments for Author and Editor</w:t>
+      </w:r>
+    </w:p>
+    <w:p>
+      <w:pPr>
+        <w:shd w:val="clear" w:color="auto" w:fill="FFFFFF"/>
+        <w:spacing w:after="100" w:line="240" w:lineRule="auto"/>
+        <w:rPr>
+          <w:rFonts w:ascii="Arial" w:eastAsia="Times New Roman" w:hAnsi="Arial" w:cs="Arial"/>
+          <w:color w:val="222222"/>
+          <w:sz w:val="24"/>
+          <w:szCs w:val="24"/>
+        </w:rPr>
+      </w:pPr>
+      <w:r>
+        <w:rPr>
+          <w:rFonts w:ascii="Arial" w:eastAsia="Times New Roman" w:hAnsi="Arial" w:cs="Arial"/>
+          <w:color w:val="222222"/>
+          <w:sz w:val="24"/>
+          <w:szCs w:val="24"/>
+        </w:rPr>
+        <w:t>The art gallery problem is very well known and there are a number of solutions adapted for special cases i.e. problem variants.</w:t>
+      </w:r>
+      <w:r>
+        <w:rPr>
+          <w:rFonts w:ascii="Arial" w:eastAsia="Times New Roman" w:hAnsi="Arial" w:cs="Arial"/>
+          <w:color w:val="222222"/>
+          <w:sz w:val="24"/>
+          <w:szCs w:val="24"/>
+        </w:rPr>
+        <w:br/>
+        <w:t>The authors proposed a method that uses heuristics. They tested their method (weighted orthogonal art gallery problem with regular grid discretization) on two benchmark sets and discussed the advantages and disadvantages. Benchmarks are based on small-area polygons or large-area polygons. They proved that the proposed greedy methods are able to achieve the optimal solutions in most cases for the class of large-area polygons.</w:t>
+      </w:r>
+    </w:p>
+    <w:p>
+      <w:pPr>
+        <w:shd w:val="clear" w:color="auto" w:fill="FFFFFF"/>
+        <w:spacing w:after="100" w:line="240" w:lineRule="auto"/>
+        <w:rPr>
+          <w:rFonts w:ascii="Arial" w:eastAsia="Times New Roman" w:hAnsi="Arial" w:cs="Arial"/>
+          <w:color w:val="222222"/>
+          <w:sz w:val="24"/>
+          <w:szCs w:val="24"/>
+        </w:rPr>
+      </w:pPr>
+      <w:r>
+        <w:rPr>
+          <w:rFonts w:ascii="Arial" w:eastAsia="Times New Roman" w:hAnsi="Arial" w:cs="Arial"/>
+          <w:color w:val="222222"/>
+          <w:sz w:val="24"/>
+          <w:szCs w:val="24"/>
+        </w:rPr>
+        <w:br/>
+        <w:t>It would be interesting to see the quality of the proposed algorithm on a set of randomly generated polygons (both small-area and large-area as well as for W0 and W1 weights) and not just on benchmark sets.</w:t>
+      </w:r>
+    </w:p>
+    <w:p>
+      <w:pPr>
+        <w:shd w:val="clear" w:color="auto" w:fill="FFFFFF"/>
+        <w:spacing w:after="100" w:line="240" w:lineRule="auto"/>
+        <w:rPr>
+          <w:rFonts w:ascii="Arial" w:eastAsia="Times New Roman" w:hAnsi="Arial" w:cs="Arial"/>
+          <w:color w:val="222222"/>
+          <w:sz w:val="24"/>
+          <w:szCs w:val="24"/>
+        </w:rPr>
+      </w:pPr>
+      <w:r>
+        <w:rPr>
+          <w:rFonts w:ascii="Arial" w:eastAsia="Times New Roman" w:hAnsi="Arial" w:cs="Arial"/>
+          <w:b/>
+          <w:color w:val="222222"/>
+          <w:sz w:val="24"/>
+          <w:szCs w:val="24"/>
+        </w:rPr>
+        <w:t>Answer</w:t>
+      </w:r>
+      <w:r>
+        <w:rPr>
+          <w:rFonts w:ascii="Arial" w:eastAsia="Times New Roman" w:hAnsi="Arial" w:cs="Arial"/>
+          <w:color w:val="222222"/>
+          <w:sz w:val="24"/>
+          <w:szCs w:val="24"/>
+        </w:rPr>
+        <w:t>: TODO</w:t>
+      </w:r>
+    </w:p>
+    <w:p>
+      <w:pPr>
+        <w:shd w:val="clear" w:color="auto" w:fill="FFFFFF"/>
+        <w:spacing w:after="100" w:line="240" w:lineRule="auto"/>
+        <w:rPr>
+          <w:rFonts w:ascii="Arial" w:eastAsia="Times New Roman" w:hAnsi="Arial" w:cs="Arial"/>
+          <w:color w:val="222222"/>
+          <w:sz w:val="24"/>
+          <w:szCs w:val="24"/>
+        </w:rPr>
+      </w:pPr>
+      <w:r>
+        <w:rPr>
+          <w:rFonts w:ascii="Arial" w:eastAsia="Times New Roman" w:hAnsi="Arial" w:cs="Arial"/>
+          <w:color w:val="222222"/>
+          <w:sz w:val="24"/>
+          <w:szCs w:val="24"/>
+        </w:rPr>
+        <w:br/>
+        <w:t>Notation should be used more carefully:</w:t>
+      </w:r>
+      <w:r>
+        <w:rPr>
+          <w:rFonts w:ascii="Arial" w:eastAsia="Times New Roman" w:hAnsi="Arial" w:cs="Arial"/>
+          <w:color w:val="222222"/>
+          <w:sz w:val="24"/>
+          <w:szCs w:val="24"/>
+        </w:rPr>
+        <w:br/>
+        <w:t xml:space="preserve">Page 3: </w:t>
+      </w:r>
+      <w:proofErr w:type="spellStart"/>
+      <w:r>
+        <w:rPr>
+          <w:rFonts w:ascii="Arial" w:eastAsia="Times New Roman" w:hAnsi="Arial" w:cs="Arial"/>
+          <w:color w:val="222222"/>
+          <w:sz w:val="24"/>
+          <w:szCs w:val="24"/>
+        </w:rPr>
+        <w:t>Sps</w:t>
+      </w:r>
+      <w:proofErr w:type="spellEnd"/>
+      <w:r>
+        <w:rPr>
+          <w:rFonts w:ascii="Arial" w:eastAsia="Times New Roman" w:hAnsi="Arial" w:cs="Arial"/>
+          <w:color w:val="222222"/>
+          <w:sz w:val="24"/>
+          <w:szCs w:val="24"/>
+        </w:rPr>
+        <w:t xml:space="preserve"> – is not explained</w:t>
+      </w:r>
+      <w:r>
+        <w:rPr>
+          <w:rFonts w:ascii="Arial" w:eastAsia="Times New Roman" w:hAnsi="Arial" w:cs="Arial"/>
+          <w:color w:val="222222"/>
+          <w:sz w:val="24"/>
+          <w:szCs w:val="24"/>
+        </w:rPr>
+        <w:br/>
+        <w:t>Page 3: g1 and g2 are not explained</w:t>
+      </w:r>
+      <w:r>
+        <w:rPr>
+          <w:rFonts w:ascii="Arial" w:eastAsia="Times New Roman" w:hAnsi="Arial" w:cs="Arial"/>
+          <w:color w:val="222222"/>
+          <w:sz w:val="24"/>
+          <w:szCs w:val="24"/>
+        </w:rPr>
+        <w:br/>
+        <w:t xml:space="preserve">Page 4: </w:t>
+      </w:r>
+      <w:proofErr w:type="gramStart"/>
+      <w:r>
+        <w:rPr>
+          <w:rFonts w:ascii="Arial" w:eastAsia="Times New Roman" w:hAnsi="Arial" w:cs="Arial"/>
+          <w:color w:val="222222"/>
+          <w:sz w:val="24"/>
+          <w:szCs w:val="24"/>
+        </w:rPr>
+        <w:t>obj(</w:t>
+      </w:r>
+      <w:proofErr w:type="gramEnd"/>
+      <w:r>
+        <w:rPr>
+          <w:rFonts w:ascii="Arial" w:eastAsia="Times New Roman" w:hAnsi="Arial" w:cs="Arial"/>
+          <w:color w:val="222222"/>
+          <w:sz w:val="24"/>
+          <w:szCs w:val="24"/>
+        </w:rPr>
+        <w:t>s ̅) = |s ̅|.</w:t>
+      </w:r>
+      <w:r>
+        <w:rPr>
+          <w:rFonts w:ascii="Arial" w:eastAsia="Times New Roman" w:hAnsi="Arial" w:cs="Arial"/>
+          <w:color w:val="222222"/>
+          <w:sz w:val="24"/>
+          <w:szCs w:val="24"/>
+        </w:rPr>
+        <w:br/>
+        <w:t>Page 4: n-</w:t>
+      </w:r>
+      <w:proofErr w:type="spellStart"/>
+      <w:r>
+        <w:rPr>
+          <w:rFonts w:ascii="Arial" w:eastAsia="Times New Roman" w:hAnsi="Arial" w:cs="Arial"/>
+          <w:color w:val="222222"/>
+          <w:sz w:val="24"/>
+          <w:szCs w:val="24"/>
+        </w:rPr>
+        <w:t>ogon</w:t>
+      </w:r>
+      <w:proofErr w:type="spellEnd"/>
+      <w:r>
+        <w:rPr>
+          <w:rFonts w:ascii="Arial" w:eastAsia="Times New Roman" w:hAnsi="Arial" w:cs="Arial"/>
+          <w:color w:val="222222"/>
+          <w:sz w:val="24"/>
+          <w:szCs w:val="24"/>
+        </w:rPr>
+        <w:br/>
+        <w:t>etc.</w:t>
+      </w:r>
+    </w:p>
+    <w:p>
+      <w:pPr>
+        <w:shd w:val="clear" w:color="auto" w:fill="FFFFFF"/>
+        <w:spacing w:after="100" w:line="240" w:lineRule="auto"/>
+        <w:rPr>
+          <w:rFonts w:ascii="Arial" w:eastAsia="Times New Roman" w:hAnsi="Arial" w:cs="Arial"/>
+          <w:color w:val="222222"/>
+          <w:sz w:val="24"/>
+          <w:szCs w:val="24"/>
+        </w:rPr>
+      </w:pPr>
+      <w:r>
+        <w:rPr>
+          <w:rFonts w:ascii="Arial" w:eastAsia="Times New Roman" w:hAnsi="Arial" w:cs="Arial"/>
+          <w:b/>
+          <w:color w:val="222222"/>
+          <w:sz w:val="24"/>
+          <w:szCs w:val="24"/>
+        </w:rPr>
+        <w:t>Answer</w:t>
+      </w:r>
+      <w:r>
+        <w:rPr>
+          <w:rFonts w:ascii="Arial" w:eastAsia="Times New Roman" w:hAnsi="Arial" w:cs="Arial"/>
+          <w:color w:val="222222"/>
+          <w:sz w:val="24"/>
+          <w:szCs w:val="24"/>
+        </w:rPr>
+        <w:t>: TODO</w:t>
+      </w:r>
+    </w:p>
+    <w:p>
+      <w:pPr>
+        <w:rPr>
+          <w:rFonts w:ascii="Arial" w:hAnsi="Arial" w:cs="Arial"/>
+          <w:b/>
+          <w:color w:val="222222"/>
+          <w:sz w:val="32"/>
+          <w:szCs w:val="32"/>
+          <w:u w:val="single"/>
+          <w:shd w:val="clear" w:color="auto" w:fill="FFFFFF"/>
+        </w:rPr>
+      </w:pPr>
+      <w:bookmarkStart w:id="0" w:name="_GoBack"/>
+      <w:bookmarkEnd w:id="0"/>
     </w:p>
     <w:sectPr>
       <w:pgSz w:w="11906" w:h="16838"/>
@@ -3349,7 +6266,7 @@
 </file>
 
 <file path=word/styles.xml><?xml version="1.0" encoding="utf-8"?>
-<w:styles xmlns:mc="http://schemas.openxmlformats.org/markup-compatibility/2006" xmlns:r="http://schemas.openxmlformats.org/officeDocument/2006/relationships" xmlns:w="http://schemas.openxmlformats.org/wordprocessingml/2006/main" xmlns:w14="http://schemas.microsoft.com/office/word/2010/wordml" xmlns:w15="http://schemas.microsoft.com/office/word/2012/wordml" xmlns:w16se="http://schemas.microsoft.com/office/word/2015/wordml/symex" mc:Ignorable="w14 w15 w16se">
+<w:styles xmlns:mc="http://schemas.openxmlformats.org/markup-compatibility/2006" xmlns:r="http://schemas.openxmlformats.org/officeDocument/2006/relationships" xmlns:w="http://schemas.openxmlformats.org/wordprocessingml/2006/main" xmlns:w14="http://schemas.microsoft.com/office/word/2010/wordml" xmlns:w15="http://schemas.microsoft.com/office/word/2012/wordml" xmlns:w16cid="http://schemas.microsoft.com/office/word/2016/wordml/cid" xmlns:w16se="http://schemas.microsoft.com/office/word/2015/wordml/symex" mc:Ignorable="w14 w15 w16se w16cid">
   <w:docDefaults>
     <w:rPrDefault>
       <w:rPr>
@@ -3365,7 +6282,7 @@
       </w:pPr>
     </w:pPrDefault>
   </w:docDefaults>
-  <w:latentStyles w:defLockedState="0" w:defUIPriority="99" w:defSemiHidden="0" w:defUnhideWhenUsed="0" w:defQFormat="0" w:count="371">
+  <w:latentStyles w:defLockedState="0" w:defUIPriority="99" w:defSemiHidden="0" w:defUnhideWhenUsed="0" w:defQFormat="0" w:count="375">
     <w:lsdException w:name="Normal" w:uiPriority="0" w:qFormat="1"/>
     <w:lsdException w:name="heading 1" w:uiPriority="9" w:qFormat="1"/>
     <w:lsdException w:name="heading 2" w:semiHidden="1" w:uiPriority="9" w:unhideWhenUsed="1" w:qFormat="1"/>
@@ -3471,7 +6388,6 @@
     <w:lsdException w:name="HTML Sample" w:semiHidden="1" w:unhideWhenUsed="1"/>
     <w:lsdException w:name="HTML Typewriter" w:semiHidden="1" w:unhideWhenUsed="1"/>
     <w:lsdException w:name="HTML Variable" w:semiHidden="1" w:unhideWhenUsed="1"/>
-    <w:lsdException w:name="Normal Table" w:semiHidden="1" w:unhideWhenUsed="1"/>
     <w:lsdException w:name="annotation subject" w:semiHidden="1" w:unhideWhenUsed="1"/>
     <w:lsdException w:name="No List" w:semiHidden="1" w:unhideWhenUsed="1"/>
     <w:lsdException w:name="Outline List 1" w:semiHidden="1" w:unhideWhenUsed="1"/>
@@ -3515,10 +6431,8 @@
     <w:lsdException w:name="Table Elegant" w:semiHidden="1" w:unhideWhenUsed="1"/>
     <w:lsdException w:name="Table Professional" w:semiHidden="1" w:unhideWhenUsed="1"/>
     <w:lsdException w:name="Table Subtle 1" w:semiHidden="1" w:unhideWhenUsed="1"/>
-    <w:lsdException w:name="Table Subtle 2" w:semiHidden="1" w:unhideWhenUsed="1"/>
     <w:lsdException w:name="Table Web 1" w:semiHidden="1" w:unhideWhenUsed="1"/>
     <w:lsdException w:name="Table Web 2" w:semiHidden="1" w:unhideWhenUsed="1"/>
-    <w:lsdException w:name="Table Web 3" w:semiHidden="1" w:unhideWhenUsed="1"/>
     <w:lsdException w:name="Balloon Text" w:semiHidden="1" w:unhideWhenUsed="1"/>
     <w:lsdException w:name="Table Grid" w:uiPriority="39"/>
     <w:lsdException w:name="Table Theme" w:semiHidden="1" w:unhideWhenUsed="1"/>
@@ -3737,6 +6651,10 @@
     <w:lsdException w:name="List Table 5 Dark Accent 6" w:uiPriority="50"/>
     <w:lsdException w:name="List Table 6 Colorful Accent 6" w:uiPriority="51"/>
     <w:lsdException w:name="List Table 7 Colorful Accent 6" w:uiPriority="52"/>
+    <w:lsdException w:name="Mention" w:semiHidden="1" w:unhideWhenUsed="1"/>
+    <w:lsdException w:name="Smart Hyperlink" w:semiHidden="1" w:unhideWhenUsed="1"/>
+    <w:lsdException w:name="Hashtag" w:semiHidden="1" w:unhideWhenUsed="1"/>
+    <w:lsdException w:name="Unresolved Mention" w:semiHidden="1" w:unhideWhenUsed="1"/>
   </w:latentStyles>
   <w:style w:type="paragraph" w:default="1" w:styleId="Normal">
     <w:name w:val="Normal"/>
@@ -3840,6 +6758,22 @@
     <w:rPr>
       <w:color w:val="0000FF"/>
       <w:u w:val="single"/>
+    </w:rPr>
+  </w:style>
+  <w:style w:type="paragraph" w:styleId="NormalWeb">
+    <w:name w:val="Normal (Web)"/>
+    <w:basedOn w:val="Normal"/>
+    <w:uiPriority w:val="99"/>
+    <w:semiHidden/>
+    <w:unhideWhenUsed/>
+    <w:rsid w:val="001F5724"/>
+    <w:pPr>
+      <w:spacing w:before="100" w:beforeAutospacing="1" w:after="100" w:afterAutospacing="1" w:line="240" w:lineRule="auto"/>
+    </w:pPr>
+    <w:rPr>
+      <w:rFonts w:ascii="Times New Roman" w:eastAsia="Times New Roman" w:hAnsi="Times New Roman" w:cs="Times New Roman"/>
+      <w:sz w:val="24"/>
+      <w:szCs w:val="24"/>
     </w:rPr>
   </w:style>
 </w:styles>

</xml_diff>